<commit_message>
add mysql encoding in doc MintCustomization.
</commit_message>
<xml_diff>
--- a/doc/Mint定制记录文档.docx
+++ b/doc/Mint定制记录文档.docx
@@ -5058,27 +5058,56 @@
         <w:rPr>
           <w:rFonts w:hint="eastAsia"/>
         </w:rPr>
-        <w:t>Wiki</w:t>
-      </w:r>
-      <w:r>
-        <w:rPr>
-          <w:rFonts w:hint="eastAsia"/>
-        </w:rPr>
-        <w:t>安装</w:t>
-      </w:r>
-    </w:p>
-    <w:p>
-      <w:pPr>
-        <w:rPr>
-          <w:szCs w:val="21"/>
-        </w:rPr>
-      </w:pPr>
-      <w:r>
-        <w:rPr>
-          <w:rFonts w:hint="eastAsia"/>
-          <w:szCs w:val="21"/>
-        </w:rPr>
-        <w:t>wiki</w:t>
+        <w:t>LAMP</w:t>
+      </w:r>
+      <w:r>
+        <w:rPr>
+          <w:rFonts w:hint="eastAsia"/>
+        </w:rPr>
+        <w:t>搭建网站</w:t>
+      </w:r>
+    </w:p>
+    <w:p>
+      <w:pPr>
+        <w:rPr>
+          <w:szCs w:val="21"/>
+        </w:rPr>
+      </w:pPr>
+      <w:r>
+        <w:rPr>
+          <w:szCs w:val="21"/>
+        </w:rPr>
+        <w:t>W</w:t>
+      </w:r>
+      <w:r>
+        <w:rPr>
+          <w:rFonts w:hint="eastAsia"/>
+          <w:szCs w:val="21"/>
+        </w:rPr>
+        <w:t>iki</w:t>
+      </w:r>
+      <w:r>
+        <w:rPr>
+          <w:rFonts w:hint="eastAsia"/>
+          <w:szCs w:val="21"/>
+        </w:rPr>
+        <w:t>、</w:t>
+      </w:r>
+      <w:proofErr w:type="spellStart"/>
+      <w:r>
+        <w:rPr>
+          <w:rFonts w:hint="eastAsia"/>
+          <w:szCs w:val="21"/>
+        </w:rPr>
+        <w:t>wordpress</w:t>
+      </w:r>
+      <w:proofErr w:type="spellEnd"/>
+      <w:r>
+        <w:rPr>
+          <w:rFonts w:hint="eastAsia"/>
+          <w:szCs w:val="21"/>
+        </w:rPr>
+        <w:t>等</w:t>
       </w:r>
       <w:r>
         <w:rPr>
@@ -5110,53 +5139,292 @@
       </w:pPr>
       <w:r>
         <w:rPr>
-          <w:rFonts w:hint="eastAsia"/>
-          <w:szCs w:val="21"/>
-        </w:rPr>
-        <w:t>deb</w:t>
-      </w:r>
+          <w:szCs w:val="21"/>
+        </w:rPr>
+        <w:t>D</w:t>
+      </w:r>
+      <w:r>
+        <w:rPr>
+          <w:rFonts w:hint="eastAsia"/>
+          <w:szCs w:val="21"/>
+        </w:rPr>
+        <w:t>eb</w:t>
+      </w:r>
+      <w:r>
+        <w:rPr>
+          <w:rFonts w:hint="eastAsia"/>
+          <w:szCs w:val="21"/>
+        </w:rPr>
+        <w:t>系列</w:t>
+      </w:r>
+      <w:r>
+        <w:rPr>
+          <w:rFonts w:hint="eastAsia"/>
+          <w:szCs w:val="21"/>
+        </w:rPr>
+        <w:t>发型版需要安装的包如下：</w:t>
+      </w:r>
+    </w:p>
+    <w:p>
+      <w:pPr>
+        <w:rPr>
+          <w:szCs w:val="21"/>
+        </w:rPr>
+      </w:pPr>
+      <w:proofErr w:type="spellStart"/>
       <w:proofErr w:type="gramStart"/>
       <w:r>
         <w:rPr>
-          <w:rFonts w:hint="eastAsia"/>
-          <w:szCs w:val="21"/>
-        </w:rPr>
-        <w:t>些列发型</w:t>
-      </w:r>
+          <w:szCs w:val="21"/>
+        </w:rPr>
+        <w:t>sudo</w:t>
+      </w:r>
+      <w:proofErr w:type="spellEnd"/>
       <w:proofErr w:type="gramEnd"/>
       <w:r>
         <w:rPr>
-          <w:rFonts w:hint="eastAsia"/>
-          <w:szCs w:val="21"/>
-        </w:rPr>
-        <w:t>版需要安装的包如下：</w:t>
-      </w:r>
-    </w:p>
-    <w:p>
-      <w:pPr>
-        <w:rPr>
-          <w:szCs w:val="21"/>
-        </w:rPr>
-      </w:pPr>
-      <w:proofErr w:type="spellStart"/>
+          <w:szCs w:val="21"/>
+        </w:rPr>
+        <w:t xml:space="preserve"> apt-get install apache2 php5 php5-mysql </w:t>
+      </w:r>
+      <w:proofErr w:type="spellStart"/>
+      <w:r>
+        <w:rPr>
+          <w:szCs w:val="21"/>
+        </w:rPr>
+        <w:t>mysql</w:t>
+      </w:r>
+      <w:proofErr w:type="spellEnd"/>
+      <w:r>
+        <w:rPr>
+          <w:szCs w:val="21"/>
+        </w:rPr>
+        <w:t>-server</w:t>
+      </w:r>
+    </w:p>
+    <w:p>
+      <w:pPr>
+        <w:pStyle w:val="3"/>
+      </w:pPr>
+      <w:r>
+        <w:rPr>
+          <w:rFonts w:hint="eastAsia"/>
+        </w:rPr>
+        <w:t>一、</w:t>
+      </w:r>
+      <w:proofErr w:type="spellStart"/>
+      <w:r>
+        <w:rPr>
+          <w:rFonts w:hint="eastAsia"/>
+        </w:rPr>
+        <w:t>mysql</w:t>
+      </w:r>
+      <w:proofErr w:type="spellEnd"/>
+      <w:r>
+        <w:rPr>
+          <w:rFonts w:hint="eastAsia"/>
+        </w:rPr>
+        <w:t>密码重置</w:t>
+      </w:r>
+    </w:p>
+    <w:p>
+      <w:pPr>
+        <w:rPr>
+          <w:szCs w:val="21"/>
+        </w:rPr>
+      </w:pPr>
+      <w:r>
+        <w:rPr>
+          <w:rFonts w:hint="eastAsia"/>
+          <w:szCs w:val="21"/>
+        </w:rPr>
+        <w:t xml:space="preserve">1.1 </w:t>
+      </w:r>
+      <w:r>
+        <w:rPr>
+          <w:rFonts w:hint="eastAsia"/>
+          <w:szCs w:val="21"/>
+        </w:rPr>
+        <w:t>进入</w:t>
+      </w:r>
+      <w:proofErr w:type="spellStart"/>
+      <w:r>
+        <w:rPr>
+          <w:rFonts w:hint="eastAsia"/>
+          <w:szCs w:val="21"/>
+        </w:rPr>
+        <w:t>msqld_safe</w:t>
+      </w:r>
+      <w:proofErr w:type="spellEnd"/>
+      <w:r>
+        <w:rPr>
+          <w:rFonts w:hint="eastAsia"/>
+          <w:szCs w:val="21"/>
+        </w:rPr>
+        <w:t>模式</w:t>
+      </w:r>
+    </w:p>
+    <w:p>
+      <w:pPr>
+        <w:ind w:firstLineChars="200" w:firstLine="420"/>
+        <w:rPr>
+          <w:szCs w:val="21"/>
+        </w:rPr>
+      </w:pPr>
+      <w:bookmarkStart w:id="0" w:name="_GoBack"/>
+      <w:r>
+        <w:rPr>
+          <w:szCs w:val="21"/>
+        </w:rPr>
+        <w:lastRenderedPageBreak/>
+        <w:t>/</w:t>
+      </w:r>
+      <w:proofErr w:type="spellStart"/>
+      <w:r>
+        <w:rPr>
+          <w:szCs w:val="21"/>
+        </w:rPr>
+        <w:t>etc</w:t>
+      </w:r>
+      <w:proofErr w:type="spellEnd"/>
+      <w:r>
+        <w:rPr>
+          <w:szCs w:val="21"/>
+        </w:rPr>
+        <w:t>/</w:t>
+      </w:r>
+      <w:proofErr w:type="spellStart"/>
+      <w:r>
+        <w:rPr>
+          <w:szCs w:val="21"/>
+        </w:rPr>
+        <w:t>init.d</w:t>
+      </w:r>
+      <w:proofErr w:type="spellEnd"/>
+      <w:r>
+        <w:rPr>
+          <w:szCs w:val="21"/>
+        </w:rPr>
+        <w:t>/</w:t>
+      </w:r>
+      <w:proofErr w:type="spellStart"/>
+      <w:r>
+        <w:rPr>
+          <w:szCs w:val="21"/>
+        </w:rPr>
+        <w:t>mysql</w:t>
+      </w:r>
+      <w:proofErr w:type="spellEnd"/>
+      <w:r>
+        <w:rPr>
+          <w:szCs w:val="21"/>
+        </w:rPr>
+        <w:t xml:space="preserve"> stop (service </w:t>
+      </w:r>
+      <w:proofErr w:type="spellStart"/>
+      <w:r>
+        <w:rPr>
+          <w:szCs w:val="21"/>
+        </w:rPr>
+        <w:t>mysqld</w:t>
+      </w:r>
+      <w:proofErr w:type="spellEnd"/>
+      <w:r>
+        <w:rPr>
+          <w:szCs w:val="21"/>
+        </w:rPr>
+        <w:t xml:space="preserve"> </w:t>
+      </w:r>
       <w:proofErr w:type="gramStart"/>
       <w:r>
         <w:rPr>
           <w:szCs w:val="21"/>
         </w:rPr>
-        <w:t>sudo</w:t>
-      </w:r>
-      <w:proofErr w:type="spellEnd"/>
+        <w:t>stop )</w:t>
+      </w:r>
       <w:proofErr w:type="gramEnd"/>
-      <w:r>
-        <w:rPr>
-          <w:szCs w:val="21"/>
-        </w:rPr>
-        <w:t xml:space="preserve"> apt-get install apache2 php5 php5-mysql </w:t>
-      </w:r>
-      <w:proofErr w:type="spellStart"/>
-      <w:r>
-        <w:rPr>
+    </w:p>
+    <w:p>
+      <w:pPr>
+        <w:ind w:firstLineChars="200" w:firstLine="420"/>
+        <w:rPr>
+          <w:szCs w:val="21"/>
+        </w:rPr>
+      </w:pPr>
+      <w:r>
+        <w:rPr>
+          <w:szCs w:val="21"/>
+        </w:rPr>
+        <w:t>/</w:t>
+      </w:r>
+      <w:proofErr w:type="spellStart"/>
+      <w:r>
+        <w:rPr>
+          <w:szCs w:val="21"/>
+        </w:rPr>
+        <w:t>usr</w:t>
+      </w:r>
+      <w:proofErr w:type="spellEnd"/>
+      <w:r>
+        <w:rPr>
+          <w:szCs w:val="21"/>
+        </w:rPr>
+        <w:t>/bin/</w:t>
+      </w:r>
+      <w:proofErr w:type="spellStart"/>
+      <w:r>
+        <w:rPr>
+          <w:szCs w:val="21"/>
+        </w:rPr>
+        <w:t>mysqld_safe</w:t>
+      </w:r>
+      <w:proofErr w:type="spellEnd"/>
+      <w:r>
+        <w:rPr>
+          <w:szCs w:val="21"/>
+        </w:rPr>
+        <w:t xml:space="preserve"> --skip-grant-tables</w:t>
+      </w:r>
+    </w:p>
+    <w:bookmarkEnd w:id="0"/>
+    <w:p>
+      <w:pPr>
+        <w:rPr>
+          <w:szCs w:val="21"/>
+        </w:rPr>
+      </w:pPr>
+      <w:r>
+        <w:rPr>
+          <w:rFonts w:hint="eastAsia"/>
+          <w:szCs w:val="21"/>
+        </w:rPr>
+        <w:t xml:space="preserve">1.2 </w:t>
+      </w:r>
+      <w:r>
+        <w:rPr>
+          <w:rFonts w:hint="eastAsia"/>
+          <w:szCs w:val="21"/>
+        </w:rPr>
+        <w:t>使用</w:t>
+      </w:r>
+      <w:r>
+        <w:rPr>
+          <w:rFonts w:hint="eastAsia"/>
+          <w:szCs w:val="21"/>
+        </w:rPr>
+        <w:t>root</w:t>
+      </w:r>
+      <w:r>
+        <w:rPr>
+          <w:rFonts w:hint="eastAsia"/>
+          <w:szCs w:val="21"/>
+        </w:rPr>
+        <w:t>用户修改</w:t>
+      </w:r>
+      <w:proofErr w:type="spellStart"/>
+      <w:r>
+        <w:rPr>
+          <w:rFonts w:hint="eastAsia"/>
           <w:szCs w:val="21"/>
         </w:rPr>
         <w:t>mysql</w:t>
@@ -5164,86 +5432,1936 @@
       <w:proofErr w:type="spellEnd"/>
       <w:r>
         <w:rPr>
-          <w:szCs w:val="21"/>
-        </w:rPr>
-        <w:t>-server</w:t>
-      </w:r>
-    </w:p>
-    <w:p>
-      <w:pPr>
-        <w:rPr>
-          <w:szCs w:val="21"/>
-        </w:rPr>
-      </w:pPr>
-      <w:r>
-        <w:rPr>
-          <w:rFonts w:hint="eastAsia"/>
+          <w:rFonts w:hint="eastAsia"/>
+          <w:szCs w:val="21"/>
+        </w:rPr>
+        <w:t>的</w:t>
+      </w:r>
+      <w:r>
+        <w:rPr>
+          <w:rFonts w:hint="eastAsia"/>
+          <w:szCs w:val="21"/>
+        </w:rPr>
+        <w:t>root</w:t>
+      </w:r>
+      <w:r>
+        <w:rPr>
+          <w:rFonts w:hint="eastAsia"/>
+          <w:szCs w:val="21"/>
+        </w:rPr>
+        <w:t>密码</w:t>
+      </w:r>
+    </w:p>
+    <w:p>
+      <w:pPr>
+        <w:ind w:firstLineChars="200" w:firstLine="420"/>
+        <w:rPr>
+          <w:szCs w:val="21"/>
+        </w:rPr>
+      </w:pPr>
+      <w:r>
+        <w:rPr>
+          <w:rFonts w:hint="eastAsia"/>
+          <w:szCs w:val="21"/>
+        </w:rPr>
+        <w:t>另外开个</w:t>
+      </w:r>
+      <w:r>
+        <w:rPr>
+          <w:rFonts w:hint="eastAsia"/>
+          <w:szCs w:val="21"/>
+        </w:rPr>
+        <w:t>SSH</w:t>
+      </w:r>
+      <w:r>
+        <w:rPr>
+          <w:rFonts w:hint="eastAsia"/>
+          <w:szCs w:val="21"/>
+        </w:rPr>
+        <w:t>连接</w:t>
+      </w:r>
+    </w:p>
+    <w:p>
+      <w:pPr>
+        <w:ind w:firstLineChars="200" w:firstLine="420"/>
+        <w:rPr>
+          <w:szCs w:val="21"/>
+        </w:rPr>
+      </w:pPr>
+      <w:r>
+        <w:rPr>
+          <w:szCs w:val="21"/>
+        </w:rPr>
+        <w:t>[</w:t>
+      </w:r>
+      <w:proofErr w:type="spellStart"/>
+      <w:r>
+        <w:rPr>
+          <w:szCs w:val="21"/>
+        </w:rPr>
+        <w:t>root@localhost</w:t>
+      </w:r>
+      <w:proofErr w:type="spellEnd"/>
+      <w:r>
+        <w:rPr>
+          <w:szCs w:val="21"/>
+        </w:rPr>
+        <w:t xml:space="preserve"> ~]# </w:t>
+      </w:r>
+      <w:proofErr w:type="spellStart"/>
+      <w:proofErr w:type="gramStart"/>
+      <w:r>
+        <w:rPr>
+          <w:szCs w:val="21"/>
+        </w:rPr>
+        <w:t>mysql</w:t>
+      </w:r>
+      <w:proofErr w:type="spellEnd"/>
+      <w:proofErr w:type="gramEnd"/>
+    </w:p>
+    <w:p>
+      <w:pPr>
+        <w:ind w:firstLineChars="200" w:firstLine="420"/>
+        <w:rPr>
+          <w:szCs w:val="21"/>
+        </w:rPr>
+      </w:pPr>
+      <w:proofErr w:type="spellStart"/>
+      <w:proofErr w:type="gramStart"/>
+      <w:r>
+        <w:rPr>
+          <w:szCs w:val="21"/>
+        </w:rPr>
+        <w:t>mysql</w:t>
+      </w:r>
+      <w:proofErr w:type="spellEnd"/>
+      <w:r>
+        <w:rPr>
+          <w:szCs w:val="21"/>
+        </w:rPr>
+        <w:t>&gt;</w:t>
+      </w:r>
+      <w:proofErr w:type="gramEnd"/>
+      <w:r>
+        <w:rPr>
+          <w:szCs w:val="21"/>
+        </w:rPr>
+        <w:t xml:space="preserve">use </w:t>
+      </w:r>
+      <w:proofErr w:type="spellStart"/>
+      <w:r>
+        <w:rPr>
+          <w:szCs w:val="21"/>
+        </w:rPr>
+        <w:t>mysql</w:t>
+      </w:r>
+      <w:proofErr w:type="spellEnd"/>
+    </w:p>
+    <w:p>
+      <w:pPr>
+        <w:ind w:firstLineChars="200" w:firstLine="420"/>
+        <w:rPr>
+          <w:szCs w:val="21"/>
+        </w:rPr>
+      </w:pPr>
+      <w:proofErr w:type="spellStart"/>
+      <w:proofErr w:type="gramStart"/>
+      <w:r>
+        <w:rPr>
+          <w:szCs w:val="21"/>
+        </w:rPr>
+        <w:t>mysql</w:t>
+      </w:r>
+      <w:proofErr w:type="spellEnd"/>
+      <w:r>
+        <w:rPr>
+          <w:szCs w:val="21"/>
+        </w:rPr>
+        <w:t>&gt;</w:t>
+      </w:r>
+      <w:proofErr w:type="gramEnd"/>
+      <w:r>
+        <w:rPr>
+          <w:szCs w:val="21"/>
+        </w:rPr>
+        <w:t>update user set password=password("123456") where user="root";</w:t>
+      </w:r>
+    </w:p>
+    <w:p>
+      <w:pPr>
+        <w:ind w:firstLineChars="200" w:firstLine="420"/>
+        <w:rPr>
+          <w:szCs w:val="21"/>
+        </w:rPr>
+      </w:pPr>
+      <w:proofErr w:type="spellStart"/>
+      <w:proofErr w:type="gramStart"/>
+      <w:r>
+        <w:rPr>
+          <w:szCs w:val="21"/>
+        </w:rPr>
+        <w:t>mysql</w:t>
+      </w:r>
+      <w:proofErr w:type="spellEnd"/>
+      <w:r>
+        <w:rPr>
+          <w:szCs w:val="21"/>
+        </w:rPr>
+        <w:t>&gt;</w:t>
+      </w:r>
+      <w:proofErr w:type="gramEnd"/>
+      <w:r>
+        <w:rPr>
+          <w:szCs w:val="21"/>
+        </w:rPr>
+        <w:t>flush privileges;</w:t>
+      </w:r>
+    </w:p>
+    <w:p>
+      <w:pPr>
+        <w:ind w:firstLineChars="200" w:firstLine="420"/>
+        <w:rPr>
+          <w:szCs w:val="21"/>
+        </w:rPr>
+      </w:pPr>
+      <w:proofErr w:type="spellStart"/>
+      <w:proofErr w:type="gramStart"/>
+      <w:r>
+        <w:rPr>
+          <w:szCs w:val="21"/>
+        </w:rPr>
+        <w:t>mysql</w:t>
+      </w:r>
+      <w:proofErr w:type="spellEnd"/>
+      <w:r>
+        <w:rPr>
+          <w:szCs w:val="21"/>
+        </w:rPr>
+        <w:t>&gt;</w:t>
+      </w:r>
+      <w:proofErr w:type="gramEnd"/>
+      <w:r>
+        <w:rPr>
+          <w:szCs w:val="21"/>
+        </w:rPr>
+        <w:t>exit</w:t>
+      </w:r>
+    </w:p>
+    <w:p>
+      <w:pPr>
+        <w:rPr>
+          <w:szCs w:val="21"/>
+        </w:rPr>
+      </w:pPr>
+      <w:r>
+        <w:rPr>
+          <w:rFonts w:hint="eastAsia"/>
+          <w:szCs w:val="21"/>
+        </w:rPr>
+        <w:t xml:space="preserve">1.3 </w:t>
+      </w:r>
+      <w:r>
+        <w:rPr>
+          <w:rFonts w:hint="eastAsia"/>
+          <w:szCs w:val="21"/>
+        </w:rPr>
+        <w:t>关闭之前运行的窗口</w:t>
+      </w:r>
+    </w:p>
+    <w:p>
+      <w:pPr>
+        <w:ind w:firstLineChars="200" w:firstLine="420"/>
+        <w:rPr>
+          <w:szCs w:val="21"/>
+        </w:rPr>
+      </w:pPr>
+      <w:r>
+        <w:rPr>
+          <w:rFonts w:hint="eastAsia"/>
+          <w:szCs w:val="21"/>
+        </w:rPr>
+        <w:t>用</w:t>
+      </w:r>
+      <w:r>
+        <w:rPr>
+          <w:rFonts w:hint="eastAsia"/>
+          <w:szCs w:val="21"/>
+        </w:rPr>
+        <w:t>'</w:t>
+      </w:r>
+      <w:proofErr w:type="spellStart"/>
+      <w:r>
+        <w:rPr>
+          <w:rFonts w:hint="eastAsia"/>
+          <w:szCs w:val="21"/>
+        </w:rPr>
+        <w:t>ps</w:t>
+      </w:r>
+      <w:proofErr w:type="spellEnd"/>
+      <w:r>
+        <w:rPr>
+          <w:rFonts w:hint="eastAsia"/>
+          <w:szCs w:val="21"/>
+        </w:rPr>
+        <w:t xml:space="preserve"> aux | </w:t>
+      </w:r>
+      <w:proofErr w:type="spellStart"/>
+      <w:r>
+        <w:rPr>
+          <w:rFonts w:hint="eastAsia"/>
+          <w:szCs w:val="21"/>
+        </w:rPr>
+        <w:t>grep</w:t>
+      </w:r>
+      <w:proofErr w:type="spellEnd"/>
+      <w:r>
+        <w:rPr>
+          <w:rFonts w:hint="eastAsia"/>
+          <w:szCs w:val="21"/>
+        </w:rPr>
+        <w:t xml:space="preserve"> </w:t>
+      </w:r>
+      <w:proofErr w:type="spellStart"/>
+      <w:r>
+        <w:rPr>
+          <w:rFonts w:hint="eastAsia"/>
+          <w:szCs w:val="21"/>
+        </w:rPr>
+        <w:t>pts</w:t>
+      </w:r>
+      <w:proofErr w:type="spellEnd"/>
+      <w:r>
+        <w:rPr>
+          <w:rFonts w:hint="eastAsia"/>
+          <w:szCs w:val="21"/>
+        </w:rPr>
+        <w:t>'</w:t>
+      </w:r>
+      <w:r>
+        <w:rPr>
+          <w:rFonts w:hint="eastAsia"/>
+          <w:szCs w:val="21"/>
+        </w:rPr>
+        <w:t>查到你重置密码的</w:t>
+      </w:r>
+      <w:r>
+        <w:rPr>
+          <w:rFonts w:hint="eastAsia"/>
+          <w:szCs w:val="21"/>
+        </w:rPr>
+        <w:t>SSH</w:t>
+      </w:r>
+      <w:r>
+        <w:rPr>
+          <w:rFonts w:hint="eastAsia"/>
+          <w:szCs w:val="21"/>
+        </w:rPr>
+        <w:t>窗口。</w:t>
+      </w:r>
+    </w:p>
+    <w:p>
+      <w:pPr>
+        <w:ind w:firstLineChars="200" w:firstLine="420"/>
+        <w:rPr>
+          <w:szCs w:val="21"/>
+        </w:rPr>
+      </w:pPr>
+      <w:proofErr w:type="spellStart"/>
+      <w:r>
+        <w:rPr>
+          <w:rFonts w:hint="eastAsia"/>
+          <w:szCs w:val="21"/>
+        </w:rPr>
+        <w:t>pkill</w:t>
+      </w:r>
+      <w:proofErr w:type="spellEnd"/>
+      <w:r>
+        <w:rPr>
+          <w:rFonts w:hint="eastAsia"/>
+          <w:szCs w:val="21"/>
+        </w:rPr>
+        <w:t xml:space="preserve"> -KILL -t </w:t>
+      </w:r>
+      <w:proofErr w:type="spellStart"/>
+      <w:r>
+        <w:rPr>
+          <w:rFonts w:hint="eastAsia"/>
+          <w:szCs w:val="21"/>
+        </w:rPr>
+        <w:t>pts</w:t>
+      </w:r>
+      <w:proofErr w:type="spellEnd"/>
+      <w:r>
+        <w:rPr>
+          <w:rFonts w:hint="eastAsia"/>
+          <w:szCs w:val="21"/>
+        </w:rPr>
+        <w:t>/*</w:t>
+      </w:r>
+      <w:r>
+        <w:rPr>
+          <w:rFonts w:hint="eastAsia"/>
+          <w:szCs w:val="21"/>
+        </w:rPr>
+        <w:t>，其中</w:t>
+      </w:r>
+      <w:r>
+        <w:rPr>
+          <w:rFonts w:hint="eastAsia"/>
+          <w:szCs w:val="21"/>
+        </w:rPr>
+        <w:t>*</w:t>
+      </w:r>
+      <w:r>
+        <w:rPr>
+          <w:rFonts w:hint="eastAsia"/>
+          <w:szCs w:val="21"/>
+        </w:rPr>
+        <w:t>为上指令查到的</w:t>
+      </w:r>
+      <w:proofErr w:type="spellStart"/>
+      <w:r>
+        <w:rPr>
+          <w:rFonts w:hint="eastAsia"/>
+          <w:szCs w:val="21"/>
+        </w:rPr>
+        <w:t>pts</w:t>
+      </w:r>
+      <w:proofErr w:type="spellEnd"/>
+      <w:r>
+        <w:rPr>
+          <w:rFonts w:hint="eastAsia"/>
+          <w:szCs w:val="21"/>
+        </w:rPr>
+        <w:t>号</w:t>
+      </w:r>
+    </w:p>
+    <w:p>
+      <w:pPr>
+        <w:rPr>
+          <w:szCs w:val="21"/>
+        </w:rPr>
+      </w:pPr>
+      <w:r>
+        <w:rPr>
+          <w:rFonts w:hint="eastAsia"/>
+          <w:szCs w:val="21"/>
+        </w:rPr>
+        <w:t xml:space="preserve">1.4 </w:t>
+      </w:r>
+      <w:r>
+        <w:rPr>
+          <w:rFonts w:hint="eastAsia"/>
+          <w:szCs w:val="21"/>
+        </w:rPr>
+        <w:t>开启</w:t>
+      </w:r>
+      <w:proofErr w:type="spellStart"/>
+      <w:r>
+        <w:rPr>
+          <w:rFonts w:hint="eastAsia"/>
+          <w:szCs w:val="21"/>
+        </w:rPr>
+        <w:t>mysql</w:t>
+      </w:r>
+      <w:proofErr w:type="spellEnd"/>
+      <w:r>
+        <w:rPr>
+          <w:rFonts w:hint="eastAsia"/>
+          <w:szCs w:val="21"/>
+        </w:rPr>
+        <w:t>服务</w:t>
+      </w:r>
+    </w:p>
+    <w:p>
+      <w:pPr>
+        <w:ind w:firstLineChars="200" w:firstLine="420"/>
+        <w:rPr>
+          <w:szCs w:val="21"/>
+        </w:rPr>
+      </w:pPr>
+      <w:proofErr w:type="gramStart"/>
+      <w:r>
+        <w:rPr>
+          <w:szCs w:val="21"/>
+        </w:rPr>
+        <w:t>service</w:t>
+      </w:r>
+      <w:proofErr w:type="gramEnd"/>
+      <w:r>
+        <w:rPr>
+          <w:szCs w:val="21"/>
+        </w:rPr>
+        <w:t xml:space="preserve"> </w:t>
+      </w:r>
+      <w:proofErr w:type="spellStart"/>
+      <w:r>
+        <w:rPr>
+          <w:szCs w:val="21"/>
+        </w:rPr>
+        <w:t>mysql</w:t>
+      </w:r>
+      <w:proofErr w:type="spellEnd"/>
+      <w:r>
+        <w:rPr>
+          <w:szCs w:val="21"/>
+        </w:rPr>
+        <w:t xml:space="preserve"> start</w:t>
+      </w:r>
+    </w:p>
+    <w:p>
+      <w:pPr>
+        <w:pStyle w:val="3"/>
+        <w:rPr>
+          <w:rFonts w:hint="eastAsia"/>
+        </w:rPr>
+      </w:pPr>
+      <w:r>
+        <w:rPr>
+          <w:rFonts w:hint="eastAsia"/>
+        </w:rPr>
+        <w:t>二、</w:t>
+      </w:r>
+      <w:proofErr w:type="spellStart"/>
+      <w:r>
+        <w:rPr>
+          <w:rFonts w:hint="eastAsia"/>
+        </w:rPr>
+        <w:t>mysql</w:t>
+      </w:r>
+      <w:proofErr w:type="spellEnd"/>
+      <w:r>
+        <w:rPr>
+          <w:rFonts w:hint="eastAsia"/>
+        </w:rPr>
+        <w:t>中编码格式转换</w:t>
+      </w:r>
+    </w:p>
+    <w:p>
+      <w:pPr>
+        <w:rPr>
+          <w:rFonts w:hint="eastAsia"/>
+          <w:b/>
+          <w:szCs w:val="21"/>
+        </w:rPr>
+      </w:pPr>
+      <w:r>
+        <w:rPr>
+          <w:rFonts w:hint="eastAsia"/>
+          <w:b/>
+          <w:szCs w:val="21"/>
+        </w:rPr>
+        <w:t>2.1</w:t>
+      </w:r>
+      <w:r>
+        <w:rPr>
+          <w:rFonts w:hint="eastAsia"/>
+          <w:b/>
+          <w:szCs w:val="21"/>
+        </w:rPr>
+        <w:t>从</w:t>
+      </w:r>
+      <w:r>
+        <w:rPr>
+          <w:rFonts w:hint="eastAsia"/>
+          <w:b/>
+          <w:szCs w:val="21"/>
+        </w:rPr>
+        <w:t>latin1</w:t>
+      </w:r>
+      <w:r>
+        <w:rPr>
+          <w:rFonts w:hint="eastAsia"/>
+          <w:b/>
+          <w:szCs w:val="21"/>
+        </w:rPr>
+        <w:t>转为</w:t>
+      </w:r>
+      <w:r>
+        <w:rPr>
+          <w:rFonts w:hint="eastAsia"/>
+          <w:b/>
+          <w:szCs w:val="21"/>
+        </w:rPr>
+        <w:t>utf8</w:t>
+      </w:r>
+    </w:p>
+    <w:p>
+      <w:pPr>
+        <w:rPr>
+          <w:rFonts w:hint="eastAsia"/>
+          <w:szCs w:val="21"/>
+        </w:rPr>
+      </w:pPr>
+      <w:r>
+        <w:rPr>
+          <w:rFonts w:hint="eastAsia"/>
+          <w:szCs w:val="21"/>
+        </w:rPr>
+        <w:t>1.</w:t>
+      </w:r>
+      <w:r>
+        <w:rPr>
+          <w:rFonts w:hint="eastAsia"/>
+          <w:szCs w:val="21"/>
+        </w:rPr>
+        <w:t>导出数据库</w:t>
+      </w:r>
+    </w:p>
+    <w:p>
+      <w:pPr>
+        <w:rPr>
+          <w:rFonts w:hint="eastAsia"/>
+          <w:szCs w:val="21"/>
+        </w:rPr>
+      </w:pPr>
+      <w:proofErr w:type="spellStart"/>
+      <w:proofErr w:type="gramStart"/>
+      <w:r>
+        <w:rPr>
+          <w:szCs w:val="21"/>
+        </w:rPr>
+        <w:t>mysqldump</w:t>
+      </w:r>
+      <w:proofErr w:type="spellEnd"/>
+      <w:proofErr w:type="gramEnd"/>
+      <w:r>
+        <w:rPr>
+          <w:szCs w:val="21"/>
+        </w:rPr>
+        <w:t xml:space="preserve"> --default-character-set=latin1 -u xxx</w:t>
+      </w:r>
+      <w:r>
+        <w:rPr>
+          <w:rFonts w:hint="eastAsia"/>
+          <w:szCs w:val="21"/>
+        </w:rPr>
+        <w:t xml:space="preserve"> </w:t>
+      </w:r>
+      <w:r>
+        <w:rPr>
+          <w:szCs w:val="21"/>
+        </w:rPr>
+        <w:t>-</w:t>
+      </w:r>
+      <w:proofErr w:type="spellStart"/>
+      <w:r>
+        <w:rPr>
+          <w:szCs w:val="21"/>
+        </w:rPr>
+        <w:t>pxxxxxxxx</w:t>
+      </w:r>
+      <w:proofErr w:type="spellEnd"/>
+      <w:r>
+        <w:rPr>
+          <w:szCs w:val="21"/>
+        </w:rPr>
+        <w:t xml:space="preserve"> </w:t>
+      </w:r>
+      <w:proofErr w:type="spellStart"/>
+      <w:r>
+        <w:rPr>
+          <w:szCs w:val="21"/>
+        </w:rPr>
+        <w:t>db_name</w:t>
+      </w:r>
+      <w:proofErr w:type="spellEnd"/>
+      <w:r>
+        <w:rPr>
+          <w:szCs w:val="21"/>
+        </w:rPr>
+        <w:t xml:space="preserve"> </w:t>
+      </w:r>
+      <w:proofErr w:type="spellStart"/>
+      <w:r>
+        <w:rPr>
+          <w:szCs w:val="21"/>
+        </w:rPr>
+        <w:t>table_name</w:t>
+      </w:r>
+      <w:proofErr w:type="spellEnd"/>
+      <w:r>
+        <w:rPr>
+          <w:color w:val="C00000"/>
+          <w:szCs w:val="21"/>
+        </w:rPr>
+        <w:t xml:space="preserve"> </w:t>
+      </w:r>
+      <w:r>
+        <w:rPr>
+          <w:color w:val="C00000"/>
+          <w:szCs w:val="21"/>
+        </w:rPr>
+        <w:t xml:space="preserve">-h </w:t>
+      </w:r>
+      <w:proofErr w:type="spellStart"/>
+      <w:r>
+        <w:rPr>
+          <w:color w:val="C00000"/>
+          <w:szCs w:val="21"/>
+        </w:rPr>
+        <w:t>xxx.xxx.xxx.xxx</w:t>
+      </w:r>
+      <w:proofErr w:type="spellEnd"/>
+      <w:r>
+        <w:rPr>
+          <w:color w:val="C00000"/>
+          <w:szCs w:val="21"/>
+        </w:rPr>
+        <w:t xml:space="preserve"> -P 3306</w:t>
+      </w:r>
+      <w:r>
+        <w:rPr>
+          <w:szCs w:val="21"/>
+        </w:rPr>
+        <w:t xml:space="preserve"> &gt; </w:t>
+      </w:r>
+      <w:proofErr w:type="spellStart"/>
+      <w:r>
+        <w:rPr>
+          <w:szCs w:val="21"/>
+        </w:rPr>
+        <w:t>table_name.sql</w:t>
+      </w:r>
+      <w:proofErr w:type="spellEnd"/>
+    </w:p>
+    <w:p>
+      <w:pPr>
+        <w:rPr>
+          <w:rFonts w:hint="eastAsia"/>
+          <w:szCs w:val="21"/>
+        </w:rPr>
+      </w:pPr>
+      <w:r>
+        <w:rPr>
+          <w:rFonts w:hint="eastAsia"/>
+          <w:szCs w:val="21"/>
+        </w:rPr>
+        <w:t>2.</w:t>
+      </w:r>
+      <w:r>
+        <w:rPr>
+          <w:rFonts w:hint="eastAsia"/>
+          <w:szCs w:val="21"/>
+        </w:rPr>
+        <w:t>转换编码</w:t>
+      </w:r>
+    </w:p>
+    <w:p>
+      <w:pPr>
+        <w:rPr>
+          <w:szCs w:val="21"/>
+        </w:rPr>
+      </w:pPr>
+      <w:proofErr w:type="spellStart"/>
+      <w:proofErr w:type="gramStart"/>
+      <w:r>
+        <w:rPr>
+          <w:szCs w:val="21"/>
+        </w:rPr>
+        <w:t>iconv</w:t>
+      </w:r>
+      <w:proofErr w:type="spellEnd"/>
+      <w:proofErr w:type="gramEnd"/>
+      <w:r>
+        <w:rPr>
+          <w:szCs w:val="21"/>
+        </w:rPr>
+        <w:t xml:space="preserve"> -t utf-8 -f </w:t>
+      </w:r>
+      <w:proofErr w:type="spellStart"/>
+      <w:r>
+        <w:rPr>
+          <w:szCs w:val="21"/>
+        </w:rPr>
+        <w:t>gbk</w:t>
+      </w:r>
+      <w:proofErr w:type="spellEnd"/>
+      <w:r>
+        <w:rPr>
+          <w:szCs w:val="21"/>
+        </w:rPr>
+        <w:t xml:space="preserve"> -c </w:t>
+      </w:r>
+      <w:proofErr w:type="spellStart"/>
+      <w:r>
+        <w:rPr>
+          <w:szCs w:val="21"/>
+        </w:rPr>
+        <w:t>table_name.sql</w:t>
+      </w:r>
+      <w:proofErr w:type="spellEnd"/>
+      <w:r>
+        <w:rPr>
+          <w:szCs w:val="21"/>
+        </w:rPr>
+        <w:t xml:space="preserve"> &gt; table_name_u8.sql</w:t>
+      </w:r>
+    </w:p>
+    <w:p>
+      <w:pPr>
+        <w:ind w:firstLineChars="200" w:firstLine="420"/>
+        <w:rPr>
+          <w:rFonts w:hint="eastAsia"/>
+          <w:szCs w:val="21"/>
+        </w:rPr>
+      </w:pPr>
+      <w:r>
+        <w:rPr>
+          <w:rFonts w:hint="eastAsia"/>
+          <w:szCs w:val="21"/>
+        </w:rPr>
+        <w:t>注意：用</w:t>
+      </w:r>
+      <w:r>
+        <w:rPr>
+          <w:rFonts w:hint="eastAsia"/>
+          <w:szCs w:val="21"/>
+        </w:rPr>
+        <w:t>latin1</w:t>
+      </w:r>
+      <w:r>
+        <w:rPr>
+          <w:rFonts w:hint="eastAsia"/>
+          <w:szCs w:val="21"/>
+        </w:rPr>
+        <w:t>保存中文本就是错误的，表中存储的是错误的</w:t>
+      </w:r>
+      <w:r>
+        <w:rPr>
+          <w:rFonts w:hint="eastAsia"/>
+          <w:szCs w:val="21"/>
+        </w:rPr>
+        <w:t>latin1</w:t>
+      </w:r>
+      <w:r>
+        <w:rPr>
+          <w:rFonts w:hint="eastAsia"/>
+          <w:szCs w:val="21"/>
+        </w:rPr>
+        <w:t>编码，但实际上是正确的</w:t>
+      </w:r>
+      <w:proofErr w:type="spellStart"/>
+      <w:r>
+        <w:rPr>
+          <w:rFonts w:hint="eastAsia"/>
+          <w:szCs w:val="21"/>
+        </w:rPr>
+        <w:t>gbk</w:t>
+      </w:r>
+      <w:proofErr w:type="spellEnd"/>
+      <w:r>
+        <w:rPr>
+          <w:rFonts w:hint="eastAsia"/>
+          <w:szCs w:val="21"/>
+        </w:rPr>
+        <w:t>编码，所以这里输入编码应为</w:t>
+      </w:r>
+      <w:proofErr w:type="spellStart"/>
+      <w:r>
+        <w:rPr>
+          <w:rFonts w:hint="eastAsia"/>
+          <w:szCs w:val="21"/>
+        </w:rPr>
+        <w:t>gbk</w:t>
+      </w:r>
+      <w:proofErr w:type="spellEnd"/>
+      <w:r>
+        <w:rPr>
+          <w:rFonts w:hint="eastAsia"/>
+          <w:szCs w:val="21"/>
+        </w:rPr>
+        <w:t>。</w:t>
+      </w:r>
+    </w:p>
+    <w:p>
+      <w:pPr>
+        <w:rPr>
+          <w:rFonts w:hint="eastAsia"/>
+          <w:szCs w:val="21"/>
+        </w:rPr>
+      </w:pPr>
+      <w:r>
+        <w:rPr>
+          <w:rFonts w:hint="eastAsia"/>
+          <w:szCs w:val="21"/>
+        </w:rPr>
+        <w:t xml:space="preserve">3. </w:t>
+      </w:r>
+      <w:r>
+        <w:rPr>
+          <w:rFonts w:hint="eastAsia"/>
+          <w:szCs w:val="21"/>
+        </w:rPr>
+        <w:t>修改</w:t>
+      </w:r>
+      <w:r>
+        <w:rPr>
+          <w:rFonts w:hint="eastAsia"/>
+          <w:szCs w:val="21"/>
+        </w:rPr>
+        <w:t>table_name_u8.sql</w:t>
+      </w:r>
+      <w:r>
+        <w:rPr>
+          <w:rFonts w:hint="eastAsia"/>
+          <w:szCs w:val="21"/>
+        </w:rPr>
+        <w:t>，找到</w:t>
+      </w:r>
+      <w:r>
+        <w:rPr>
+          <w:rFonts w:hint="eastAsia"/>
+          <w:szCs w:val="21"/>
+        </w:rPr>
+        <w:t xml:space="preserve"> latin1 </w:t>
+      </w:r>
+      <w:r>
+        <w:rPr>
+          <w:rFonts w:hint="eastAsia"/>
+          <w:szCs w:val="21"/>
+        </w:rPr>
+        <w:t>都改为</w:t>
+      </w:r>
+      <w:r>
+        <w:rPr>
+          <w:rFonts w:hint="eastAsia"/>
+          <w:szCs w:val="21"/>
+        </w:rPr>
+        <w:t xml:space="preserve"> utf8</w:t>
+      </w:r>
+    </w:p>
+    <w:p>
+      <w:pPr>
+        <w:rPr>
+          <w:rFonts w:hint="eastAsia"/>
+          <w:szCs w:val="21"/>
+        </w:rPr>
+      </w:pPr>
+      <w:r>
+        <w:rPr>
+          <w:rFonts w:hint="eastAsia"/>
+          <w:szCs w:val="21"/>
+        </w:rPr>
+        <w:t>4.</w:t>
+      </w:r>
+      <w:r>
+        <w:rPr>
+          <w:rFonts w:hint="eastAsia"/>
+          <w:szCs w:val="21"/>
+        </w:rPr>
+        <w:t>导入数据库</w:t>
+      </w:r>
+    </w:p>
+    <w:p>
+      <w:pPr>
+        <w:rPr>
+          <w:rFonts w:hint="eastAsia"/>
+          <w:szCs w:val="21"/>
+        </w:rPr>
+      </w:pPr>
+      <w:proofErr w:type="spellStart"/>
+      <w:proofErr w:type="gramStart"/>
+      <w:r>
+        <w:rPr>
+          <w:szCs w:val="21"/>
+        </w:rPr>
+        <w:t>mysql</w:t>
+      </w:r>
+      <w:proofErr w:type="spellEnd"/>
+      <w:proofErr w:type="gramEnd"/>
+      <w:r>
+        <w:rPr>
+          <w:szCs w:val="21"/>
+        </w:rPr>
+        <w:t xml:space="preserve"> -</w:t>
+      </w:r>
+      <w:proofErr w:type="spellStart"/>
+      <w:r>
+        <w:rPr>
+          <w:szCs w:val="21"/>
+        </w:rPr>
+        <w:t>uroot</w:t>
+      </w:r>
+      <w:proofErr w:type="spellEnd"/>
+      <w:r>
+        <w:rPr>
+          <w:szCs w:val="21"/>
+        </w:rPr>
+        <w:t xml:space="preserve"> -</w:t>
+      </w:r>
+      <w:proofErr w:type="spellStart"/>
+      <w:r>
+        <w:rPr>
+          <w:szCs w:val="21"/>
+        </w:rPr>
+        <w:t>pxxxxxxxx</w:t>
+      </w:r>
+      <w:proofErr w:type="spellEnd"/>
+      <w:r>
+        <w:rPr>
+          <w:szCs w:val="21"/>
+        </w:rPr>
+        <w:t xml:space="preserve">  </w:t>
+      </w:r>
+      <w:proofErr w:type="spellStart"/>
+      <w:r>
+        <w:rPr>
+          <w:szCs w:val="21"/>
+        </w:rPr>
+        <w:t>db_name</w:t>
+      </w:r>
+      <w:proofErr w:type="spellEnd"/>
+      <w:r>
+        <w:rPr>
+          <w:szCs w:val="21"/>
+        </w:rPr>
+        <w:t xml:space="preserve"> &lt; table_name_u8.sql</w:t>
+      </w:r>
+    </w:p>
+    <w:p>
+      <w:pPr>
+        <w:rPr>
+          <w:rFonts w:hint="eastAsia"/>
+          <w:b/>
+          <w:szCs w:val="21"/>
+        </w:rPr>
+      </w:pPr>
+      <w:r>
+        <w:rPr>
+          <w:rFonts w:hint="eastAsia"/>
+          <w:b/>
+          <w:szCs w:val="21"/>
+        </w:rPr>
+        <w:t>2.2</w:t>
+      </w:r>
+      <w:r>
+        <w:rPr>
+          <w:rFonts w:hint="eastAsia"/>
+          <w:b/>
+          <w:szCs w:val="21"/>
+        </w:rPr>
+        <w:t>、</w:t>
+      </w:r>
+      <w:r>
+        <w:rPr>
+          <w:rFonts w:hint="eastAsia"/>
+          <w:b/>
+          <w:szCs w:val="21"/>
+        </w:rPr>
+        <w:t xml:space="preserve">latin1 </w:t>
+      </w:r>
+      <w:r>
+        <w:rPr>
+          <w:rFonts w:hint="eastAsia"/>
+          <w:b/>
+          <w:szCs w:val="21"/>
+        </w:rPr>
+        <w:t>转</w:t>
+      </w:r>
+      <w:r>
+        <w:rPr>
+          <w:rFonts w:hint="eastAsia"/>
+          <w:b/>
+          <w:szCs w:val="21"/>
+        </w:rPr>
+        <w:t xml:space="preserve"> </w:t>
+      </w:r>
+      <w:proofErr w:type="spellStart"/>
+      <w:r>
+        <w:rPr>
+          <w:rFonts w:hint="eastAsia"/>
+          <w:b/>
+          <w:szCs w:val="21"/>
+        </w:rPr>
+        <w:t>gbk</w:t>
+      </w:r>
+      <w:proofErr w:type="spellEnd"/>
+    </w:p>
+    <w:p>
+      <w:pPr>
+        <w:rPr>
+          <w:rFonts w:hint="eastAsia"/>
+          <w:szCs w:val="21"/>
+        </w:rPr>
+      </w:pPr>
+      <w:r>
+        <w:rPr>
+          <w:rFonts w:hint="eastAsia"/>
+          <w:szCs w:val="21"/>
+        </w:rPr>
+        <w:t>1.</w:t>
+      </w:r>
+      <w:r>
+        <w:rPr>
+          <w:rFonts w:hint="eastAsia"/>
+          <w:szCs w:val="21"/>
+        </w:rPr>
+        <w:t>导出数据库</w:t>
+      </w:r>
+    </w:p>
+    <w:p>
+      <w:pPr>
+        <w:rPr>
+          <w:szCs w:val="21"/>
+        </w:rPr>
+      </w:pPr>
+      <w:proofErr w:type="spellStart"/>
+      <w:proofErr w:type="gramStart"/>
+      <w:r>
+        <w:rPr>
+          <w:szCs w:val="21"/>
+        </w:rPr>
+        <w:t>mysqldump</w:t>
+      </w:r>
+      <w:proofErr w:type="spellEnd"/>
+      <w:proofErr w:type="gramEnd"/>
+      <w:r>
+        <w:rPr>
+          <w:szCs w:val="21"/>
+        </w:rPr>
+        <w:t xml:space="preserve"> --default-character-set=latin1 -h </w:t>
+      </w:r>
+      <w:proofErr w:type="spellStart"/>
+      <w:r>
+        <w:rPr>
+          <w:szCs w:val="21"/>
+        </w:rPr>
+        <w:t>xxx.xxx.xxx.xxx</w:t>
+      </w:r>
+      <w:proofErr w:type="spellEnd"/>
+      <w:r>
+        <w:rPr>
+          <w:szCs w:val="21"/>
+        </w:rPr>
+        <w:t xml:space="preserve"> -u xxx -P 3306 -</w:t>
+      </w:r>
+      <w:proofErr w:type="spellStart"/>
+      <w:r>
+        <w:rPr>
+          <w:szCs w:val="21"/>
+        </w:rPr>
+        <w:t>pxxxxxxxx</w:t>
+      </w:r>
+      <w:proofErr w:type="spellEnd"/>
+      <w:r>
+        <w:rPr>
+          <w:szCs w:val="21"/>
+        </w:rPr>
+        <w:t xml:space="preserve"> </w:t>
+      </w:r>
+      <w:proofErr w:type="spellStart"/>
+      <w:r>
+        <w:rPr>
+          <w:szCs w:val="21"/>
+        </w:rPr>
+        <w:t>db_name</w:t>
+      </w:r>
+      <w:proofErr w:type="spellEnd"/>
+      <w:r>
+        <w:rPr>
+          <w:szCs w:val="21"/>
+        </w:rPr>
+        <w:t xml:space="preserve"> </w:t>
+      </w:r>
+      <w:proofErr w:type="spellStart"/>
+      <w:r>
+        <w:rPr>
+          <w:szCs w:val="21"/>
+        </w:rPr>
+        <w:t>table_name</w:t>
+      </w:r>
+      <w:proofErr w:type="spellEnd"/>
+      <w:r>
+        <w:rPr>
+          <w:szCs w:val="21"/>
+        </w:rPr>
+        <w:t xml:space="preserve"> &gt; /</w:t>
+      </w:r>
+      <w:proofErr w:type="spellStart"/>
+      <w:r>
+        <w:rPr>
+          <w:szCs w:val="21"/>
+        </w:rPr>
+        <w:t>usr</w:t>
+      </w:r>
+      <w:proofErr w:type="spellEnd"/>
+      <w:r>
+        <w:rPr>
+          <w:szCs w:val="21"/>
+        </w:rPr>
+        <w:t>/home/wanghui3/</w:t>
+      </w:r>
+      <w:proofErr w:type="spellStart"/>
+      <w:r>
+        <w:rPr>
+          <w:szCs w:val="21"/>
+        </w:rPr>
+        <w:t>table_name.sql</w:t>
+      </w:r>
+      <w:proofErr w:type="spellEnd"/>
+    </w:p>
+    <w:p>
+      <w:pPr>
+        <w:rPr>
+          <w:rFonts w:hint="eastAsia"/>
+          <w:szCs w:val="21"/>
+        </w:rPr>
+      </w:pPr>
+      <w:r>
+        <w:rPr>
+          <w:rFonts w:hint="eastAsia"/>
+          <w:szCs w:val="21"/>
+        </w:rPr>
+        <w:t>2.</w:t>
+      </w:r>
+      <w:r>
+        <w:rPr>
+          <w:rFonts w:hint="eastAsia"/>
+          <w:szCs w:val="21"/>
+        </w:rPr>
+        <w:t>修改</w:t>
+      </w:r>
+      <w:r>
+        <w:rPr>
+          <w:rFonts w:hint="eastAsia"/>
+          <w:szCs w:val="21"/>
+        </w:rPr>
+        <w:t xml:space="preserve"> </w:t>
+      </w:r>
+      <w:proofErr w:type="spellStart"/>
+      <w:r>
+        <w:rPr>
+          <w:rFonts w:hint="eastAsia"/>
+          <w:szCs w:val="21"/>
+        </w:rPr>
+        <w:t>table_name.</w:t>
+      </w:r>
+      <w:proofErr w:type="gramStart"/>
+      <w:r>
+        <w:rPr>
+          <w:rFonts w:hint="eastAsia"/>
+          <w:szCs w:val="21"/>
+        </w:rPr>
+        <w:t>sql</w:t>
+      </w:r>
+      <w:proofErr w:type="spellEnd"/>
+      <w:proofErr w:type="gramEnd"/>
+    </w:p>
+    <w:p>
+      <w:pPr>
+        <w:rPr>
+          <w:rFonts w:hint="eastAsia"/>
+          <w:szCs w:val="21"/>
+        </w:rPr>
+      </w:pPr>
+      <w:r>
+        <w:rPr>
+          <w:rFonts w:hint="eastAsia"/>
+          <w:szCs w:val="21"/>
+        </w:rPr>
+        <w:t>/*</w:t>
+      </w:r>
+      <w:proofErr w:type="gramStart"/>
+      <w:r>
+        <w:rPr>
+          <w:rFonts w:hint="eastAsia"/>
+          <w:szCs w:val="21"/>
+        </w:rPr>
+        <w:t>!40101</w:t>
+      </w:r>
+      <w:proofErr w:type="gramEnd"/>
+      <w:r>
+        <w:rPr>
+          <w:rFonts w:hint="eastAsia"/>
+          <w:szCs w:val="21"/>
+        </w:rPr>
+        <w:t xml:space="preserve"> SET NAMES latin1 */;  </w:t>
+      </w:r>
+      <w:r>
+        <w:rPr>
+          <w:rFonts w:hint="eastAsia"/>
+          <w:szCs w:val="21"/>
+        </w:rPr>
+        <w:t>改为</w:t>
+      </w:r>
+      <w:r>
+        <w:rPr>
+          <w:rFonts w:hint="eastAsia"/>
+          <w:szCs w:val="21"/>
+        </w:rPr>
+        <w:t xml:space="preserve"> /*!40101 SET NAMES </w:t>
+      </w:r>
+      <w:proofErr w:type="spellStart"/>
+      <w:r>
+        <w:rPr>
+          <w:rFonts w:hint="eastAsia"/>
+          <w:szCs w:val="21"/>
+        </w:rPr>
+        <w:t>gbk</w:t>
+      </w:r>
+      <w:proofErr w:type="spellEnd"/>
+      <w:r>
+        <w:rPr>
+          <w:rFonts w:hint="eastAsia"/>
+          <w:szCs w:val="21"/>
+        </w:rPr>
+        <w:t xml:space="preserve"> */;</w:t>
+      </w:r>
+    </w:p>
+    <w:p>
+      <w:pPr>
+        <w:rPr>
+          <w:rFonts w:hint="eastAsia"/>
+          <w:szCs w:val="21"/>
+        </w:rPr>
+      </w:pPr>
+      <w:proofErr w:type="gramStart"/>
+      <w:r>
+        <w:rPr>
+          <w:rFonts w:hint="eastAsia"/>
+          <w:szCs w:val="21"/>
+        </w:rPr>
+        <w:t>建表语句</w:t>
+      </w:r>
+      <w:proofErr w:type="gramEnd"/>
+      <w:r>
+        <w:rPr>
+          <w:rFonts w:hint="eastAsia"/>
+          <w:szCs w:val="21"/>
+        </w:rPr>
+        <w:t>中</w:t>
+      </w:r>
+    </w:p>
+    <w:p>
+      <w:pPr>
+        <w:rPr>
+          <w:rFonts w:hint="eastAsia"/>
+          <w:szCs w:val="21"/>
+        </w:rPr>
+      </w:pPr>
+      <w:r>
+        <w:rPr>
+          <w:rFonts w:hint="eastAsia"/>
+          <w:szCs w:val="21"/>
+        </w:rPr>
+        <w:t xml:space="preserve">DEFAULT CHARSET=latin1;  </w:t>
+      </w:r>
+      <w:r>
+        <w:rPr>
+          <w:rFonts w:hint="eastAsia"/>
+          <w:szCs w:val="21"/>
+        </w:rPr>
+        <w:t>改为</w:t>
+      </w:r>
+      <w:r>
+        <w:rPr>
+          <w:rFonts w:hint="eastAsia"/>
+          <w:szCs w:val="21"/>
+        </w:rPr>
+        <w:t xml:space="preserve">  DEFAULT CHARSET=</w:t>
+      </w:r>
+      <w:proofErr w:type="spellStart"/>
+      <w:r>
+        <w:rPr>
+          <w:rFonts w:hint="eastAsia"/>
+          <w:szCs w:val="21"/>
+        </w:rPr>
+        <w:t>gbk</w:t>
+      </w:r>
+      <w:proofErr w:type="spellEnd"/>
+      <w:r>
+        <w:rPr>
+          <w:rFonts w:hint="eastAsia"/>
+          <w:szCs w:val="21"/>
+        </w:rPr>
+        <w:t>;</w:t>
+      </w:r>
+    </w:p>
+    <w:p>
+      <w:pPr>
+        <w:rPr>
+          <w:rFonts w:hint="eastAsia"/>
+          <w:szCs w:val="21"/>
+        </w:rPr>
+      </w:pPr>
+      <w:r>
+        <w:rPr>
+          <w:rFonts w:hint="eastAsia"/>
+          <w:szCs w:val="21"/>
+        </w:rPr>
+        <w:t>注：不同版本的</w:t>
+      </w:r>
+      <w:proofErr w:type="spellStart"/>
+      <w:r>
+        <w:rPr>
+          <w:rFonts w:hint="eastAsia"/>
+          <w:szCs w:val="21"/>
+        </w:rPr>
+        <w:t>mysqldump</w:t>
+      </w:r>
+      <w:proofErr w:type="spellEnd"/>
+      <w:r>
+        <w:rPr>
+          <w:rFonts w:hint="eastAsia"/>
+          <w:szCs w:val="21"/>
+        </w:rPr>
+        <w:t>可能稍有出入</w:t>
+      </w:r>
+    </w:p>
+    <w:p>
+      <w:pPr>
+        <w:rPr>
+          <w:rFonts w:hint="eastAsia"/>
+          <w:szCs w:val="21"/>
+        </w:rPr>
+      </w:pPr>
+      <w:r>
+        <w:rPr>
+          <w:rFonts w:hint="eastAsia"/>
+          <w:szCs w:val="21"/>
+        </w:rPr>
+        <w:t>3.</w:t>
+      </w:r>
+      <w:r>
+        <w:rPr>
+          <w:rFonts w:hint="eastAsia"/>
+          <w:szCs w:val="21"/>
+        </w:rPr>
+        <w:t>导入数据库</w:t>
+      </w:r>
+    </w:p>
+    <w:p>
+      <w:pPr>
+        <w:rPr>
+          <w:rFonts w:hint="eastAsia"/>
+          <w:szCs w:val="21"/>
+        </w:rPr>
+      </w:pPr>
+      <w:proofErr w:type="spellStart"/>
+      <w:proofErr w:type="gramStart"/>
+      <w:r>
+        <w:rPr>
+          <w:szCs w:val="21"/>
+        </w:rPr>
+        <w:t>mysql</w:t>
+      </w:r>
+      <w:proofErr w:type="spellEnd"/>
+      <w:proofErr w:type="gramEnd"/>
+      <w:r>
+        <w:rPr>
+          <w:szCs w:val="21"/>
+        </w:rPr>
+        <w:t xml:space="preserve"> -</w:t>
+      </w:r>
+      <w:proofErr w:type="spellStart"/>
+      <w:r>
+        <w:rPr>
+          <w:szCs w:val="21"/>
+        </w:rPr>
+        <w:t>uroot</w:t>
+      </w:r>
+      <w:proofErr w:type="spellEnd"/>
+      <w:r>
+        <w:rPr>
+          <w:szCs w:val="21"/>
+        </w:rPr>
+        <w:t xml:space="preserve"> -</w:t>
+      </w:r>
+      <w:proofErr w:type="spellStart"/>
+      <w:r>
+        <w:rPr>
+          <w:szCs w:val="21"/>
+        </w:rPr>
+        <w:t>pxxxxxxxx</w:t>
+      </w:r>
+      <w:proofErr w:type="spellEnd"/>
+      <w:r>
+        <w:rPr>
+          <w:szCs w:val="21"/>
+        </w:rPr>
+        <w:t xml:space="preserve">  </w:t>
+      </w:r>
+      <w:proofErr w:type="spellStart"/>
+      <w:r>
+        <w:rPr>
+          <w:szCs w:val="21"/>
+        </w:rPr>
+        <w:t>db_name</w:t>
+      </w:r>
+      <w:proofErr w:type="spellEnd"/>
+      <w:r>
+        <w:rPr>
+          <w:szCs w:val="21"/>
+        </w:rPr>
+        <w:t xml:space="preserve"> &lt; </w:t>
+      </w:r>
+      <w:proofErr w:type="spellStart"/>
+      <w:r>
+        <w:rPr>
+          <w:szCs w:val="21"/>
+        </w:rPr>
+        <w:t>table_name.sql</w:t>
+      </w:r>
+      <w:proofErr w:type="spellEnd"/>
+    </w:p>
+    <w:p>
+      <w:pPr>
+        <w:pStyle w:val="3"/>
+      </w:pPr>
+      <w:r>
+        <w:rPr>
+          <w:rFonts w:hint="eastAsia"/>
+        </w:rPr>
+        <w:t>三、</w:t>
+      </w:r>
+      <w:r>
+        <w:t>修改</w:t>
+      </w:r>
+      <w:r>
+        <w:t>MYSQL</w:t>
+      </w:r>
+      <w:r>
+        <w:t>默认编码为</w:t>
+      </w:r>
+      <w:r>
+        <w:t>UTF8</w:t>
+      </w:r>
+    </w:p>
+    <w:p>
+      <w:pPr>
+        <w:rPr>
+          <w:rFonts w:hint="eastAsia"/>
+          <w:szCs w:val="21"/>
+        </w:rPr>
+      </w:pPr>
+      <w:r>
+        <w:rPr>
+          <w:rFonts w:hint="eastAsia"/>
+          <w:szCs w:val="21"/>
+        </w:rPr>
+        <w:t>MySQL</w:t>
+      </w:r>
+      <w:r>
+        <w:rPr>
+          <w:rFonts w:hint="eastAsia"/>
+          <w:szCs w:val="21"/>
+        </w:rPr>
+        <w:t>的默认编码是</w:t>
+      </w:r>
+      <w:r>
+        <w:rPr>
+          <w:rFonts w:hint="eastAsia"/>
+          <w:szCs w:val="21"/>
+        </w:rPr>
+        <w:t>Latin1</w:t>
+      </w:r>
+      <w:r>
+        <w:rPr>
+          <w:rFonts w:hint="eastAsia"/>
+          <w:szCs w:val="21"/>
+        </w:rPr>
+        <w:t>，不支持中文，那么如何修改</w:t>
+      </w:r>
+      <w:r>
+        <w:rPr>
+          <w:rFonts w:hint="eastAsia"/>
+          <w:szCs w:val="21"/>
+        </w:rPr>
+        <w:t>MySQL</w:t>
+      </w:r>
+      <w:r>
+        <w:rPr>
+          <w:rFonts w:hint="eastAsia"/>
+          <w:szCs w:val="21"/>
+        </w:rPr>
+        <w:t>的默认编码呢</w:t>
+      </w:r>
+    </w:p>
+    <w:p>
+      <w:pPr>
+        <w:rPr>
+          <w:rFonts w:hint="eastAsia"/>
+          <w:b/>
+          <w:szCs w:val="21"/>
+        </w:rPr>
+      </w:pPr>
+      <w:r>
+        <w:rPr>
+          <w:rFonts w:hint="eastAsia"/>
+          <w:b/>
           <w:szCs w:val="21"/>
         </w:rPr>
         <w:t>一、</w:t>
       </w:r>
-      <w:proofErr w:type="spellStart"/>
-      <w:r>
-        <w:rPr>
-          <w:rFonts w:hint="eastAsia"/>
-          <w:szCs w:val="21"/>
-        </w:rPr>
-        <w:t>mysql</w:t>
-      </w:r>
-      <w:proofErr w:type="spellEnd"/>
-      <w:r>
-        <w:rPr>
-          <w:rFonts w:hint="eastAsia"/>
-          <w:szCs w:val="21"/>
-        </w:rPr>
-        <w:t>密码重置</w:t>
-      </w:r>
-    </w:p>
-    <w:p>
-      <w:pPr>
-        <w:rPr>
-          <w:szCs w:val="21"/>
-        </w:rPr>
-      </w:pPr>
-      <w:r>
-        <w:rPr>
-          <w:rFonts w:hint="eastAsia"/>
-          <w:szCs w:val="21"/>
-        </w:rPr>
-        <w:t xml:space="preserve">1.1 </w:t>
-      </w:r>
-      <w:r>
-        <w:rPr>
-          <w:rFonts w:hint="eastAsia"/>
-          <w:szCs w:val="21"/>
-        </w:rPr>
-        <w:t>进入</w:t>
-      </w:r>
-      <w:proofErr w:type="spellStart"/>
-      <w:r>
-        <w:rPr>
-          <w:rFonts w:hint="eastAsia"/>
-          <w:szCs w:val="21"/>
-        </w:rPr>
-        <w:t>msqld_safe</w:t>
-      </w:r>
-      <w:proofErr w:type="spellEnd"/>
-      <w:r>
-        <w:rPr>
-          <w:rFonts w:hint="eastAsia"/>
-          <w:szCs w:val="21"/>
-        </w:rPr>
-        <w:t>模式</w:t>
-      </w:r>
-    </w:p>
-    <w:p>
-      <w:pPr>
-        <w:rPr>
-          <w:szCs w:val="21"/>
-        </w:rPr>
-      </w:pPr>
-      <w:r>
-        <w:rPr>
+      <w:r>
+        <w:rPr>
+          <w:rFonts w:hint="eastAsia"/>
+          <w:b/>
+          <w:szCs w:val="21"/>
+        </w:rPr>
+        <w:t>Windows</w:t>
+      </w:r>
+    </w:p>
+    <w:p>
+      <w:pPr>
+        <w:rPr>
+          <w:rFonts w:hint="eastAsia"/>
+          <w:szCs w:val="21"/>
+        </w:rPr>
+      </w:pPr>
+      <w:r>
+        <w:rPr>
+          <w:rFonts w:hint="eastAsia"/>
+          <w:szCs w:val="21"/>
+        </w:rPr>
+        <w:t>1</w:t>
+      </w:r>
+      <w:r>
+        <w:rPr>
+          <w:rFonts w:hint="eastAsia"/>
+          <w:szCs w:val="21"/>
+        </w:rPr>
+        <w:t>、中止</w:t>
+      </w:r>
+      <w:r>
+        <w:rPr>
+          <w:rFonts w:hint="eastAsia"/>
+          <w:szCs w:val="21"/>
+        </w:rPr>
+        <w:t>MySQL</w:t>
+      </w:r>
+      <w:r>
+        <w:rPr>
+          <w:rFonts w:hint="eastAsia"/>
+          <w:szCs w:val="21"/>
+        </w:rPr>
+        <w:t>服务</w:t>
+      </w:r>
+    </w:p>
+    <w:p>
+      <w:pPr>
+        <w:rPr>
+          <w:rFonts w:hint="eastAsia"/>
+          <w:szCs w:val="21"/>
+        </w:rPr>
+      </w:pPr>
+      <w:r>
+        <w:rPr>
+          <w:rFonts w:hint="eastAsia"/>
+          <w:szCs w:val="21"/>
+        </w:rPr>
+        <w:lastRenderedPageBreak/>
+        <w:t>2</w:t>
+      </w:r>
+      <w:r>
+        <w:rPr>
+          <w:rFonts w:hint="eastAsia"/>
+          <w:szCs w:val="21"/>
+        </w:rPr>
+        <w:t>、在</w:t>
+      </w:r>
+      <w:r>
+        <w:rPr>
+          <w:rFonts w:hint="eastAsia"/>
+          <w:szCs w:val="21"/>
+        </w:rPr>
+        <w:t>MySQL</w:t>
+      </w:r>
+      <w:r>
+        <w:rPr>
+          <w:rFonts w:hint="eastAsia"/>
+          <w:szCs w:val="21"/>
+        </w:rPr>
+        <w:t>的安装目录下找到</w:t>
+      </w:r>
+      <w:r>
+        <w:rPr>
+          <w:rFonts w:hint="eastAsia"/>
+          <w:szCs w:val="21"/>
+        </w:rPr>
+        <w:t>my.ini</w:t>
+      </w:r>
+      <w:r>
+        <w:rPr>
+          <w:rFonts w:hint="eastAsia"/>
+          <w:szCs w:val="21"/>
+        </w:rPr>
+        <w:t>，如果没有就把</w:t>
+      </w:r>
+      <w:r>
+        <w:rPr>
+          <w:rFonts w:hint="eastAsia"/>
+          <w:szCs w:val="21"/>
+        </w:rPr>
+        <w:t>my-medium.ini</w:t>
+      </w:r>
+      <w:r>
+        <w:rPr>
+          <w:rFonts w:hint="eastAsia"/>
+          <w:szCs w:val="21"/>
+        </w:rPr>
+        <w:t>复制为一个</w:t>
+      </w:r>
+      <w:r>
+        <w:rPr>
+          <w:rFonts w:hint="eastAsia"/>
+          <w:szCs w:val="21"/>
+        </w:rPr>
+        <w:t>my.ini</w:t>
+      </w:r>
+      <w:r>
+        <w:rPr>
+          <w:rFonts w:hint="eastAsia"/>
+          <w:szCs w:val="21"/>
+        </w:rPr>
+        <w:t>即可</w:t>
+      </w:r>
+    </w:p>
+    <w:p>
+      <w:pPr>
+        <w:rPr>
+          <w:rFonts w:hint="eastAsia"/>
+          <w:szCs w:val="21"/>
+        </w:rPr>
+      </w:pPr>
+      <w:r>
+        <w:rPr>
+          <w:rFonts w:hint="eastAsia"/>
+          <w:szCs w:val="21"/>
+        </w:rPr>
+        <w:t>3</w:t>
+      </w:r>
+      <w:r>
+        <w:rPr>
+          <w:rFonts w:hint="eastAsia"/>
+          <w:szCs w:val="21"/>
+        </w:rPr>
+        <w:t>、打开</w:t>
+      </w:r>
+      <w:r>
+        <w:rPr>
+          <w:rFonts w:hint="eastAsia"/>
+          <w:szCs w:val="21"/>
+        </w:rPr>
+        <w:t>my.ini</w:t>
+      </w:r>
+      <w:r>
+        <w:rPr>
+          <w:rFonts w:hint="eastAsia"/>
+          <w:szCs w:val="21"/>
+        </w:rPr>
+        <w:t>以后，在</w:t>
+      </w:r>
+      <w:r>
+        <w:rPr>
+          <w:rFonts w:hint="eastAsia"/>
+          <w:szCs w:val="21"/>
+        </w:rPr>
+        <w:t>[client]</w:t>
+      </w:r>
+      <w:r>
+        <w:rPr>
+          <w:rFonts w:hint="eastAsia"/>
+          <w:szCs w:val="21"/>
+        </w:rPr>
+        <w:t>和</w:t>
+      </w:r>
+      <w:r>
+        <w:rPr>
+          <w:rFonts w:hint="eastAsia"/>
+          <w:szCs w:val="21"/>
+        </w:rPr>
+        <w:t>[</w:t>
+      </w:r>
+      <w:proofErr w:type="spellStart"/>
+      <w:r>
+        <w:rPr>
+          <w:rFonts w:hint="eastAsia"/>
+          <w:szCs w:val="21"/>
+        </w:rPr>
+        <w:t>mysqld</w:t>
+      </w:r>
+      <w:proofErr w:type="spellEnd"/>
+      <w:r>
+        <w:rPr>
+          <w:rFonts w:hint="eastAsia"/>
+          <w:szCs w:val="21"/>
+        </w:rPr>
+        <w:t>]</w:t>
+      </w:r>
+      <w:r>
+        <w:rPr>
+          <w:rFonts w:hint="eastAsia"/>
+          <w:szCs w:val="21"/>
+        </w:rPr>
+        <w:t>下面均加上</w:t>
+      </w:r>
+      <w:r>
+        <w:rPr>
+          <w:rFonts w:hint="eastAsia"/>
+          <w:szCs w:val="21"/>
+        </w:rPr>
+        <w:t>default-character-set=utf8</w:t>
+      </w:r>
+      <w:r>
+        <w:rPr>
+          <w:rFonts w:hint="eastAsia"/>
+          <w:szCs w:val="21"/>
+        </w:rPr>
+        <w:t>，保存并关闭</w:t>
+      </w:r>
+    </w:p>
+    <w:p>
+      <w:pPr>
+        <w:rPr>
+          <w:szCs w:val="21"/>
+        </w:rPr>
+      </w:pPr>
+      <w:r>
+        <w:rPr>
+          <w:rFonts w:hint="eastAsia"/>
+          <w:szCs w:val="21"/>
+        </w:rPr>
+        <w:t>4</w:t>
+      </w:r>
+      <w:r>
+        <w:rPr>
+          <w:rFonts w:hint="eastAsia"/>
+          <w:szCs w:val="21"/>
+        </w:rPr>
+        <w:t>、启动</w:t>
+      </w:r>
+      <w:r>
+        <w:rPr>
+          <w:rFonts w:hint="eastAsia"/>
+          <w:szCs w:val="21"/>
+        </w:rPr>
+        <w:t>MySQL</w:t>
+      </w:r>
+      <w:r>
+        <w:rPr>
+          <w:rFonts w:hint="eastAsia"/>
+          <w:szCs w:val="21"/>
+        </w:rPr>
+        <w:t>服务</w:t>
+      </w:r>
+    </w:p>
+    <w:p>
+      <w:pPr>
+        <w:rPr>
+          <w:rFonts w:hint="eastAsia"/>
+          <w:b/>
+          <w:szCs w:val="21"/>
+        </w:rPr>
+      </w:pPr>
+      <w:r>
+        <w:rPr>
+          <w:rFonts w:hint="eastAsia"/>
+          <w:b/>
+          <w:szCs w:val="21"/>
+        </w:rPr>
+        <w:t>二、</w:t>
+      </w:r>
+      <w:r>
+        <w:rPr>
+          <w:rFonts w:hint="eastAsia"/>
+          <w:b/>
+          <w:szCs w:val="21"/>
+        </w:rPr>
+        <w:t>Linux</w:t>
+      </w:r>
+    </w:p>
+    <w:p>
+      <w:pPr>
+        <w:rPr>
+          <w:rFonts w:hint="eastAsia"/>
+          <w:szCs w:val="21"/>
+        </w:rPr>
+      </w:pPr>
+      <w:r>
+        <w:rPr>
+          <w:rFonts w:hint="eastAsia"/>
+          <w:szCs w:val="21"/>
+        </w:rPr>
+        <w:t>1</w:t>
+      </w:r>
+      <w:r>
+        <w:rPr>
+          <w:rFonts w:hint="eastAsia"/>
+          <w:szCs w:val="21"/>
+        </w:rPr>
+        <w:t>、中止</w:t>
+      </w:r>
+      <w:r>
+        <w:rPr>
+          <w:rFonts w:hint="eastAsia"/>
+          <w:szCs w:val="21"/>
+        </w:rPr>
+        <w:t>MySQL</w:t>
+      </w:r>
+      <w:r>
+        <w:rPr>
+          <w:rFonts w:hint="eastAsia"/>
+          <w:szCs w:val="21"/>
+        </w:rPr>
+        <w:t>服务（</w:t>
+      </w:r>
+      <w:r>
+        <w:rPr>
+          <w:rFonts w:hint="eastAsia"/>
+          <w:szCs w:val="21"/>
+        </w:rPr>
+        <w:t>bin/</w:t>
+      </w:r>
+      <w:proofErr w:type="spellStart"/>
+      <w:r>
+        <w:rPr>
+          <w:rFonts w:hint="eastAsia"/>
+          <w:szCs w:val="21"/>
+        </w:rPr>
+        <w:t>mysqladmin</w:t>
+      </w:r>
+      <w:proofErr w:type="spellEnd"/>
+      <w:r>
+        <w:rPr>
+          <w:rFonts w:hint="eastAsia"/>
+          <w:szCs w:val="21"/>
+        </w:rPr>
+        <w:t xml:space="preserve"> -u root shutdown</w:t>
+      </w:r>
+      <w:r>
+        <w:rPr>
+          <w:rFonts w:hint="eastAsia"/>
+          <w:szCs w:val="21"/>
+        </w:rPr>
+        <w:t>）</w:t>
+      </w:r>
+    </w:p>
+    <w:p>
+      <w:pPr>
+        <w:rPr>
+          <w:rFonts w:hint="eastAsia"/>
+          <w:szCs w:val="21"/>
+        </w:rPr>
+      </w:pPr>
+      <w:r>
+        <w:rPr>
+          <w:rFonts w:hint="eastAsia"/>
+          <w:szCs w:val="21"/>
+        </w:rPr>
+        <w:t>2</w:t>
+      </w:r>
+      <w:r>
+        <w:rPr>
+          <w:rFonts w:hint="eastAsia"/>
+          <w:szCs w:val="21"/>
+        </w:rPr>
+        <w:t>、在</w:t>
+      </w:r>
+      <w:r>
+        <w:rPr>
+          <w:rFonts w:hint="eastAsia"/>
           <w:szCs w:val="21"/>
         </w:rPr>
         <w:t>/</w:t>
@@ -5251,6 +7369,7 @@
       <w:proofErr w:type="spellStart"/>
       <w:r>
         <w:rPr>
+          <w:rFonts w:hint="eastAsia"/>
           <w:szCs w:val="21"/>
         </w:rPr>
         <w:t>etc</w:t>
@@ -5258,20 +7377,88 @@
       <w:proofErr w:type="spellEnd"/>
       <w:r>
         <w:rPr>
+          <w:rFonts w:hint="eastAsia"/>
           <w:szCs w:val="21"/>
         </w:rPr>
         <w:t>/</w:t>
       </w:r>
-      <w:proofErr w:type="spellStart"/>
-      <w:r>
-        <w:rPr>
-          <w:szCs w:val="21"/>
-        </w:rPr>
-        <w:t>init.d</w:t>
-      </w:r>
-      <w:proofErr w:type="spellEnd"/>
-      <w:r>
-        <w:rPr>
+      <w:r>
+        <w:rPr>
+          <w:rFonts w:hint="eastAsia"/>
+          <w:szCs w:val="21"/>
+        </w:rPr>
+        <w:t>下找到</w:t>
+      </w:r>
+      <w:proofErr w:type="spellStart"/>
+      <w:r>
+        <w:rPr>
+          <w:rFonts w:hint="eastAsia"/>
+          <w:szCs w:val="21"/>
+        </w:rPr>
+        <w:t>my.cnf</w:t>
+      </w:r>
+      <w:proofErr w:type="spellEnd"/>
+      <w:r>
+        <w:rPr>
+          <w:rFonts w:hint="eastAsia"/>
+          <w:szCs w:val="21"/>
+        </w:rPr>
+        <w:t>，如果没有就把</w:t>
+      </w:r>
+      <w:r>
+        <w:rPr>
+          <w:rFonts w:hint="eastAsia"/>
+          <w:szCs w:val="21"/>
+        </w:rPr>
+        <w:t>MySQL</w:t>
+      </w:r>
+      <w:r>
+        <w:rPr>
+          <w:rFonts w:hint="eastAsia"/>
+          <w:szCs w:val="21"/>
+        </w:rPr>
+        <w:t>的安装目录下的</w:t>
+      </w:r>
+      <w:r>
+        <w:rPr>
+          <w:rFonts w:hint="eastAsia"/>
+          <w:szCs w:val="21"/>
+        </w:rPr>
+        <w:t>support-files</w:t>
+      </w:r>
+      <w:r>
+        <w:rPr>
+          <w:rFonts w:hint="eastAsia"/>
+          <w:szCs w:val="21"/>
+        </w:rPr>
+        <w:t>目录下的</w:t>
+      </w:r>
+      <w:r>
+        <w:rPr>
+          <w:rFonts w:hint="eastAsia"/>
+          <w:szCs w:val="21"/>
+        </w:rPr>
+        <w:t>my-</w:t>
+      </w:r>
+      <w:proofErr w:type="spellStart"/>
+      <w:r>
+        <w:rPr>
+          <w:rFonts w:hint="eastAsia"/>
+          <w:szCs w:val="21"/>
+        </w:rPr>
+        <w:t>medium.cnf</w:t>
+      </w:r>
+      <w:proofErr w:type="spellEnd"/>
+      <w:r>
+        <w:rPr>
+          <w:rFonts w:hint="eastAsia"/>
+          <w:szCs w:val="21"/>
+        </w:rPr>
+        <w:t>复制到</w:t>
+      </w:r>
+      <w:r>
+        <w:rPr>
+          <w:rFonts w:hint="eastAsia"/>
           <w:szCs w:val="21"/>
         </w:rPr>
         <w:t>/</w:t>
@@ -5279,20 +7466,105 @@
       <w:proofErr w:type="spellStart"/>
       <w:r>
         <w:rPr>
-          <w:szCs w:val="21"/>
-        </w:rPr>
-        <w:t>mysql</w:t>
-      </w:r>
-      <w:proofErr w:type="spellEnd"/>
-      <w:r>
-        <w:rPr>
-          <w:szCs w:val="21"/>
-        </w:rPr>
-        <w:t xml:space="preserve"> stop (service </w:t>
-      </w:r>
-      <w:proofErr w:type="spellStart"/>
-      <w:r>
-        <w:rPr>
+          <w:rFonts w:hint="eastAsia"/>
+          <w:szCs w:val="21"/>
+        </w:rPr>
+        <w:t>etc</w:t>
+      </w:r>
+      <w:proofErr w:type="spellEnd"/>
+      <w:r>
+        <w:rPr>
+          <w:rFonts w:hint="eastAsia"/>
+          <w:szCs w:val="21"/>
+        </w:rPr>
+        <w:t>/</w:t>
+      </w:r>
+      <w:r>
+        <w:rPr>
+          <w:rFonts w:hint="eastAsia"/>
+          <w:szCs w:val="21"/>
+        </w:rPr>
+        <w:t>下并改名为</w:t>
+      </w:r>
+      <w:proofErr w:type="spellStart"/>
+      <w:r>
+        <w:rPr>
+          <w:rFonts w:hint="eastAsia"/>
+          <w:szCs w:val="21"/>
+        </w:rPr>
+        <w:t>my.cnf</w:t>
+      </w:r>
+      <w:proofErr w:type="spellEnd"/>
+      <w:r>
+        <w:rPr>
+          <w:rFonts w:hint="eastAsia"/>
+          <w:szCs w:val="21"/>
+        </w:rPr>
+        <w:t>即可</w:t>
+      </w:r>
+    </w:p>
+    <w:p>
+      <w:pPr>
+        <w:rPr>
+          <w:rFonts w:hint="eastAsia"/>
+          <w:szCs w:val="21"/>
+        </w:rPr>
+      </w:pPr>
+      <w:r>
+        <w:rPr>
+          <w:rFonts w:hint="eastAsia"/>
+          <w:szCs w:val="21"/>
+        </w:rPr>
+        <w:t>3</w:t>
+      </w:r>
+      <w:r>
+        <w:rPr>
+          <w:rFonts w:hint="eastAsia"/>
+          <w:szCs w:val="21"/>
+        </w:rPr>
+        <w:t>、打开</w:t>
+      </w:r>
+      <w:proofErr w:type="spellStart"/>
+      <w:r>
+        <w:rPr>
+          <w:rFonts w:hint="eastAsia"/>
+          <w:szCs w:val="21"/>
+        </w:rPr>
+        <w:t>my.cnf</w:t>
+      </w:r>
+      <w:proofErr w:type="spellEnd"/>
+      <w:r>
+        <w:rPr>
+          <w:rFonts w:hint="eastAsia"/>
+          <w:szCs w:val="21"/>
+        </w:rPr>
+        <w:t>以后，在</w:t>
+      </w:r>
+      <w:r>
+        <w:rPr>
+          <w:rFonts w:hint="eastAsia"/>
+          <w:szCs w:val="21"/>
+        </w:rPr>
+        <w:t>[client]</w:t>
+      </w:r>
+      <w:r>
+        <w:rPr>
+          <w:rFonts w:hint="eastAsia"/>
+          <w:szCs w:val="21"/>
+        </w:rPr>
+        <w:t>和</w:t>
+      </w:r>
+      <w:r>
+        <w:rPr>
+          <w:rFonts w:hint="eastAsia"/>
+          <w:szCs w:val="21"/>
+        </w:rPr>
+        <w:t>[</w:t>
+      </w:r>
+      <w:proofErr w:type="spellStart"/>
+      <w:r>
+        <w:rPr>
+          <w:rFonts w:hint="eastAsia"/>
           <w:szCs w:val="21"/>
         </w:rPr>
         <w:t>mysqld</w:t>
@@ -5300,48 +7572,79 @@
       <w:proofErr w:type="spellEnd"/>
       <w:r>
         <w:rPr>
-          <w:szCs w:val="21"/>
-        </w:rPr>
-        <w:t xml:space="preserve"> </w:t>
-      </w:r>
-      <w:proofErr w:type="gramStart"/>
-      <w:r>
-        <w:rPr>
-          <w:szCs w:val="21"/>
-        </w:rPr>
-        <w:t>stop )</w:t>
-      </w:r>
-      <w:proofErr w:type="gramEnd"/>
-    </w:p>
-    <w:p>
-      <w:pPr>
-        <w:rPr>
-          <w:szCs w:val="21"/>
-        </w:rPr>
-      </w:pPr>
-      <w:r>
-        <w:rPr>
-          <w:szCs w:val="21"/>
-        </w:rPr>
-        <w:t>/</w:t>
-      </w:r>
-      <w:proofErr w:type="spellStart"/>
-      <w:r>
-        <w:rPr>
-          <w:szCs w:val="21"/>
-        </w:rPr>
-        <w:t>usr</w:t>
-      </w:r>
-      <w:proofErr w:type="spellEnd"/>
-      <w:r>
-        <w:rPr>
-          <w:szCs w:val="21"/>
-        </w:rPr>
-        <w:t>/bin/</w:t>
-      </w:r>
-      <w:proofErr w:type="spellStart"/>
-      <w:r>
-        <w:rPr>
+          <w:rFonts w:hint="eastAsia"/>
+          <w:szCs w:val="21"/>
+        </w:rPr>
+        <w:t>]</w:t>
+      </w:r>
+      <w:r>
+        <w:rPr>
+          <w:rFonts w:hint="eastAsia"/>
+          <w:szCs w:val="21"/>
+        </w:rPr>
+        <w:t>下面均加上</w:t>
+      </w:r>
+      <w:r>
+        <w:rPr>
+          <w:rFonts w:hint="eastAsia"/>
+          <w:szCs w:val="21"/>
+        </w:rPr>
+        <w:t>default-character-set=utf8</w:t>
+      </w:r>
+      <w:r>
+        <w:rPr>
+          <w:rFonts w:hint="eastAsia"/>
+          <w:szCs w:val="21"/>
+        </w:rPr>
+        <w:t>，保存并关闭</w:t>
+      </w:r>
+    </w:p>
+    <w:p>
+      <w:pPr>
+        <w:rPr>
+          <w:rFonts w:hint="eastAsia"/>
+          <w:szCs w:val="21"/>
+        </w:rPr>
+      </w:pPr>
+      <w:r>
+        <w:rPr>
+          <w:rFonts w:hint="eastAsia"/>
+          <w:szCs w:val="21"/>
+        </w:rPr>
+        <w:t>4</w:t>
+      </w:r>
+      <w:r>
+        <w:rPr>
+          <w:rFonts w:hint="eastAsia"/>
+          <w:szCs w:val="21"/>
+        </w:rPr>
+        <w:t>、启动</w:t>
+      </w:r>
+      <w:r>
+        <w:rPr>
+          <w:rFonts w:hint="eastAsia"/>
+          <w:szCs w:val="21"/>
+        </w:rPr>
+        <w:t>MySQL</w:t>
+      </w:r>
+      <w:r>
+        <w:rPr>
+          <w:rFonts w:hint="eastAsia"/>
+          <w:szCs w:val="21"/>
+        </w:rPr>
+        <w:t>服务（</w:t>
+      </w:r>
+      <w:r>
+        <w:rPr>
+          <w:rFonts w:hint="eastAsia"/>
+          <w:szCs w:val="21"/>
+        </w:rPr>
+        <w:t>bin/</w:t>
+      </w:r>
+      <w:proofErr w:type="spellStart"/>
+      <w:r>
+        <w:rPr>
+          <w:rFonts w:hint="eastAsia"/>
           <w:szCs w:val="21"/>
         </w:rPr>
         <w:t>mysqld_safe</w:t>
@@ -5349,544 +7652,139 @@
       <w:proofErr w:type="spellEnd"/>
       <w:r>
         <w:rPr>
-          <w:szCs w:val="21"/>
-        </w:rPr>
-        <w:t xml:space="preserve"> --skip-grant-tables</w:t>
-      </w:r>
-    </w:p>
-    <w:p>
-      <w:pPr>
-        <w:rPr>
-          <w:szCs w:val="21"/>
-        </w:rPr>
-      </w:pPr>
-      <w:r>
-        <w:rPr>
-          <w:rFonts w:hint="eastAsia"/>
-          <w:szCs w:val="21"/>
-        </w:rPr>
-        <w:lastRenderedPageBreak/>
-        <w:t xml:space="preserve">1.2 </w:t>
-      </w:r>
-      <w:r>
-        <w:rPr>
-          <w:rFonts w:hint="eastAsia"/>
-          <w:szCs w:val="21"/>
-        </w:rPr>
-        <w:t>使用</w:t>
-      </w:r>
-      <w:r>
-        <w:rPr>
-          <w:rFonts w:hint="eastAsia"/>
-          <w:szCs w:val="21"/>
-        </w:rPr>
-        <w:t>root</w:t>
-      </w:r>
-      <w:r>
-        <w:rPr>
-          <w:rFonts w:hint="eastAsia"/>
-          <w:szCs w:val="21"/>
-        </w:rPr>
-        <w:t>用户修改</w:t>
-      </w:r>
-      <w:proofErr w:type="spellStart"/>
-      <w:r>
-        <w:rPr>
-          <w:rFonts w:hint="eastAsia"/>
-          <w:szCs w:val="21"/>
-        </w:rPr>
-        <w:t>mysql</w:t>
-      </w:r>
-      <w:proofErr w:type="spellEnd"/>
-      <w:r>
-        <w:rPr>
-          <w:rFonts w:hint="eastAsia"/>
-          <w:szCs w:val="21"/>
-        </w:rPr>
-        <w:t>的</w:t>
-      </w:r>
-      <w:r>
-        <w:rPr>
-          <w:rFonts w:hint="eastAsia"/>
-          <w:szCs w:val="21"/>
-        </w:rPr>
-        <w:t>root</w:t>
-      </w:r>
-      <w:r>
-        <w:rPr>
-          <w:rFonts w:hint="eastAsia"/>
-          <w:szCs w:val="21"/>
-        </w:rPr>
-        <w:t>密码</w:t>
-      </w:r>
-    </w:p>
-    <w:p>
-      <w:pPr>
-        <w:rPr>
-          <w:szCs w:val="21"/>
-        </w:rPr>
-      </w:pPr>
-      <w:r>
-        <w:rPr>
-          <w:rFonts w:hint="eastAsia"/>
-          <w:szCs w:val="21"/>
-        </w:rPr>
-        <w:t>另外开个</w:t>
-      </w:r>
-      <w:r>
-        <w:rPr>
-          <w:rFonts w:hint="eastAsia"/>
-          <w:szCs w:val="21"/>
-        </w:rPr>
-        <w:t>SSH</w:t>
-      </w:r>
-      <w:r>
-        <w:rPr>
-          <w:rFonts w:hint="eastAsia"/>
-          <w:szCs w:val="21"/>
-        </w:rPr>
-        <w:t>连接</w:t>
-      </w:r>
-    </w:p>
-    <w:p>
-      <w:pPr>
-        <w:rPr>
-          <w:szCs w:val="21"/>
-        </w:rPr>
-      </w:pPr>
-      <w:r>
-        <w:rPr>
-          <w:szCs w:val="21"/>
-        </w:rPr>
-        <w:t>[</w:t>
-      </w:r>
-      <w:proofErr w:type="spellStart"/>
-      <w:r>
-        <w:rPr>
-          <w:szCs w:val="21"/>
-        </w:rPr>
-        <w:t>root@localhost</w:t>
-      </w:r>
-      <w:proofErr w:type="spellEnd"/>
-      <w:r>
-        <w:rPr>
-          <w:szCs w:val="21"/>
-        </w:rPr>
-        <w:t xml:space="preserve"> ~]# </w:t>
-      </w:r>
-      <w:proofErr w:type="spellStart"/>
-      <w:proofErr w:type="gramStart"/>
-      <w:r>
-        <w:rPr>
-          <w:szCs w:val="21"/>
-        </w:rPr>
-        <w:t>mysql</w:t>
-      </w:r>
-      <w:proofErr w:type="spellEnd"/>
-      <w:proofErr w:type="gramEnd"/>
-    </w:p>
-    <w:p>
-      <w:pPr>
-        <w:rPr>
-          <w:szCs w:val="21"/>
-        </w:rPr>
-      </w:pPr>
-      <w:proofErr w:type="spellStart"/>
-      <w:proofErr w:type="gramStart"/>
-      <w:r>
-        <w:rPr>
-          <w:szCs w:val="21"/>
-        </w:rPr>
-        <w:t>mysql</w:t>
-      </w:r>
-      <w:proofErr w:type="spellEnd"/>
-      <w:r>
-        <w:rPr>
-          <w:szCs w:val="21"/>
-        </w:rPr>
-        <w:t>&gt;</w:t>
-      </w:r>
-      <w:proofErr w:type="gramEnd"/>
-      <w:r>
-        <w:rPr>
-          <w:szCs w:val="21"/>
-        </w:rPr>
-        <w:t xml:space="preserve">use </w:t>
-      </w:r>
-      <w:proofErr w:type="spellStart"/>
-      <w:r>
-        <w:rPr>
-          <w:szCs w:val="21"/>
-        </w:rPr>
-        <w:t>mysql</w:t>
-      </w:r>
-      <w:proofErr w:type="spellEnd"/>
-    </w:p>
-    <w:p>
-      <w:pPr>
-        <w:rPr>
-          <w:szCs w:val="21"/>
-        </w:rPr>
-      </w:pPr>
-      <w:proofErr w:type="spellStart"/>
-      <w:proofErr w:type="gramStart"/>
-      <w:r>
-        <w:rPr>
-          <w:szCs w:val="21"/>
-        </w:rPr>
-        <w:t>mysql</w:t>
-      </w:r>
-      <w:proofErr w:type="spellEnd"/>
-      <w:r>
-        <w:rPr>
-          <w:szCs w:val="21"/>
-        </w:rPr>
-        <w:t>&gt;</w:t>
-      </w:r>
-      <w:proofErr w:type="gramEnd"/>
-      <w:r>
-        <w:rPr>
-          <w:szCs w:val="21"/>
-        </w:rPr>
-        <w:t>update user set password=password("123456") where user="root";</w:t>
-      </w:r>
-    </w:p>
-    <w:p>
-      <w:pPr>
-        <w:rPr>
-          <w:szCs w:val="21"/>
-        </w:rPr>
-      </w:pPr>
-      <w:proofErr w:type="spellStart"/>
-      <w:proofErr w:type="gramStart"/>
-      <w:r>
-        <w:rPr>
-          <w:szCs w:val="21"/>
-        </w:rPr>
-        <w:t>mysql</w:t>
-      </w:r>
-      <w:proofErr w:type="spellEnd"/>
-      <w:r>
-        <w:rPr>
-          <w:szCs w:val="21"/>
-        </w:rPr>
-        <w:t>&gt;</w:t>
-      </w:r>
-      <w:proofErr w:type="gramEnd"/>
-      <w:r>
-        <w:rPr>
-          <w:szCs w:val="21"/>
-        </w:rPr>
-        <w:t>flush privileges;</w:t>
-      </w:r>
-    </w:p>
-    <w:p>
-      <w:pPr>
-        <w:rPr>
-          <w:szCs w:val="21"/>
-        </w:rPr>
-      </w:pPr>
-      <w:proofErr w:type="spellStart"/>
-      <w:proofErr w:type="gramStart"/>
-      <w:r>
-        <w:rPr>
-          <w:szCs w:val="21"/>
-        </w:rPr>
-        <w:t>mysql</w:t>
-      </w:r>
-      <w:proofErr w:type="spellEnd"/>
-      <w:r>
-        <w:rPr>
-          <w:szCs w:val="21"/>
-        </w:rPr>
-        <w:t>&gt;</w:t>
-      </w:r>
-      <w:proofErr w:type="gramEnd"/>
-      <w:r>
-        <w:rPr>
-          <w:szCs w:val="21"/>
-        </w:rPr>
-        <w:t>exit</w:t>
-      </w:r>
-    </w:p>
-    <w:p>
-      <w:pPr>
-        <w:rPr>
-          <w:szCs w:val="21"/>
-        </w:rPr>
-      </w:pPr>
-      <w:r>
-        <w:rPr>
-          <w:rFonts w:hint="eastAsia"/>
-          <w:szCs w:val="21"/>
-        </w:rPr>
-        <w:t xml:space="preserve">1.3 </w:t>
-      </w:r>
-      <w:r>
-        <w:rPr>
-          <w:rFonts w:hint="eastAsia"/>
-          <w:szCs w:val="21"/>
-        </w:rPr>
-        <w:t>关闭之前运行的窗口</w:t>
-      </w:r>
-    </w:p>
-    <w:p>
-      <w:pPr>
-        <w:rPr>
-          <w:szCs w:val="21"/>
-        </w:rPr>
-      </w:pPr>
-      <w:r>
-        <w:rPr>
-          <w:rFonts w:hint="eastAsia"/>
-          <w:szCs w:val="21"/>
-        </w:rPr>
-        <w:t>用</w:t>
-      </w:r>
-      <w:r>
-        <w:rPr>
-          <w:rFonts w:hint="eastAsia"/>
-          <w:szCs w:val="21"/>
-        </w:rPr>
-        <w:t>'</w:t>
-      </w:r>
-      <w:proofErr w:type="spellStart"/>
-      <w:r>
-        <w:rPr>
-          <w:rFonts w:hint="eastAsia"/>
-          <w:szCs w:val="21"/>
-        </w:rPr>
-        <w:t>ps</w:t>
-      </w:r>
-      <w:proofErr w:type="spellEnd"/>
-      <w:r>
-        <w:rPr>
-          <w:rFonts w:hint="eastAsia"/>
-          <w:szCs w:val="21"/>
-        </w:rPr>
-        <w:t xml:space="preserve"> aux | </w:t>
-      </w:r>
-      <w:proofErr w:type="spellStart"/>
-      <w:r>
-        <w:rPr>
-          <w:rFonts w:hint="eastAsia"/>
-          <w:szCs w:val="21"/>
-        </w:rPr>
-        <w:t>grep</w:t>
-      </w:r>
-      <w:proofErr w:type="spellEnd"/>
-      <w:r>
-        <w:rPr>
-          <w:rFonts w:hint="eastAsia"/>
-          <w:szCs w:val="21"/>
-        </w:rPr>
-        <w:t xml:space="preserve"> </w:t>
-      </w:r>
-      <w:proofErr w:type="spellStart"/>
-      <w:r>
-        <w:rPr>
-          <w:rFonts w:hint="eastAsia"/>
-          <w:szCs w:val="21"/>
-        </w:rPr>
-        <w:t>pts</w:t>
-      </w:r>
-      <w:proofErr w:type="spellEnd"/>
-      <w:r>
-        <w:rPr>
-          <w:rFonts w:hint="eastAsia"/>
-          <w:szCs w:val="21"/>
-        </w:rPr>
-        <w:t>'</w:t>
-      </w:r>
-      <w:r>
-        <w:rPr>
-          <w:rFonts w:hint="eastAsia"/>
-          <w:szCs w:val="21"/>
-        </w:rPr>
-        <w:t>查到你重置密码的</w:t>
-      </w:r>
-      <w:r>
-        <w:rPr>
-          <w:rFonts w:hint="eastAsia"/>
-          <w:szCs w:val="21"/>
-        </w:rPr>
-        <w:t>SSH</w:t>
-      </w:r>
-      <w:r>
-        <w:rPr>
-          <w:rFonts w:hint="eastAsia"/>
-          <w:szCs w:val="21"/>
-        </w:rPr>
-        <w:t>窗口。</w:t>
-      </w:r>
-    </w:p>
-    <w:p>
-      <w:pPr>
-        <w:rPr>
-          <w:szCs w:val="21"/>
-        </w:rPr>
-      </w:pPr>
-      <w:proofErr w:type="spellStart"/>
-      <w:r>
-        <w:rPr>
-          <w:rFonts w:hint="eastAsia"/>
-          <w:szCs w:val="21"/>
-        </w:rPr>
-        <w:t>pkill</w:t>
-      </w:r>
-      <w:proofErr w:type="spellEnd"/>
-      <w:r>
-        <w:rPr>
-          <w:rFonts w:hint="eastAsia"/>
-          <w:szCs w:val="21"/>
-        </w:rPr>
-        <w:t xml:space="preserve"> -KILL -t </w:t>
-      </w:r>
-      <w:proofErr w:type="spellStart"/>
-      <w:r>
-        <w:rPr>
-          <w:rFonts w:hint="eastAsia"/>
-          <w:szCs w:val="21"/>
-        </w:rPr>
-        <w:t>pts</w:t>
-      </w:r>
-      <w:proofErr w:type="spellEnd"/>
-      <w:r>
-        <w:rPr>
-          <w:rFonts w:hint="eastAsia"/>
-          <w:szCs w:val="21"/>
-        </w:rPr>
-        <w:t>/*</w:t>
-      </w:r>
-      <w:r>
-        <w:rPr>
-          <w:rFonts w:hint="eastAsia"/>
-          <w:szCs w:val="21"/>
-        </w:rPr>
-        <w:t>，其中</w:t>
-      </w:r>
-      <w:r>
-        <w:rPr>
-          <w:rFonts w:hint="eastAsia"/>
-          <w:szCs w:val="21"/>
-        </w:rPr>
-        <w:t>*</w:t>
-      </w:r>
-      <w:r>
-        <w:rPr>
-          <w:rFonts w:hint="eastAsia"/>
-          <w:szCs w:val="21"/>
-        </w:rPr>
-        <w:t>为上指令查到的</w:t>
-      </w:r>
-      <w:proofErr w:type="spellStart"/>
-      <w:r>
-        <w:rPr>
-          <w:rFonts w:hint="eastAsia"/>
-          <w:szCs w:val="21"/>
-        </w:rPr>
-        <w:t>pts</w:t>
-      </w:r>
-      <w:proofErr w:type="spellEnd"/>
-      <w:r>
-        <w:rPr>
-          <w:rFonts w:hint="eastAsia"/>
-          <w:szCs w:val="21"/>
-        </w:rPr>
-        <w:t>号</w:t>
-      </w:r>
-    </w:p>
-    <w:p>
-      <w:pPr>
-        <w:rPr>
-          <w:szCs w:val="21"/>
-        </w:rPr>
-      </w:pPr>
-      <w:r>
-        <w:rPr>
-          <w:rFonts w:hint="eastAsia"/>
-          <w:szCs w:val="21"/>
-        </w:rPr>
-        <w:t xml:space="preserve">1.4 </w:t>
-      </w:r>
-      <w:r>
-        <w:rPr>
-          <w:rFonts w:hint="eastAsia"/>
-          <w:szCs w:val="21"/>
-        </w:rPr>
-        <w:t>开启</w:t>
-      </w:r>
-      <w:proofErr w:type="spellStart"/>
-      <w:r>
-        <w:rPr>
-          <w:rFonts w:hint="eastAsia"/>
-          <w:szCs w:val="21"/>
-        </w:rPr>
-        <w:t>mysql</w:t>
-      </w:r>
-      <w:proofErr w:type="spellEnd"/>
-      <w:r>
-        <w:rPr>
-          <w:rFonts w:hint="eastAsia"/>
-          <w:szCs w:val="21"/>
-        </w:rPr>
-        <w:t>服务</w:t>
-      </w:r>
-    </w:p>
-    <w:p>
-      <w:pPr>
-        <w:rPr>
-          <w:szCs w:val="21"/>
-        </w:rPr>
-      </w:pPr>
-      <w:proofErr w:type="gramStart"/>
-      <w:r>
-        <w:rPr>
-          <w:szCs w:val="21"/>
-        </w:rPr>
-        <w:t>service</w:t>
-      </w:r>
-      <w:proofErr w:type="gramEnd"/>
-      <w:r>
-        <w:rPr>
-          <w:szCs w:val="21"/>
-        </w:rPr>
-        <w:t xml:space="preserve"> </w:t>
-      </w:r>
-      <w:proofErr w:type="spellStart"/>
-      <w:r>
-        <w:rPr>
-          <w:szCs w:val="21"/>
-        </w:rPr>
-        <w:t>mysql</w:t>
-      </w:r>
-      <w:proofErr w:type="spellEnd"/>
-      <w:r>
-        <w:rPr>
-          <w:szCs w:val="21"/>
-        </w:rPr>
-        <w:t xml:space="preserve"> start</w:t>
-      </w:r>
-    </w:p>
-    <w:p>
-      <w:pPr>
-        <w:rPr>
-          <w:szCs w:val="21"/>
-        </w:rPr>
-      </w:pPr>
-      <w:r>
-        <w:rPr>
-          <w:rFonts w:hint="eastAsia"/>
-          <w:szCs w:val="21"/>
-        </w:rPr>
-        <w:t>二、</w:t>
-      </w:r>
-      <w:r>
-        <w:rPr>
-          <w:rFonts w:hint="eastAsia"/>
-          <w:szCs w:val="21"/>
-        </w:rPr>
-        <w:t>PHP Fatal error:  Class '</w:t>
+          <w:rFonts w:hint="eastAsia"/>
+          <w:szCs w:val="21"/>
+        </w:rPr>
+        <w:t xml:space="preserve"> &amp;</w:t>
+      </w:r>
+      <w:r>
+        <w:rPr>
+          <w:rFonts w:hint="eastAsia"/>
+          <w:szCs w:val="21"/>
+        </w:rPr>
+        <w:t>）</w:t>
+      </w:r>
+    </w:p>
+    <w:p>
+      <w:pPr>
+        <w:ind w:firstLineChars="200" w:firstLine="420"/>
+        <w:rPr>
+          <w:rFonts w:hint="eastAsia"/>
+          <w:szCs w:val="21"/>
+        </w:rPr>
+      </w:pPr>
+      <w:r>
+        <w:rPr>
+          <w:rFonts w:hint="eastAsia"/>
+          <w:szCs w:val="21"/>
+        </w:rPr>
+        <w:t>非常简单，这样的修改一劳永逸，今后</w:t>
+      </w:r>
+      <w:r>
+        <w:rPr>
+          <w:rFonts w:hint="eastAsia"/>
+          <w:szCs w:val="21"/>
+        </w:rPr>
+        <w:t>MySQL</w:t>
+      </w:r>
+      <w:r>
+        <w:rPr>
+          <w:rFonts w:hint="eastAsia"/>
+          <w:szCs w:val="21"/>
+        </w:rPr>
+        <w:t>一切相关的默认编码均为</w:t>
+      </w:r>
+      <w:r>
+        <w:rPr>
+          <w:rFonts w:hint="eastAsia"/>
+          <w:szCs w:val="21"/>
+        </w:rPr>
+        <w:t>UTF-8</w:t>
+      </w:r>
+      <w:r>
+        <w:rPr>
+          <w:rFonts w:hint="eastAsia"/>
+          <w:szCs w:val="21"/>
+        </w:rPr>
+        <w:t>了，创建新表格的时候无需再次设置</w:t>
+      </w:r>
+      <w:r>
+        <w:rPr>
+          <w:rFonts w:hint="eastAsia"/>
+          <w:szCs w:val="21"/>
+        </w:rPr>
+        <w:t>。</w:t>
+      </w:r>
+    </w:p>
+    <w:p>
+      <w:pPr>
+        <w:ind w:firstLineChars="200" w:firstLine="420"/>
+        <w:rPr>
+          <w:rFonts w:hint="eastAsia"/>
+          <w:szCs w:val="21"/>
+        </w:rPr>
+      </w:pPr>
+      <w:r>
+        <w:rPr>
+          <w:rFonts w:hint="eastAsia"/>
+          <w:szCs w:val="21"/>
+        </w:rPr>
+        <w:t>需要注意的是，当前数据库中已经存在的数据仍保留现有的编码方式，因此需要自行转码</w:t>
+      </w:r>
+      <w:r>
+        <w:rPr>
+          <w:rFonts w:hint="eastAsia"/>
+          <w:szCs w:val="21"/>
+        </w:rPr>
+        <w:t>。</w:t>
+      </w:r>
+    </w:p>
+    <w:p>
+      <w:pPr>
+        <w:pStyle w:val="3"/>
+        <w:rPr>
+          <w:rFonts w:hint="eastAsia"/>
+        </w:rPr>
+      </w:pPr>
+      <w:r>
+        <w:rPr>
+          <w:rFonts w:hint="eastAsia"/>
+        </w:rPr>
+        <w:t>四</w:t>
+      </w:r>
+      <w:r>
+        <w:rPr>
+          <w:rFonts w:hint="eastAsia"/>
+        </w:rPr>
+        <w:t>、在</w:t>
+      </w:r>
+      <w:proofErr w:type="spellStart"/>
+      <w:r>
+        <w:rPr>
+          <w:rFonts w:hint="eastAsia"/>
+        </w:rPr>
+        <w:t>CentOS</w:t>
+      </w:r>
+      <w:proofErr w:type="spellEnd"/>
+      <w:r>
+        <w:rPr>
+          <w:rFonts w:hint="eastAsia"/>
+        </w:rPr>
+        <w:t>上出现的问题</w:t>
+      </w:r>
+    </w:p>
+    <w:p>
+      <w:pPr>
+        <w:rPr>
+          <w:szCs w:val="21"/>
+        </w:rPr>
+      </w:pPr>
+      <w:r>
+        <w:rPr>
+          <w:rFonts w:hint="eastAsia"/>
+          <w:szCs w:val="21"/>
+        </w:rPr>
+        <w:t>PHP Fatal error: Class '</w:t>
       </w:r>
       <w:proofErr w:type="spellStart"/>
       <w:r>
@@ -5902,7 +7800,7 @@
           <w:rFonts w:hint="eastAsia"/>
           <w:szCs w:val="21"/>
         </w:rPr>
-        <w:t>' not found in /home/cos/website/wiki/includes/cache/</w:t>
+        <w:t>' not found in wiki/includes/cache/</w:t>
       </w:r>
       <w:proofErr w:type="spellStart"/>
       <w:r>
@@ -5948,14 +7846,7 @@
           <w:rFonts w:hint="eastAsia"/>
           <w:szCs w:val="21"/>
         </w:rPr>
-        <w:t>2.1</w:t>
-      </w:r>
-      <w:r>
-        <w:rPr>
-          <w:rFonts w:hint="eastAsia"/>
-          <w:szCs w:val="21"/>
-        </w:rPr>
-        <w:t>、解决方案：</w:t>
+        <w:t>解决方案：</w:t>
       </w:r>
     </w:p>
     <w:p>
@@ -6438,6 +8329,7 @@
     </w:p>
     <w:p>
       <w:r>
+        <w:lastRenderedPageBreak/>
         <w:t>MENU MARGIN 15</w:t>
       </w:r>
     </w:p>
@@ -6453,7 +8345,6 @@
     </w:p>
     <w:p>
       <w:r>
-        <w:lastRenderedPageBreak/>
         <w:t>MENU TABMSGROW 11</w:t>
       </w:r>
     </w:p>
@@ -7589,6 +9480,7 @@
         <w:rPr>
           <w:rFonts w:hint="eastAsia"/>
         </w:rPr>
+        <w:lastRenderedPageBreak/>
         <w:t xml:space="preserve"># </w:t>
       </w:r>
       <w:r>
@@ -7635,7 +9527,6 @@
       </w:pPr>
       <w:proofErr w:type="gramStart"/>
       <w:r>
-        <w:lastRenderedPageBreak/>
         <w:t>d-</w:t>
       </w:r>
       <w:proofErr w:type="spellStart"/>
@@ -8613,6 +10504,7 @@
           <w:sz w:val="20"/>
           <w:szCs w:val="20"/>
         </w:rPr>
+        <w:lastRenderedPageBreak/>
         <w:t>基于现有</w:t>
       </w:r>
       <w:r>
@@ -8793,7 +10685,6 @@
           <w:sz w:val="20"/>
           <w:szCs w:val="20"/>
         </w:rPr>
-        <w:lastRenderedPageBreak/>
         <w:t>熟悉</w:t>
       </w:r>
       <w:r>
@@ -10435,6 +12326,7 @@
           <w:sz w:val="20"/>
           <w:szCs w:val="20"/>
         </w:rPr>
+        <w:lastRenderedPageBreak/>
         <w:t>============</w:t>
       </w:r>
     </w:p>
@@ -10602,7 +12494,6 @@
           <w:sz w:val="20"/>
           <w:szCs w:val="20"/>
         </w:rPr>
-        <w:lastRenderedPageBreak/>
         <w:t>/</w:t>
       </w:r>
       <w:proofErr w:type="spellStart"/>
@@ -11525,7 +13416,7 @@
         <w:shd w:val="clear" w:color="auto" w:fill="FFFFFF"/>
         <w:spacing w:before="0" w:beforeAutospacing="0" w:after="0" w:afterAutospacing="0"/>
         <w:rPr>
-          <w:rFonts w:ascii="Verdana" w:hAnsi="Verdana" w:hint="eastAsia"/>
+          <w:rFonts w:ascii="Verdana" w:hAnsi="Verdana"/>
           <w:color w:val="000000"/>
           <w:sz w:val="20"/>
           <w:szCs w:val="20"/>
@@ -11613,13 +13504,7 @@
         <w:rPr>
           <w:rFonts w:hint="eastAsia"/>
         </w:rPr>
-        <w:t>十</w:t>
-      </w:r>
-      <w:r>
-        <w:rPr>
-          <w:rFonts w:hint="eastAsia"/>
-        </w:rPr>
-        <w:t>、</w:t>
+        <w:t>十、</w:t>
       </w:r>
       <w:proofErr w:type="spellStart"/>
       <w:r>
@@ -11639,7 +13524,7 @@
         <w:shd w:val="clear" w:color="auto" w:fill="FFFFFF"/>
         <w:spacing w:before="0" w:beforeAutospacing="0" w:after="0" w:afterAutospacing="0"/>
         <w:rPr>
-          <w:rFonts w:ascii="Verdana" w:hAnsi="Verdana" w:hint="eastAsia"/>
+          <w:rFonts w:ascii="Verdana" w:hAnsi="Verdana"/>
           <w:color w:val="000000"/>
           <w:sz w:val="20"/>
           <w:szCs w:val="20"/>
@@ -11736,8 +13621,6 @@
           <w:szCs w:val="20"/>
         </w:rPr>
       </w:pPr>
-      <w:bookmarkStart w:id="0" w:name="_GoBack"/>
-      <w:bookmarkEnd w:id="0"/>
       <w:r>
         <w:rPr>
           <w:rFonts w:ascii="Verdana" w:hAnsi="Verdana"/>
@@ -12167,18 +14050,63 @@
     <w:uiPriority w:val="9"/>
     <w:unhideWhenUsed/>
     <w:qFormat/>
-    <w:rsid w:val="002872B1"/>
+    <w:rsid w:val="00042C22"/>
     <w:pPr>
       <w:keepNext/>
       <w:keepLines/>
-      <w:spacing w:before="260" w:after="260" w:line="416" w:lineRule="auto"/>
+      <w:spacing w:before="120" w:after="120" w:line="415" w:lineRule="auto"/>
       <w:outlineLvl w:val="2"/>
     </w:pPr>
     <w:rPr>
       <w:b/>
       <w:bCs/>
-      <w:sz w:val="32"/>
+      <w:sz w:val="24"/>
       <w:szCs w:val="32"/>
+    </w:rPr>
+  </w:style>
+  <w:style w:type="paragraph" w:styleId="4">
+    <w:name w:val="heading 4"/>
+    <w:basedOn w:val="a"/>
+    <w:next w:val="a"/>
+    <w:link w:val="4Char"/>
+    <w:uiPriority w:val="9"/>
+    <w:unhideWhenUsed/>
+    <w:qFormat/>
+    <w:rsid w:val="00095E8F"/>
+    <w:pPr>
+      <w:keepNext/>
+      <w:keepLines/>
+      <w:spacing w:before="280" w:after="290" w:line="376" w:lineRule="auto"/>
+      <w:outlineLvl w:val="3"/>
+    </w:pPr>
+    <w:rPr>
+      <w:rFonts w:asciiTheme="majorHAnsi" w:eastAsiaTheme="majorEastAsia" w:hAnsiTheme="majorHAnsi" w:cstheme="majorBidi"/>
+      <w:b/>
+      <w:bCs/>
+      <w:sz w:val="28"/>
+      <w:szCs w:val="28"/>
+    </w:rPr>
+  </w:style>
+  <w:style w:type="paragraph" w:styleId="5">
+    <w:name w:val="heading 5"/>
+    <w:basedOn w:val="a"/>
+    <w:next w:val="a"/>
+    <w:link w:val="5Char"/>
+    <w:uiPriority w:val="9"/>
+    <w:unhideWhenUsed/>
+    <w:qFormat/>
+    <w:rsid w:val="00095E8F"/>
+    <w:pPr>
+      <w:keepNext/>
+      <w:keepLines/>
+      <w:spacing w:before="280" w:after="290" w:line="376" w:lineRule="auto"/>
+      <w:outlineLvl w:val="4"/>
+    </w:pPr>
+    <w:rPr>
+      <w:b/>
+      <w:bCs/>
+      <w:sz w:val="28"/>
+      <w:szCs w:val="28"/>
     </w:rPr>
   </w:style>
   <w:style w:type="paragraph" w:styleId="6">
@@ -12207,6 +14135,7 @@
   <w:style w:type="character" w:default="1" w:styleId="a0">
     <w:name w:val="Default Paragraph Font"/>
     <w:uiPriority w:val="1"/>
+    <w:semiHidden/>
     <w:unhideWhenUsed/>
   </w:style>
   <w:style w:type="table" w:default="1" w:styleId="a1">
@@ -12314,11 +14243,11 @@
     <w:basedOn w:val="a0"/>
     <w:link w:val="3"/>
     <w:uiPriority w:val="9"/>
-    <w:rsid w:val="002872B1"/>
+    <w:rsid w:val="00042C22"/>
     <w:rPr>
       <w:b/>
       <w:bCs/>
-      <w:sz w:val="32"/>
+      <w:sz w:val="24"/>
       <w:szCs w:val="32"/>
     </w:rPr>
   </w:style>
@@ -12377,6 +14306,33 @@
       <w:kern w:val="0"/>
       <w:sz w:val="24"/>
       <w:szCs w:val="24"/>
+    </w:rPr>
+  </w:style>
+  <w:style w:type="character" w:customStyle="1" w:styleId="4Char">
+    <w:name w:val="标题 4 Char"/>
+    <w:basedOn w:val="a0"/>
+    <w:link w:val="4"/>
+    <w:uiPriority w:val="9"/>
+    <w:rsid w:val="00095E8F"/>
+    <w:rPr>
+      <w:rFonts w:asciiTheme="majorHAnsi" w:eastAsiaTheme="majorEastAsia" w:hAnsiTheme="majorHAnsi" w:cstheme="majorBidi"/>
+      <w:b/>
+      <w:bCs/>
+      <w:sz w:val="28"/>
+      <w:szCs w:val="28"/>
+    </w:rPr>
+  </w:style>
+  <w:style w:type="character" w:customStyle="1" w:styleId="5Char">
+    <w:name w:val="标题 5 Char"/>
+    <w:basedOn w:val="a0"/>
+    <w:link w:val="5"/>
+    <w:uiPriority w:val="9"/>
+    <w:rsid w:val="00095E8F"/>
+    <w:rPr>
+      <w:b/>
+      <w:bCs/>
+      <w:sz w:val="28"/>
+      <w:szCs w:val="28"/>
     </w:rPr>
   </w:style>
 </w:styles>
@@ -12596,18 +14552,63 @@
     <w:uiPriority w:val="9"/>
     <w:unhideWhenUsed/>
     <w:qFormat/>
-    <w:rsid w:val="002872B1"/>
+    <w:rsid w:val="00042C22"/>
     <w:pPr>
       <w:keepNext/>
       <w:keepLines/>
-      <w:spacing w:before="260" w:after="260" w:line="416" w:lineRule="auto"/>
+      <w:spacing w:before="120" w:after="120" w:line="415" w:lineRule="auto"/>
       <w:outlineLvl w:val="2"/>
     </w:pPr>
     <w:rPr>
       <w:b/>
       <w:bCs/>
-      <w:sz w:val="32"/>
+      <w:sz w:val="24"/>
       <w:szCs w:val="32"/>
+    </w:rPr>
+  </w:style>
+  <w:style w:type="paragraph" w:styleId="4">
+    <w:name w:val="heading 4"/>
+    <w:basedOn w:val="a"/>
+    <w:next w:val="a"/>
+    <w:link w:val="4Char"/>
+    <w:uiPriority w:val="9"/>
+    <w:unhideWhenUsed/>
+    <w:qFormat/>
+    <w:rsid w:val="00095E8F"/>
+    <w:pPr>
+      <w:keepNext/>
+      <w:keepLines/>
+      <w:spacing w:before="280" w:after="290" w:line="376" w:lineRule="auto"/>
+      <w:outlineLvl w:val="3"/>
+    </w:pPr>
+    <w:rPr>
+      <w:rFonts w:asciiTheme="majorHAnsi" w:eastAsiaTheme="majorEastAsia" w:hAnsiTheme="majorHAnsi" w:cstheme="majorBidi"/>
+      <w:b/>
+      <w:bCs/>
+      <w:sz w:val="28"/>
+      <w:szCs w:val="28"/>
+    </w:rPr>
+  </w:style>
+  <w:style w:type="paragraph" w:styleId="5">
+    <w:name w:val="heading 5"/>
+    <w:basedOn w:val="a"/>
+    <w:next w:val="a"/>
+    <w:link w:val="5Char"/>
+    <w:uiPriority w:val="9"/>
+    <w:unhideWhenUsed/>
+    <w:qFormat/>
+    <w:rsid w:val="00095E8F"/>
+    <w:pPr>
+      <w:keepNext/>
+      <w:keepLines/>
+      <w:spacing w:before="280" w:after="290" w:line="376" w:lineRule="auto"/>
+      <w:outlineLvl w:val="4"/>
+    </w:pPr>
+    <w:rPr>
+      <w:b/>
+      <w:bCs/>
+      <w:sz w:val="28"/>
+      <w:szCs w:val="28"/>
     </w:rPr>
   </w:style>
   <w:style w:type="paragraph" w:styleId="6">
@@ -12636,6 +14637,7 @@
   <w:style w:type="character" w:default="1" w:styleId="a0">
     <w:name w:val="Default Paragraph Font"/>
     <w:uiPriority w:val="1"/>
+    <w:semiHidden/>
     <w:unhideWhenUsed/>
   </w:style>
   <w:style w:type="table" w:default="1" w:styleId="a1">
@@ -12743,11 +14745,11 @@
     <w:basedOn w:val="a0"/>
     <w:link w:val="3"/>
     <w:uiPriority w:val="9"/>
-    <w:rsid w:val="002872B1"/>
+    <w:rsid w:val="00042C22"/>
     <w:rPr>
       <w:b/>
       <w:bCs/>
-      <w:sz w:val="32"/>
+      <w:sz w:val="24"/>
       <w:szCs w:val="32"/>
     </w:rPr>
   </w:style>
@@ -12806,6 +14808,33 @@
       <w:kern w:val="0"/>
       <w:sz w:val="24"/>
       <w:szCs w:val="24"/>
+    </w:rPr>
+  </w:style>
+  <w:style w:type="character" w:customStyle="1" w:styleId="4Char">
+    <w:name w:val="标题 4 Char"/>
+    <w:basedOn w:val="a0"/>
+    <w:link w:val="4"/>
+    <w:uiPriority w:val="9"/>
+    <w:rsid w:val="00095E8F"/>
+    <w:rPr>
+      <w:rFonts w:asciiTheme="majorHAnsi" w:eastAsiaTheme="majorEastAsia" w:hAnsiTheme="majorHAnsi" w:cstheme="majorBidi"/>
+      <w:b/>
+      <w:bCs/>
+      <w:sz w:val="28"/>
+      <w:szCs w:val="28"/>
+    </w:rPr>
+  </w:style>
+  <w:style w:type="character" w:customStyle="1" w:styleId="5Char">
+    <w:name w:val="标题 5 Char"/>
+    <w:basedOn w:val="a0"/>
+    <w:link w:val="5"/>
+    <w:uiPriority w:val="9"/>
+    <w:rsid w:val="00095E8F"/>
+    <w:rPr>
+      <w:b/>
+      <w:bCs/>
+      <w:sz w:val="28"/>
+      <w:szCs w:val="28"/>
     </w:rPr>
   </w:style>
 </w:styles>

</xml_diff>

<commit_message>
add install imap in Mint custom.
</commit_message>
<xml_diff>
--- a/doc/Mint定制记录文档.docx
+++ b/doc/Mint定制记录文档.docx
@@ -1186,7 +1186,6 @@
         <w:t xml:space="preserve">   </w:t>
       </w:r>
       <w:proofErr w:type="spellStart"/>
-      <w:proofErr w:type="gramStart"/>
       <w:r>
         <w:rPr>
           <w:szCs w:val="21"/>
@@ -1194,7 +1193,6 @@
         <w:t>chmod</w:t>
       </w:r>
       <w:proofErr w:type="spellEnd"/>
-      <w:proofErr w:type="gramEnd"/>
       <w:r>
         <w:rPr>
           <w:szCs w:val="21"/>
@@ -1345,90 +1343,62 @@
         <w:rPr>
           <w:szCs w:val="21"/>
         </w:rPr>
-        <w:t xml:space="preserve">   </w:t>
-      </w:r>
-      <w:proofErr w:type="gramStart"/>
-      <w:r>
-        <w:rPr>
+        <w:t xml:space="preserve">   repo </w:t>
+      </w:r>
+      <w:proofErr w:type="spellStart"/>
+      <w:r>
+        <w:rPr>
+          <w:szCs w:val="21"/>
+        </w:rPr>
+        <w:t>init</w:t>
+      </w:r>
+      <w:proofErr w:type="spellEnd"/>
+      <w:r>
+        <w:rPr>
+          <w:szCs w:val="21"/>
+        </w:rPr>
+        <w:t xml:space="preserve"> -u git@192.168.162.142:manifest.git</w:t>
+      </w:r>
+    </w:p>
+    <w:p>
+      <w:pPr>
+        <w:rPr>
+          <w:szCs w:val="21"/>
+        </w:rPr>
+      </w:pPr>
+      <w:r>
+        <w:rPr>
+          <w:rFonts w:hint="eastAsia"/>
+          <w:szCs w:val="21"/>
+        </w:rPr>
+        <w:t xml:space="preserve">4. </w:t>
+      </w:r>
+      <w:r>
+        <w:rPr>
+          <w:rFonts w:hint="eastAsia"/>
+          <w:szCs w:val="21"/>
+        </w:rPr>
+        <w:t>同步</w:t>
+      </w:r>
+      <w:r>
+        <w:rPr>
+          <w:rFonts w:hint="eastAsia"/>
           <w:szCs w:val="21"/>
         </w:rPr>
         <w:t>repo</w:t>
       </w:r>
-      <w:proofErr w:type="gramEnd"/>
-      <w:r>
-        <w:rPr>
-          <w:szCs w:val="21"/>
-        </w:rPr>
-        <w:t xml:space="preserve"> </w:t>
-      </w:r>
-      <w:proofErr w:type="spellStart"/>
-      <w:r>
-        <w:rPr>
-          <w:szCs w:val="21"/>
-        </w:rPr>
-        <w:t>init</w:t>
-      </w:r>
-      <w:proofErr w:type="spellEnd"/>
-      <w:r>
-        <w:rPr>
-          <w:szCs w:val="21"/>
-        </w:rPr>
-        <w:t xml:space="preserve"> -u git@192.168.162.142:manifest.git</w:t>
-      </w:r>
-    </w:p>
-    <w:p>
-      <w:pPr>
-        <w:rPr>
-          <w:szCs w:val="21"/>
-        </w:rPr>
-      </w:pPr>
-      <w:r>
-        <w:rPr>
-          <w:rFonts w:hint="eastAsia"/>
-          <w:szCs w:val="21"/>
-        </w:rPr>
-        <w:t xml:space="preserve">4. </w:t>
-      </w:r>
-      <w:r>
-        <w:rPr>
-          <w:rFonts w:hint="eastAsia"/>
-          <w:szCs w:val="21"/>
-        </w:rPr>
-        <w:t>同步</w:t>
-      </w:r>
-      <w:r>
-        <w:rPr>
-          <w:rFonts w:hint="eastAsia"/>
-          <w:szCs w:val="21"/>
-        </w:rPr>
-        <w:t>repo</w:t>
-      </w:r>
-    </w:p>
-    <w:p>
-      <w:pPr>
-        <w:rPr>
-          <w:szCs w:val="21"/>
-        </w:rPr>
-      </w:pPr>
-      <w:r>
-        <w:rPr>
-          <w:szCs w:val="21"/>
-        </w:rPr>
-        <w:t xml:space="preserve">   </w:t>
-      </w:r>
-      <w:proofErr w:type="gramStart"/>
-      <w:r>
-        <w:rPr>
-          <w:szCs w:val="21"/>
-        </w:rPr>
-        <w:t>repo</w:t>
-      </w:r>
-      <w:proofErr w:type="gramEnd"/>
-      <w:r>
-        <w:rPr>
-          <w:szCs w:val="21"/>
-        </w:rPr>
-        <w:t xml:space="preserve"> sync</w:t>
+    </w:p>
+    <w:p>
+      <w:pPr>
+        <w:rPr>
+          <w:szCs w:val="21"/>
+        </w:rPr>
+      </w:pPr>
+      <w:r>
+        <w:rPr>
+          <w:szCs w:val="21"/>
+        </w:rPr>
+        <w:t xml:space="preserve">   repo sync</w:t>
       </w:r>
     </w:p>
     <w:p>
@@ -1476,21 +1446,7 @@
         <w:rPr>
           <w:szCs w:val="21"/>
         </w:rPr>
-        <w:t xml:space="preserve">   </w:t>
-      </w:r>
-      <w:proofErr w:type="gramStart"/>
-      <w:r>
-        <w:rPr>
-          <w:szCs w:val="21"/>
-        </w:rPr>
-        <w:t>repo</w:t>
-      </w:r>
-      <w:proofErr w:type="gramEnd"/>
-      <w:r>
-        <w:rPr>
-          <w:szCs w:val="21"/>
-        </w:rPr>
-        <w:t xml:space="preserve"> </w:t>
+        <w:t xml:space="preserve">   repo </w:t>
       </w:r>
       <w:proofErr w:type="spellStart"/>
       <w:r>
@@ -1589,23 +1545,7 @@
           <w:rFonts w:hint="eastAsia"/>
           <w:szCs w:val="21"/>
         </w:rPr>
-        <w:t>邮箱作为发送账号（这样的话不会被邮件服务器</w:t>
-      </w:r>
-      <w:proofErr w:type="gramStart"/>
-      <w:r>
-        <w:rPr>
-          <w:rFonts w:hint="eastAsia"/>
-          <w:szCs w:val="21"/>
-        </w:rPr>
-        <w:t>当做</w:t>
-      </w:r>
-      <w:proofErr w:type="gramEnd"/>
-      <w:r>
-        <w:rPr>
-          <w:rFonts w:hint="eastAsia"/>
-          <w:szCs w:val="21"/>
-        </w:rPr>
-        <w:t>垃圾邮件过滤掉），不出意外的话每天凌晨</w:t>
+        <w:t>邮箱作为发送账号（这样的话不会被邮件服务器当做垃圾邮件过滤掉），不出意外的话每天凌晨</w:t>
       </w:r>
       <w:r>
         <w:rPr>
@@ -1689,7 +1629,6 @@
         <w:t>密码：</w:t>
       </w:r>
       <w:proofErr w:type="spellStart"/>
-      <w:proofErr w:type="gramStart"/>
       <w:r>
         <w:rPr>
           <w:rFonts w:hint="eastAsia"/>
@@ -1698,7 +1637,6 @@
         <w:t>iscasztb</w:t>
       </w:r>
       <w:proofErr w:type="spellEnd"/>
-      <w:proofErr w:type="gramEnd"/>
     </w:p>
     <w:p>
       <w:pPr>
@@ -1879,7 +1817,6 @@
         <w:t xml:space="preserve">$ </w:t>
       </w:r>
       <w:proofErr w:type="spellStart"/>
-      <w:proofErr w:type="gramStart"/>
       <w:r>
         <w:rPr>
           <w:szCs w:val="21"/>
@@ -1887,7 +1824,6 @@
         <w:t>sudo</w:t>
       </w:r>
       <w:proofErr w:type="spellEnd"/>
-      <w:proofErr w:type="gramEnd"/>
       <w:r>
         <w:rPr>
           <w:szCs w:val="21"/>
@@ -1950,7 +1886,6 @@
         <w:t xml:space="preserve">$ </w:t>
       </w:r>
       <w:proofErr w:type="spellStart"/>
-      <w:proofErr w:type="gramStart"/>
       <w:r>
         <w:rPr>
           <w:szCs w:val="21"/>
@@ -1958,7 +1893,6 @@
         <w:t>sudo</w:t>
       </w:r>
       <w:proofErr w:type="spellEnd"/>
-      <w:proofErr w:type="gramEnd"/>
       <w:r>
         <w:rPr>
           <w:szCs w:val="21"/>
@@ -2035,7 +1969,6 @@
         <w:t xml:space="preserve">$ </w:t>
       </w:r>
       <w:proofErr w:type="spellStart"/>
-      <w:proofErr w:type="gramStart"/>
       <w:r>
         <w:rPr>
           <w:szCs w:val="21"/>
@@ -2043,7 +1976,6 @@
         <w:t>sudo</w:t>
       </w:r>
       <w:proofErr w:type="spellEnd"/>
-      <w:proofErr w:type="gramEnd"/>
       <w:r>
         <w:rPr>
           <w:szCs w:val="21"/>
@@ -2078,7 +2010,6 @@
         <w:t xml:space="preserve">$ </w:t>
       </w:r>
       <w:proofErr w:type="spellStart"/>
-      <w:proofErr w:type="gramStart"/>
       <w:r>
         <w:rPr>
           <w:szCs w:val="21"/>
@@ -2086,7 +2017,6 @@
         <w:t>sudo</w:t>
       </w:r>
       <w:proofErr w:type="spellEnd"/>
-      <w:proofErr w:type="gramEnd"/>
       <w:r>
         <w:rPr>
           <w:szCs w:val="21"/>
@@ -2135,7 +2065,6 @@
         <w:t xml:space="preserve">$ </w:t>
       </w:r>
       <w:proofErr w:type="spellStart"/>
-      <w:proofErr w:type="gramStart"/>
       <w:r>
         <w:rPr>
           <w:szCs w:val="21"/>
@@ -2143,7 +2072,6 @@
         <w:t>sudo</w:t>
       </w:r>
       <w:proofErr w:type="spellEnd"/>
-      <w:proofErr w:type="gramEnd"/>
       <w:r>
         <w:rPr>
           <w:szCs w:val="21"/>
@@ -2192,7 +2120,6 @@
         <w:t xml:space="preserve">$ </w:t>
       </w:r>
       <w:proofErr w:type="spellStart"/>
-      <w:proofErr w:type="gramStart"/>
       <w:r>
         <w:rPr>
           <w:szCs w:val="21"/>
@@ -2200,7 +2127,6 @@
         <w:t>sudo</w:t>
       </w:r>
       <w:proofErr w:type="spellEnd"/>
-      <w:proofErr w:type="gramEnd"/>
       <w:r>
         <w:rPr>
           <w:szCs w:val="21"/>
@@ -2221,7 +2147,6 @@
         <w:t xml:space="preserve">$ </w:t>
       </w:r>
       <w:proofErr w:type="spellStart"/>
-      <w:proofErr w:type="gramStart"/>
       <w:r>
         <w:rPr>
           <w:szCs w:val="21"/>
@@ -2229,7 +2154,6 @@
         <w:t>sudo</w:t>
       </w:r>
       <w:proofErr w:type="spellEnd"/>
-      <w:proofErr w:type="gramEnd"/>
       <w:r>
         <w:rPr>
           <w:szCs w:val="21"/>
@@ -2275,7 +2199,6 @@
         </w:rPr>
       </w:pPr>
       <w:proofErr w:type="spellStart"/>
-      <w:proofErr w:type="gramStart"/>
       <w:r>
         <w:rPr>
           <w:szCs w:val="21"/>
@@ -2283,7 +2206,6 @@
         <w:t>sudo</w:t>
       </w:r>
       <w:proofErr w:type="spellEnd"/>
-      <w:proofErr w:type="gramEnd"/>
       <w:r>
         <w:rPr>
           <w:szCs w:val="21"/>
@@ -2325,92 +2247,59 @@
           <w:szCs w:val="21"/>
         </w:rPr>
       </w:pPr>
-      <w:proofErr w:type="gramStart"/>
-      <w:r>
-        <w:rPr>
-          <w:szCs w:val="21"/>
-        </w:rPr>
-        <w:t>export</w:t>
-      </w:r>
-      <w:proofErr w:type="gramEnd"/>
-      <w:r>
-        <w:rPr>
-          <w:szCs w:val="21"/>
-        </w:rPr>
-        <w:t xml:space="preserve"> CONCURRENCY_LEVEL=2 </w:t>
-      </w:r>
-    </w:p>
-    <w:p>
-      <w:pPr>
-        <w:rPr>
-          <w:szCs w:val="21"/>
-        </w:rPr>
-      </w:pPr>
-      <w:proofErr w:type="gramStart"/>
-      <w:r>
-        <w:rPr>
-          <w:szCs w:val="21"/>
-        </w:rPr>
-        <w:t>export</w:t>
-      </w:r>
-      <w:proofErr w:type="gramEnd"/>
-      <w:r>
-        <w:rPr>
-          <w:szCs w:val="21"/>
-        </w:rPr>
-        <w:t xml:space="preserve"> CHOST="x86-pc-Linux-gnu" </w:t>
-      </w:r>
-    </w:p>
-    <w:p>
-      <w:pPr>
-        <w:rPr>
-          <w:szCs w:val="21"/>
-        </w:rPr>
-      </w:pPr>
-      <w:proofErr w:type="gramStart"/>
-      <w:r>
-        <w:rPr>
-          <w:szCs w:val="21"/>
-        </w:rPr>
-        <w:t>export</w:t>
-      </w:r>
-      <w:proofErr w:type="gramEnd"/>
-      <w:r>
-        <w:rPr>
-          <w:szCs w:val="21"/>
-        </w:rPr>
-        <w:t xml:space="preserve"> CFLAGS="-march=native -O2 -pipe" </w:t>
-      </w:r>
-    </w:p>
-    <w:p>
-      <w:pPr>
-        <w:rPr>
-          <w:szCs w:val="21"/>
-        </w:rPr>
-      </w:pPr>
-      <w:proofErr w:type="gramStart"/>
-      <w:r>
-        <w:rPr>
-          <w:szCs w:val="21"/>
-        </w:rPr>
-        <w:t>export</w:t>
-      </w:r>
-      <w:proofErr w:type="gramEnd"/>
-      <w:r>
-        <w:rPr>
-          <w:szCs w:val="21"/>
-        </w:rPr>
-        <w:t xml:space="preserve"> CXXFLAGS="$CFLAGS"</w:t>
-      </w:r>
-    </w:p>
-    <w:p>
-      <w:pPr>
-        <w:rPr>
-          <w:szCs w:val="21"/>
-        </w:rPr>
-      </w:pPr>
-      <w:proofErr w:type="spellStart"/>
-      <w:proofErr w:type="gramStart"/>
+      <w:r>
+        <w:rPr>
+          <w:szCs w:val="21"/>
+        </w:rPr>
+        <w:t xml:space="preserve">export CONCURRENCY_LEVEL=2 </w:t>
+      </w:r>
+    </w:p>
+    <w:p>
+      <w:pPr>
+        <w:rPr>
+          <w:szCs w:val="21"/>
+        </w:rPr>
+      </w:pPr>
+      <w:r>
+        <w:rPr>
+          <w:szCs w:val="21"/>
+        </w:rPr>
+        <w:t xml:space="preserve">export CHOST="x86-pc-Linux-gnu" </w:t>
+      </w:r>
+    </w:p>
+    <w:p>
+      <w:pPr>
+        <w:rPr>
+          <w:szCs w:val="21"/>
+        </w:rPr>
+      </w:pPr>
+      <w:r>
+        <w:rPr>
+          <w:szCs w:val="21"/>
+        </w:rPr>
+        <w:t xml:space="preserve">export CFLAGS="-march=native -O2 -pipe" </w:t>
+      </w:r>
+    </w:p>
+    <w:p>
+      <w:pPr>
+        <w:rPr>
+          <w:szCs w:val="21"/>
+        </w:rPr>
+      </w:pPr>
+      <w:r>
+        <w:rPr>
+          <w:szCs w:val="21"/>
+        </w:rPr>
+        <w:t>export CXXFLAGS="$CFLAGS"</w:t>
+      </w:r>
+    </w:p>
+    <w:p>
+      <w:pPr>
+        <w:rPr>
+          <w:szCs w:val="21"/>
+        </w:rPr>
+      </w:pPr>
+      <w:proofErr w:type="spellStart"/>
       <w:r>
         <w:rPr>
           <w:szCs w:val="21"/>
@@ -2418,7 +2307,6 @@
         <w:t>mkdir</w:t>
       </w:r>
       <w:proofErr w:type="spellEnd"/>
-      <w:proofErr w:type="gramEnd"/>
       <w:r>
         <w:rPr>
           <w:szCs w:val="21"/>
@@ -2432,19 +2320,11 @@
           <w:szCs w:val="21"/>
         </w:rPr>
       </w:pPr>
-      <w:proofErr w:type="gramStart"/>
-      <w:r>
-        <w:rPr>
-          <w:szCs w:val="21"/>
-        </w:rPr>
-        <w:t>cd</w:t>
-      </w:r>
-      <w:proofErr w:type="gramEnd"/>
-      <w:r>
-        <w:rPr>
-          <w:szCs w:val="21"/>
-        </w:rPr>
-        <w:t xml:space="preserve"> kernel-build</w:t>
+      <w:r>
+        <w:rPr>
+          <w:szCs w:val="21"/>
+        </w:rPr>
+        <w:t>cd kernel-build</w:t>
       </w:r>
     </w:p>
     <w:p>
@@ -2467,29 +2347,20 @@
           <w:szCs w:val="21"/>
         </w:rPr>
       </w:pPr>
-      <w:proofErr w:type="gramStart"/>
-      <w:r>
-        <w:rPr>
-          <w:szCs w:val="21"/>
-        </w:rPr>
-        <w:t>cd</w:t>
-      </w:r>
-      <w:proofErr w:type="gramEnd"/>
-      <w:r>
-        <w:rPr>
-          <w:szCs w:val="21"/>
-        </w:rPr>
-        <w:t xml:space="preserve"> linux-3.8.7</w:t>
-      </w:r>
-    </w:p>
-    <w:p>
-      <w:pPr>
-        <w:rPr>
-          <w:szCs w:val="21"/>
-        </w:rPr>
-      </w:pPr>
-      <w:proofErr w:type="spellStart"/>
-      <w:proofErr w:type="gramStart"/>
+      <w:r>
+        <w:rPr>
+          <w:szCs w:val="21"/>
+        </w:rPr>
+        <w:t>cd linux-3.8.7</w:t>
+      </w:r>
+    </w:p>
+    <w:p>
+      <w:pPr>
+        <w:rPr>
+          <w:szCs w:val="21"/>
+        </w:rPr>
+      </w:pPr>
+      <w:proofErr w:type="spellStart"/>
       <w:r>
         <w:rPr>
           <w:szCs w:val="21"/>
@@ -2497,7 +2368,6 @@
         <w:t>cp</w:t>
       </w:r>
       <w:proofErr w:type="spellEnd"/>
-      <w:proofErr w:type="gramEnd"/>
       <w:r>
         <w:rPr>
           <w:szCs w:val="21"/>
@@ -2547,14 +2417,77 @@
           <w:szCs w:val="21"/>
         </w:rPr>
       </w:pPr>
-      <w:proofErr w:type="gramStart"/>
-      <w:r>
-        <w:rPr>
-          <w:szCs w:val="21"/>
-        </w:rPr>
-        <w:t>make</w:t>
-      </w:r>
-      <w:proofErr w:type="gramEnd"/>
+      <w:r>
+        <w:rPr>
+          <w:szCs w:val="21"/>
+        </w:rPr>
+        <w:t xml:space="preserve">make </w:t>
+      </w:r>
+      <w:proofErr w:type="spellStart"/>
+      <w:r>
+        <w:rPr>
+          <w:szCs w:val="21"/>
+        </w:rPr>
+        <w:t>oldconfig</w:t>
+      </w:r>
+      <w:proofErr w:type="spellEnd"/>
+    </w:p>
+    <w:p>
+      <w:pPr>
+        <w:rPr>
+          <w:szCs w:val="21"/>
+        </w:rPr>
+      </w:pPr>
+      <w:proofErr w:type="spellStart"/>
+      <w:r>
+        <w:rPr>
+          <w:szCs w:val="21"/>
+        </w:rPr>
+        <w:t>fakeroot</w:t>
+      </w:r>
+      <w:proofErr w:type="spellEnd"/>
+      <w:r>
+        <w:rPr>
+          <w:szCs w:val="21"/>
+        </w:rPr>
+        <w:t xml:space="preserve"> make-</w:t>
+      </w:r>
+      <w:proofErr w:type="spellStart"/>
+      <w:r>
+        <w:rPr>
+          <w:szCs w:val="21"/>
+        </w:rPr>
+        <w:t>kpkg</w:t>
+      </w:r>
+      <w:proofErr w:type="spellEnd"/>
+      <w:r>
+        <w:rPr>
+          <w:szCs w:val="21"/>
+        </w:rPr>
+        <w:t xml:space="preserve"> --</w:t>
+      </w:r>
+      <w:proofErr w:type="spellStart"/>
+      <w:r>
+        <w:rPr>
+          <w:szCs w:val="21"/>
+        </w:rPr>
+        <w:t>initrd</w:t>
+      </w:r>
+      <w:proofErr w:type="spellEnd"/>
+      <w:r>
+        <w:rPr>
+          <w:szCs w:val="21"/>
+        </w:rPr>
+        <w:t xml:space="preserve"> --append-to-version=-mint-15-new </w:t>
+      </w:r>
+      <w:proofErr w:type="spellStart"/>
+      <w:r>
+        <w:rPr>
+          <w:szCs w:val="21"/>
+        </w:rPr>
+        <w:t>kernel_image</w:t>
+      </w:r>
+      <w:proofErr w:type="spellEnd"/>
       <w:r>
         <w:rPr>
           <w:szCs w:val="21"/>
@@ -2566,66 +2499,35 @@
         <w:rPr>
           <w:szCs w:val="21"/>
         </w:rPr>
-        <w:t>oldconfig</w:t>
-      </w:r>
-      <w:proofErr w:type="spellEnd"/>
-    </w:p>
-    <w:p>
-      <w:pPr>
-        <w:rPr>
-          <w:szCs w:val="21"/>
-        </w:rPr>
-      </w:pPr>
-      <w:proofErr w:type="spellStart"/>
-      <w:proofErr w:type="gramStart"/>
-      <w:r>
-        <w:rPr>
-          <w:szCs w:val="21"/>
-        </w:rPr>
-        <w:t>fakeroot</w:t>
-      </w:r>
-      <w:proofErr w:type="spellEnd"/>
-      <w:proofErr w:type="gramEnd"/>
-      <w:r>
-        <w:rPr>
-          <w:szCs w:val="21"/>
-        </w:rPr>
-        <w:t xml:space="preserve"> make-</w:t>
-      </w:r>
-      <w:proofErr w:type="spellStart"/>
-      <w:r>
-        <w:rPr>
-          <w:szCs w:val="21"/>
-        </w:rPr>
-        <w:t>kpkg</w:t>
-      </w:r>
-      <w:proofErr w:type="spellEnd"/>
-      <w:r>
-        <w:rPr>
-          <w:szCs w:val="21"/>
-        </w:rPr>
-        <w:t xml:space="preserve"> --</w:t>
-      </w:r>
-      <w:proofErr w:type="spellStart"/>
-      <w:r>
-        <w:rPr>
-          <w:szCs w:val="21"/>
-        </w:rPr>
-        <w:t>initrd</w:t>
-      </w:r>
-      <w:proofErr w:type="spellEnd"/>
-      <w:r>
-        <w:rPr>
-          <w:szCs w:val="21"/>
-        </w:rPr>
-        <w:t xml:space="preserve"> --append-to-version=-mint-15-new </w:t>
-      </w:r>
-      <w:proofErr w:type="spellStart"/>
-      <w:r>
-        <w:rPr>
-          <w:szCs w:val="21"/>
-        </w:rPr>
-        <w:t>kernel_image</w:t>
+        <w:t>kernel_headers</w:t>
+      </w:r>
+      <w:proofErr w:type="spellEnd"/>
+    </w:p>
+    <w:p>
+      <w:pPr>
+        <w:rPr>
+          <w:szCs w:val="21"/>
+        </w:rPr>
+      </w:pPr>
+      <w:r>
+        <w:rPr>
+          <w:szCs w:val="21"/>
+        </w:rPr>
+        <w:t>cd ..</w:t>
+      </w:r>
+    </w:p>
+    <w:p>
+      <w:pPr>
+        <w:rPr>
+          <w:szCs w:val="21"/>
+        </w:rPr>
+      </w:pPr>
+      <w:proofErr w:type="spellStart"/>
+      <w:r>
+        <w:rPr>
+          <w:szCs w:val="21"/>
+        </w:rPr>
+        <w:t>sudo</w:t>
       </w:r>
       <w:proofErr w:type="spellEnd"/>
       <w:r>
@@ -2639,33 +2541,51 @@
         <w:rPr>
           <w:szCs w:val="21"/>
         </w:rPr>
-        <w:t>kernel_headers</w:t>
-      </w:r>
-      <w:proofErr w:type="spellEnd"/>
-    </w:p>
-    <w:p>
-      <w:pPr>
-        <w:rPr>
-          <w:szCs w:val="21"/>
-        </w:rPr>
-      </w:pPr>
-      <w:proofErr w:type="gramStart"/>
-      <w:r>
-        <w:rPr>
-          <w:szCs w:val="21"/>
-        </w:rPr>
-        <w:t>cd ..</w:t>
-      </w:r>
-      <w:proofErr w:type="gramEnd"/>
-    </w:p>
-    <w:p>
-      <w:pPr>
-        <w:rPr>
-          <w:szCs w:val="21"/>
-        </w:rPr>
-      </w:pPr>
-      <w:proofErr w:type="spellStart"/>
-      <w:proofErr w:type="gramStart"/>
+        <w:t>dpkg</w:t>
+      </w:r>
+      <w:proofErr w:type="spellEnd"/>
+      <w:r>
+        <w:rPr>
+          <w:szCs w:val="21"/>
+        </w:rPr>
+        <w:t xml:space="preserve"> -</w:t>
+      </w:r>
+      <w:proofErr w:type="spellStart"/>
+      <w:r>
+        <w:rPr>
+          <w:szCs w:val="21"/>
+        </w:rPr>
+        <w:t>i</w:t>
+      </w:r>
+      <w:proofErr w:type="spellEnd"/>
+      <w:r>
+        <w:rPr>
+          <w:szCs w:val="21"/>
+        </w:rPr>
+        <w:t xml:space="preserve"> </w:t>
+      </w:r>
+      <w:proofErr w:type="spellStart"/>
+      <w:r>
+        <w:rPr>
+          <w:szCs w:val="21"/>
+        </w:rPr>
+        <w:t>linux</w:t>
+      </w:r>
+      <w:proofErr w:type="spellEnd"/>
+      <w:r>
+        <w:rPr>
+          <w:szCs w:val="21"/>
+        </w:rPr>
+        <w:t>-image-*.deb</w:t>
+      </w:r>
+    </w:p>
+    <w:p>
+      <w:pPr>
+        <w:rPr>
+          <w:szCs w:val="21"/>
+        </w:rPr>
+      </w:pPr>
+      <w:proofErr w:type="spellStart"/>
       <w:r>
         <w:rPr>
           <w:szCs w:val="21"/>
@@ -2673,7 +2593,6 @@
         <w:t>sudo</w:t>
       </w:r>
       <w:proofErr w:type="spellEnd"/>
-      <w:proofErr w:type="gramEnd"/>
       <w:r>
         <w:rPr>
           <w:szCs w:val="21"/>
@@ -2720,17 +2639,16 @@
         <w:rPr>
           <w:szCs w:val="21"/>
         </w:rPr>
-        <w:t>-image-*.deb</w:t>
-      </w:r>
-    </w:p>
-    <w:p>
-      <w:pPr>
-        <w:rPr>
-          <w:szCs w:val="21"/>
-        </w:rPr>
-      </w:pPr>
-      <w:proofErr w:type="spellStart"/>
-      <w:proofErr w:type="gramStart"/>
+        <w:t>-headers-*.deb</w:t>
+      </w:r>
+    </w:p>
+    <w:p>
+      <w:pPr>
+        <w:rPr>
+          <w:szCs w:val="21"/>
+        </w:rPr>
+      </w:pPr>
+      <w:proofErr w:type="spellStart"/>
       <w:r>
         <w:rPr>
           <w:szCs w:val="21"/>
@@ -2738,72 +2656,6 @@
         <w:t>sudo</w:t>
       </w:r>
       <w:proofErr w:type="spellEnd"/>
-      <w:proofErr w:type="gramEnd"/>
-      <w:r>
-        <w:rPr>
-          <w:szCs w:val="21"/>
-        </w:rPr>
-        <w:t xml:space="preserve"> </w:t>
-      </w:r>
-      <w:proofErr w:type="spellStart"/>
-      <w:r>
-        <w:rPr>
-          <w:szCs w:val="21"/>
-        </w:rPr>
-        <w:t>dpkg</w:t>
-      </w:r>
-      <w:proofErr w:type="spellEnd"/>
-      <w:r>
-        <w:rPr>
-          <w:szCs w:val="21"/>
-        </w:rPr>
-        <w:t xml:space="preserve"> -</w:t>
-      </w:r>
-      <w:proofErr w:type="spellStart"/>
-      <w:r>
-        <w:rPr>
-          <w:szCs w:val="21"/>
-        </w:rPr>
-        <w:t>i</w:t>
-      </w:r>
-      <w:proofErr w:type="spellEnd"/>
-      <w:r>
-        <w:rPr>
-          <w:szCs w:val="21"/>
-        </w:rPr>
-        <w:t xml:space="preserve"> </w:t>
-      </w:r>
-      <w:proofErr w:type="spellStart"/>
-      <w:r>
-        <w:rPr>
-          <w:szCs w:val="21"/>
-        </w:rPr>
-        <w:t>linux</w:t>
-      </w:r>
-      <w:proofErr w:type="spellEnd"/>
-      <w:r>
-        <w:rPr>
-          <w:szCs w:val="21"/>
-        </w:rPr>
-        <w:t>-headers-*.deb</w:t>
-      </w:r>
-    </w:p>
-    <w:p>
-      <w:pPr>
-        <w:rPr>
-          <w:szCs w:val="21"/>
-        </w:rPr>
-      </w:pPr>
-      <w:proofErr w:type="spellStart"/>
-      <w:proofErr w:type="gramStart"/>
-      <w:r>
-        <w:rPr>
-          <w:szCs w:val="21"/>
-        </w:rPr>
-        <w:t>sudo</w:t>
-      </w:r>
-      <w:proofErr w:type="spellEnd"/>
-      <w:proofErr w:type="gramEnd"/>
       <w:r>
         <w:rPr>
           <w:szCs w:val="21"/>
@@ -2916,25 +2768,7 @@
           <w:kern w:val="0"/>
           <w:szCs w:val="21"/>
         </w:rPr>
-        <w:t> apt-get </w:t>
-      </w:r>
-      <w:proofErr w:type="gramStart"/>
-      <w:r>
-        <w:rPr>
-          <w:rFonts w:ascii="宋体" w:eastAsia="宋体" w:hAnsi="宋体" w:cs="宋体"/>
-          <w:kern w:val="0"/>
-          <w:szCs w:val="21"/>
-        </w:rPr>
-        <w:t>install</w:t>
-      </w:r>
-      <w:proofErr w:type="gramEnd"/>
-      <w:r>
-        <w:rPr>
-          <w:rFonts w:ascii="宋体" w:eastAsia="宋体" w:hAnsi="宋体" w:cs="宋体"/>
-          <w:kern w:val="0"/>
-          <w:szCs w:val="21"/>
-        </w:rPr>
-        <w:t> </w:t>
+        <w:t> apt-get install </w:t>
       </w:r>
       <w:proofErr w:type="spellStart"/>
       <w:r>
@@ -5017,25 +4851,7 @@
           <w:szCs w:val="21"/>
         </w:rPr>
         <w:br/>
-        <w:t>Do you want to continue [Y/n]? </w:t>
-      </w:r>
-      <w:proofErr w:type="gramStart"/>
-      <w:r>
-        <w:rPr>
-          <w:rFonts w:ascii="宋体" w:eastAsia="宋体" w:hAnsi="宋体" w:cs="宋体"/>
-          <w:kern w:val="0"/>
-          <w:szCs w:val="21"/>
-        </w:rPr>
-        <w:t>y</w:t>
-      </w:r>
-      <w:proofErr w:type="gramEnd"/>
-      <w:r>
-        <w:rPr>
-          <w:rFonts w:ascii="宋体" w:eastAsia="宋体" w:hAnsi="宋体" w:cs="宋体"/>
-          <w:kern w:val="0"/>
-          <w:szCs w:val="21"/>
-        </w:rPr>
-        <w:t xml:space="preserve">  </w:t>
+        <w:t xml:space="preserve">Do you want to continue [Y/n]? y  </w:t>
       </w:r>
     </w:p>
     <w:p>
@@ -5172,7 +4988,6 @@
         </w:rPr>
       </w:pPr>
       <w:proofErr w:type="spellStart"/>
-      <w:proofErr w:type="gramStart"/>
       <w:r>
         <w:rPr>
           <w:szCs w:val="21"/>
@@ -5180,7 +4995,6 @@
         <w:t>sudo</w:t>
       </w:r>
       <w:proofErr w:type="spellEnd"/>
-      <w:proofErr w:type="gramEnd"/>
       <w:r>
         <w:rPr>
           <w:szCs w:val="21"/>
@@ -5271,7 +5085,6 @@
           <w:szCs w:val="21"/>
         </w:rPr>
       </w:pPr>
-      <w:bookmarkStart w:id="0" w:name="_GoBack"/>
       <w:r>
         <w:rPr>
           <w:szCs w:val="21"/>
@@ -5333,16 +5146,388 @@
         <w:rPr>
           <w:szCs w:val="21"/>
         </w:rPr>
+        <w:t xml:space="preserve"> stop )</w:t>
+      </w:r>
+    </w:p>
+    <w:p>
+      <w:pPr>
+        <w:ind w:firstLineChars="200" w:firstLine="420"/>
+        <w:rPr>
+          <w:szCs w:val="21"/>
+        </w:rPr>
+      </w:pPr>
+      <w:r>
+        <w:rPr>
+          <w:szCs w:val="21"/>
+        </w:rPr>
+        <w:t>/</w:t>
+      </w:r>
+      <w:proofErr w:type="spellStart"/>
+      <w:r>
+        <w:rPr>
+          <w:szCs w:val="21"/>
+        </w:rPr>
+        <w:t>usr</w:t>
+      </w:r>
+      <w:proofErr w:type="spellEnd"/>
+      <w:r>
+        <w:rPr>
+          <w:szCs w:val="21"/>
+        </w:rPr>
+        <w:t>/bin/</w:t>
+      </w:r>
+      <w:proofErr w:type="spellStart"/>
+      <w:r>
+        <w:rPr>
+          <w:szCs w:val="21"/>
+        </w:rPr>
+        <w:t>mysqld_safe</w:t>
+      </w:r>
+      <w:proofErr w:type="spellEnd"/>
+      <w:r>
+        <w:rPr>
+          <w:szCs w:val="21"/>
+        </w:rPr>
+        <w:t xml:space="preserve"> --skip-grant-tables</w:t>
+      </w:r>
+    </w:p>
+    <w:p>
+      <w:pPr>
+        <w:rPr>
+          <w:szCs w:val="21"/>
+        </w:rPr>
+      </w:pPr>
+      <w:r>
+        <w:rPr>
+          <w:rFonts w:hint="eastAsia"/>
+          <w:szCs w:val="21"/>
+        </w:rPr>
+        <w:t xml:space="preserve">1.2 </w:t>
+      </w:r>
+      <w:r>
+        <w:rPr>
+          <w:rFonts w:hint="eastAsia"/>
+          <w:szCs w:val="21"/>
+        </w:rPr>
+        <w:t>使用</w:t>
+      </w:r>
+      <w:r>
+        <w:rPr>
+          <w:rFonts w:hint="eastAsia"/>
+          <w:szCs w:val="21"/>
+        </w:rPr>
+        <w:t>root</w:t>
+      </w:r>
+      <w:r>
+        <w:rPr>
+          <w:rFonts w:hint="eastAsia"/>
+          <w:szCs w:val="21"/>
+        </w:rPr>
+        <w:t>用户修改</w:t>
+      </w:r>
+      <w:proofErr w:type="spellStart"/>
+      <w:r>
+        <w:rPr>
+          <w:rFonts w:hint="eastAsia"/>
+          <w:szCs w:val="21"/>
+        </w:rPr>
+        <w:t>mysql</w:t>
+      </w:r>
+      <w:proofErr w:type="spellEnd"/>
+      <w:r>
+        <w:rPr>
+          <w:rFonts w:hint="eastAsia"/>
+          <w:szCs w:val="21"/>
+        </w:rPr>
+        <w:t>的</w:t>
+      </w:r>
+      <w:r>
+        <w:rPr>
+          <w:rFonts w:hint="eastAsia"/>
+          <w:szCs w:val="21"/>
+        </w:rPr>
+        <w:t>root</w:t>
+      </w:r>
+      <w:r>
+        <w:rPr>
+          <w:rFonts w:hint="eastAsia"/>
+          <w:szCs w:val="21"/>
+        </w:rPr>
+        <w:t>密码</w:t>
+      </w:r>
+    </w:p>
+    <w:p>
+      <w:pPr>
+        <w:ind w:firstLineChars="200" w:firstLine="420"/>
+        <w:rPr>
+          <w:szCs w:val="21"/>
+        </w:rPr>
+      </w:pPr>
+      <w:r>
+        <w:rPr>
+          <w:rFonts w:hint="eastAsia"/>
+          <w:szCs w:val="21"/>
+        </w:rPr>
+        <w:t>另外开个</w:t>
+      </w:r>
+      <w:r>
+        <w:rPr>
+          <w:rFonts w:hint="eastAsia"/>
+          <w:szCs w:val="21"/>
+        </w:rPr>
+        <w:t>SSH</w:t>
+      </w:r>
+      <w:r>
+        <w:rPr>
+          <w:rFonts w:hint="eastAsia"/>
+          <w:szCs w:val="21"/>
+        </w:rPr>
+        <w:t>连接</w:t>
+      </w:r>
+    </w:p>
+    <w:p>
+      <w:pPr>
+        <w:ind w:firstLineChars="200" w:firstLine="420"/>
+        <w:rPr>
+          <w:szCs w:val="21"/>
+        </w:rPr>
+      </w:pPr>
+      <w:r>
+        <w:rPr>
+          <w:szCs w:val="21"/>
+        </w:rPr>
+        <w:t>[</w:t>
+      </w:r>
+      <w:proofErr w:type="spellStart"/>
+      <w:r>
+        <w:rPr>
+          <w:szCs w:val="21"/>
+        </w:rPr>
+        <w:t>root@localhost</w:t>
+      </w:r>
+      <w:proofErr w:type="spellEnd"/>
+      <w:r>
+        <w:rPr>
+          <w:szCs w:val="21"/>
+        </w:rPr>
+        <w:t xml:space="preserve"> ~]# </w:t>
+      </w:r>
+      <w:proofErr w:type="spellStart"/>
+      <w:r>
+        <w:rPr>
+          <w:szCs w:val="21"/>
+        </w:rPr>
+        <w:t>mysql</w:t>
+      </w:r>
+      <w:proofErr w:type="spellEnd"/>
+    </w:p>
+    <w:p>
+      <w:pPr>
+        <w:ind w:firstLineChars="200" w:firstLine="420"/>
+        <w:rPr>
+          <w:szCs w:val="21"/>
+        </w:rPr>
+      </w:pPr>
+      <w:proofErr w:type="spellStart"/>
+      <w:r>
+        <w:rPr>
+          <w:szCs w:val="21"/>
+        </w:rPr>
+        <w:t>mysql</w:t>
+      </w:r>
+      <w:proofErr w:type="spellEnd"/>
+      <w:r>
+        <w:rPr>
+          <w:szCs w:val="21"/>
+        </w:rPr>
+        <w:t xml:space="preserve">&gt;use </w:t>
+      </w:r>
+      <w:proofErr w:type="spellStart"/>
+      <w:r>
+        <w:rPr>
+          <w:szCs w:val="21"/>
+        </w:rPr>
+        <w:t>mysql</w:t>
+      </w:r>
+      <w:proofErr w:type="spellEnd"/>
+    </w:p>
+    <w:p>
+      <w:pPr>
+        <w:ind w:firstLineChars="200" w:firstLine="420"/>
+        <w:rPr>
+          <w:szCs w:val="21"/>
+        </w:rPr>
+      </w:pPr>
+      <w:proofErr w:type="spellStart"/>
+      <w:r>
+        <w:rPr>
+          <w:szCs w:val="21"/>
+        </w:rPr>
+        <w:t>mysql</w:t>
+      </w:r>
+      <w:proofErr w:type="spellEnd"/>
+      <w:r>
+        <w:rPr>
+          <w:szCs w:val="21"/>
+        </w:rPr>
+        <w:t>&gt;update user set password=password("123456") where user="root";</w:t>
+      </w:r>
+    </w:p>
+    <w:p>
+      <w:pPr>
+        <w:ind w:firstLineChars="200" w:firstLine="420"/>
+        <w:rPr>
+          <w:szCs w:val="21"/>
+        </w:rPr>
+      </w:pPr>
+      <w:proofErr w:type="spellStart"/>
+      <w:r>
+        <w:rPr>
+          <w:szCs w:val="21"/>
+        </w:rPr>
+        <w:t>mysql</w:t>
+      </w:r>
+      <w:proofErr w:type="spellEnd"/>
+      <w:r>
+        <w:rPr>
+          <w:szCs w:val="21"/>
+        </w:rPr>
+        <w:t>&gt;flush privileges;</w:t>
+      </w:r>
+    </w:p>
+    <w:p>
+      <w:pPr>
+        <w:ind w:firstLineChars="200" w:firstLine="420"/>
+        <w:rPr>
+          <w:szCs w:val="21"/>
+        </w:rPr>
+      </w:pPr>
+      <w:proofErr w:type="spellStart"/>
+      <w:r>
+        <w:rPr>
+          <w:szCs w:val="21"/>
+        </w:rPr>
+        <w:t>mysql</w:t>
+      </w:r>
+      <w:proofErr w:type="spellEnd"/>
+      <w:r>
+        <w:rPr>
+          <w:szCs w:val="21"/>
+        </w:rPr>
+        <w:t>&gt;exit</w:t>
+      </w:r>
+    </w:p>
+    <w:p>
+      <w:pPr>
+        <w:rPr>
+          <w:szCs w:val="21"/>
+        </w:rPr>
+      </w:pPr>
+      <w:r>
+        <w:rPr>
+          <w:rFonts w:hint="eastAsia"/>
+          <w:szCs w:val="21"/>
+        </w:rPr>
+        <w:t xml:space="preserve">1.3 </w:t>
+      </w:r>
+      <w:r>
+        <w:rPr>
+          <w:rFonts w:hint="eastAsia"/>
+          <w:szCs w:val="21"/>
+        </w:rPr>
+        <w:t>关闭之前运行的窗口</w:t>
+      </w:r>
+    </w:p>
+    <w:p>
+      <w:pPr>
+        <w:ind w:firstLineChars="200" w:firstLine="420"/>
+        <w:rPr>
+          <w:szCs w:val="21"/>
+        </w:rPr>
+      </w:pPr>
+      <w:r>
+        <w:rPr>
+          <w:rFonts w:hint="eastAsia"/>
+          <w:szCs w:val="21"/>
+        </w:rPr>
+        <w:t>用</w:t>
+      </w:r>
+      <w:r>
+        <w:rPr>
+          <w:rFonts w:hint="eastAsia"/>
+          <w:szCs w:val="21"/>
+        </w:rPr>
+        <w:t>'</w:t>
+      </w:r>
+      <w:proofErr w:type="spellStart"/>
+      <w:r>
+        <w:rPr>
+          <w:rFonts w:hint="eastAsia"/>
+          <w:szCs w:val="21"/>
+        </w:rPr>
+        <w:t>ps</w:t>
+      </w:r>
+      <w:proofErr w:type="spellEnd"/>
+      <w:r>
+        <w:rPr>
+          <w:rFonts w:hint="eastAsia"/>
+          <w:szCs w:val="21"/>
+        </w:rPr>
+        <w:t xml:space="preserve"> aux | </w:t>
+      </w:r>
+      <w:proofErr w:type="spellStart"/>
+      <w:r>
+        <w:rPr>
+          <w:rFonts w:hint="eastAsia"/>
+          <w:szCs w:val="21"/>
+        </w:rPr>
+        <w:t>grep</w:t>
+      </w:r>
+      <w:proofErr w:type="spellEnd"/>
+      <w:r>
+        <w:rPr>
+          <w:rFonts w:hint="eastAsia"/>
+          <w:szCs w:val="21"/>
+        </w:rPr>
         <w:t xml:space="preserve"> </w:t>
       </w:r>
-      <w:proofErr w:type="gramStart"/>
-      <w:r>
-        <w:rPr>
-          <w:szCs w:val="21"/>
-        </w:rPr>
-        <w:t>stop )</w:t>
-      </w:r>
-      <w:proofErr w:type="gramEnd"/>
+      <w:proofErr w:type="spellStart"/>
+      <w:r>
+        <w:rPr>
+          <w:rFonts w:hint="eastAsia"/>
+          <w:szCs w:val="21"/>
+        </w:rPr>
+        <w:t>pts</w:t>
+      </w:r>
+      <w:proofErr w:type="spellEnd"/>
+      <w:r>
+        <w:rPr>
+          <w:rFonts w:hint="eastAsia"/>
+          <w:szCs w:val="21"/>
+        </w:rPr>
+        <w:t>'</w:t>
+      </w:r>
+      <w:r>
+        <w:rPr>
+          <w:rFonts w:hint="eastAsia"/>
+          <w:szCs w:val="21"/>
+        </w:rPr>
+        <w:t>查到你重置密码的</w:t>
+      </w:r>
+      <w:r>
+        <w:rPr>
+          <w:rFonts w:hint="eastAsia"/>
+          <w:szCs w:val="21"/>
+        </w:rPr>
+        <w:t>SSH</w:t>
+      </w:r>
+      <w:r>
+        <w:rPr>
+          <w:rFonts w:hint="eastAsia"/>
+          <w:szCs w:val="21"/>
+        </w:rPr>
+        <w:t>窗口。</w:t>
+      </w:r>
     </w:p>
     <w:p>
       <w:pPr>
@@ -5351,11 +5536,781 @@
           <w:szCs w:val="21"/>
         </w:rPr>
       </w:pPr>
-      <w:r>
-        <w:rPr>
-          <w:szCs w:val="21"/>
-        </w:rPr>
-        <w:t>/</w:t>
+      <w:proofErr w:type="spellStart"/>
+      <w:r>
+        <w:rPr>
+          <w:rFonts w:hint="eastAsia"/>
+          <w:szCs w:val="21"/>
+        </w:rPr>
+        <w:t>pkill</w:t>
+      </w:r>
+      <w:proofErr w:type="spellEnd"/>
+      <w:r>
+        <w:rPr>
+          <w:rFonts w:hint="eastAsia"/>
+          <w:szCs w:val="21"/>
+        </w:rPr>
+        <w:t xml:space="preserve"> -KILL -t </w:t>
+      </w:r>
+      <w:proofErr w:type="spellStart"/>
+      <w:r>
+        <w:rPr>
+          <w:rFonts w:hint="eastAsia"/>
+          <w:szCs w:val="21"/>
+        </w:rPr>
+        <w:t>pts</w:t>
+      </w:r>
+      <w:proofErr w:type="spellEnd"/>
+      <w:r>
+        <w:rPr>
+          <w:rFonts w:hint="eastAsia"/>
+          <w:szCs w:val="21"/>
+        </w:rPr>
+        <w:t>/*</w:t>
+      </w:r>
+      <w:r>
+        <w:rPr>
+          <w:rFonts w:hint="eastAsia"/>
+          <w:szCs w:val="21"/>
+        </w:rPr>
+        <w:t>，其中</w:t>
+      </w:r>
+      <w:r>
+        <w:rPr>
+          <w:rFonts w:hint="eastAsia"/>
+          <w:szCs w:val="21"/>
+        </w:rPr>
+        <w:t>*</w:t>
+      </w:r>
+      <w:r>
+        <w:rPr>
+          <w:rFonts w:hint="eastAsia"/>
+          <w:szCs w:val="21"/>
+        </w:rPr>
+        <w:t>为上指令查到的</w:t>
+      </w:r>
+      <w:proofErr w:type="spellStart"/>
+      <w:r>
+        <w:rPr>
+          <w:rFonts w:hint="eastAsia"/>
+          <w:szCs w:val="21"/>
+        </w:rPr>
+        <w:t>pts</w:t>
+      </w:r>
+      <w:proofErr w:type="spellEnd"/>
+      <w:r>
+        <w:rPr>
+          <w:rFonts w:hint="eastAsia"/>
+          <w:szCs w:val="21"/>
+        </w:rPr>
+        <w:t>号</w:t>
+      </w:r>
+    </w:p>
+    <w:p>
+      <w:pPr>
+        <w:rPr>
+          <w:szCs w:val="21"/>
+        </w:rPr>
+      </w:pPr>
+      <w:r>
+        <w:rPr>
+          <w:rFonts w:hint="eastAsia"/>
+          <w:szCs w:val="21"/>
+        </w:rPr>
+        <w:t xml:space="preserve">1.4 </w:t>
+      </w:r>
+      <w:r>
+        <w:rPr>
+          <w:rFonts w:hint="eastAsia"/>
+          <w:szCs w:val="21"/>
+        </w:rPr>
+        <w:t>开启</w:t>
+      </w:r>
+      <w:proofErr w:type="spellStart"/>
+      <w:r>
+        <w:rPr>
+          <w:rFonts w:hint="eastAsia"/>
+          <w:szCs w:val="21"/>
+        </w:rPr>
+        <w:t>mysql</w:t>
+      </w:r>
+      <w:proofErr w:type="spellEnd"/>
+      <w:r>
+        <w:rPr>
+          <w:rFonts w:hint="eastAsia"/>
+          <w:szCs w:val="21"/>
+        </w:rPr>
+        <w:t>服务</w:t>
+      </w:r>
+    </w:p>
+    <w:p>
+      <w:pPr>
+        <w:ind w:firstLineChars="200" w:firstLine="420"/>
+        <w:rPr>
+          <w:szCs w:val="21"/>
+        </w:rPr>
+      </w:pPr>
+      <w:r>
+        <w:rPr>
+          <w:szCs w:val="21"/>
+        </w:rPr>
+        <w:t xml:space="preserve">service </w:t>
+      </w:r>
+      <w:proofErr w:type="spellStart"/>
+      <w:r>
+        <w:rPr>
+          <w:szCs w:val="21"/>
+        </w:rPr>
+        <w:t>mysql</w:t>
+      </w:r>
+      <w:proofErr w:type="spellEnd"/>
+      <w:r>
+        <w:rPr>
+          <w:szCs w:val="21"/>
+        </w:rPr>
+        <w:t xml:space="preserve"> start</w:t>
+      </w:r>
+    </w:p>
+    <w:p>
+      <w:pPr>
+        <w:pStyle w:val="3"/>
+      </w:pPr>
+      <w:r>
+        <w:rPr>
+          <w:rFonts w:hint="eastAsia"/>
+        </w:rPr>
+        <w:t>二、</w:t>
+      </w:r>
+      <w:proofErr w:type="spellStart"/>
+      <w:r>
+        <w:rPr>
+          <w:rFonts w:hint="eastAsia"/>
+        </w:rPr>
+        <w:t>mysql</w:t>
+      </w:r>
+      <w:proofErr w:type="spellEnd"/>
+      <w:r>
+        <w:rPr>
+          <w:rFonts w:hint="eastAsia"/>
+        </w:rPr>
+        <w:t>中编码格式转换</w:t>
+      </w:r>
+    </w:p>
+    <w:p>
+      <w:pPr>
+        <w:rPr>
+          <w:b/>
+          <w:szCs w:val="21"/>
+        </w:rPr>
+      </w:pPr>
+      <w:r>
+        <w:rPr>
+          <w:rFonts w:hint="eastAsia"/>
+          <w:b/>
+          <w:szCs w:val="21"/>
+        </w:rPr>
+        <w:t>2.1</w:t>
+      </w:r>
+      <w:r>
+        <w:rPr>
+          <w:rFonts w:hint="eastAsia"/>
+          <w:b/>
+          <w:szCs w:val="21"/>
+        </w:rPr>
+        <w:t>从</w:t>
+      </w:r>
+      <w:r>
+        <w:rPr>
+          <w:rFonts w:hint="eastAsia"/>
+          <w:b/>
+          <w:szCs w:val="21"/>
+        </w:rPr>
+        <w:t>latin1</w:t>
+      </w:r>
+      <w:r>
+        <w:rPr>
+          <w:rFonts w:hint="eastAsia"/>
+          <w:b/>
+          <w:szCs w:val="21"/>
+        </w:rPr>
+        <w:t>转为</w:t>
+      </w:r>
+      <w:r>
+        <w:rPr>
+          <w:rFonts w:hint="eastAsia"/>
+          <w:b/>
+          <w:szCs w:val="21"/>
+        </w:rPr>
+        <w:t>utf8</w:t>
+      </w:r>
+    </w:p>
+    <w:p>
+      <w:pPr>
+        <w:rPr>
+          <w:szCs w:val="21"/>
+        </w:rPr>
+      </w:pPr>
+      <w:r>
+        <w:rPr>
+          <w:rFonts w:hint="eastAsia"/>
+          <w:szCs w:val="21"/>
+        </w:rPr>
+        <w:t>1.</w:t>
+      </w:r>
+      <w:r>
+        <w:rPr>
+          <w:rFonts w:hint="eastAsia"/>
+          <w:szCs w:val="21"/>
+        </w:rPr>
+        <w:t>导出数据库</w:t>
+      </w:r>
+    </w:p>
+    <w:p>
+      <w:pPr>
+        <w:rPr>
+          <w:szCs w:val="21"/>
+        </w:rPr>
+      </w:pPr>
+      <w:proofErr w:type="spellStart"/>
+      <w:r>
+        <w:rPr>
+          <w:szCs w:val="21"/>
+        </w:rPr>
+        <w:t>mysqldump</w:t>
+      </w:r>
+      <w:proofErr w:type="spellEnd"/>
+      <w:r>
+        <w:rPr>
+          <w:szCs w:val="21"/>
+        </w:rPr>
+        <w:t xml:space="preserve"> --default-character-set=latin1 -u xxx</w:t>
+      </w:r>
+      <w:r>
+        <w:rPr>
+          <w:rFonts w:hint="eastAsia"/>
+          <w:szCs w:val="21"/>
+        </w:rPr>
+        <w:t xml:space="preserve"> </w:t>
+      </w:r>
+      <w:r>
+        <w:rPr>
+          <w:szCs w:val="21"/>
+        </w:rPr>
+        <w:t>-</w:t>
+      </w:r>
+      <w:proofErr w:type="spellStart"/>
+      <w:r>
+        <w:rPr>
+          <w:szCs w:val="21"/>
+        </w:rPr>
+        <w:t>pxxxxxxxx</w:t>
+      </w:r>
+      <w:proofErr w:type="spellEnd"/>
+      <w:r>
+        <w:rPr>
+          <w:szCs w:val="21"/>
+        </w:rPr>
+        <w:t xml:space="preserve"> </w:t>
+      </w:r>
+      <w:proofErr w:type="spellStart"/>
+      <w:r>
+        <w:rPr>
+          <w:szCs w:val="21"/>
+        </w:rPr>
+        <w:t>db_name</w:t>
+      </w:r>
+      <w:proofErr w:type="spellEnd"/>
+      <w:r>
+        <w:rPr>
+          <w:szCs w:val="21"/>
+        </w:rPr>
+        <w:t xml:space="preserve"> </w:t>
+      </w:r>
+      <w:proofErr w:type="spellStart"/>
+      <w:r>
+        <w:rPr>
+          <w:szCs w:val="21"/>
+        </w:rPr>
+        <w:t>table_name</w:t>
+      </w:r>
+      <w:proofErr w:type="spellEnd"/>
+      <w:r>
+        <w:rPr>
+          <w:color w:val="C00000"/>
+          <w:szCs w:val="21"/>
+        </w:rPr>
+        <w:t xml:space="preserve"> -h </w:t>
+      </w:r>
+      <w:proofErr w:type="spellStart"/>
+      <w:r>
+        <w:rPr>
+          <w:color w:val="C00000"/>
+          <w:szCs w:val="21"/>
+        </w:rPr>
+        <w:t>xxx.xxx.xxx.xxx</w:t>
+      </w:r>
+      <w:proofErr w:type="spellEnd"/>
+      <w:r>
+        <w:rPr>
+          <w:color w:val="C00000"/>
+          <w:szCs w:val="21"/>
+        </w:rPr>
+        <w:t xml:space="preserve"> -P 3306</w:t>
+      </w:r>
+      <w:r>
+        <w:rPr>
+          <w:szCs w:val="21"/>
+        </w:rPr>
+        <w:t xml:space="preserve"> &gt; </w:t>
+      </w:r>
+      <w:proofErr w:type="spellStart"/>
+      <w:r>
+        <w:rPr>
+          <w:szCs w:val="21"/>
+        </w:rPr>
+        <w:t>table_name.sql</w:t>
+      </w:r>
+      <w:proofErr w:type="spellEnd"/>
+    </w:p>
+    <w:p>
+      <w:pPr>
+        <w:rPr>
+          <w:szCs w:val="21"/>
+        </w:rPr>
+      </w:pPr>
+      <w:r>
+        <w:rPr>
+          <w:rFonts w:hint="eastAsia"/>
+          <w:szCs w:val="21"/>
+        </w:rPr>
+        <w:t>2.</w:t>
+      </w:r>
+      <w:r>
+        <w:rPr>
+          <w:rFonts w:hint="eastAsia"/>
+          <w:szCs w:val="21"/>
+        </w:rPr>
+        <w:t>转换编码</w:t>
+      </w:r>
+    </w:p>
+    <w:p>
+      <w:pPr>
+        <w:rPr>
+          <w:szCs w:val="21"/>
+        </w:rPr>
+      </w:pPr>
+      <w:proofErr w:type="spellStart"/>
+      <w:r>
+        <w:rPr>
+          <w:szCs w:val="21"/>
+        </w:rPr>
+        <w:t>iconv</w:t>
+      </w:r>
+      <w:proofErr w:type="spellEnd"/>
+      <w:r>
+        <w:rPr>
+          <w:szCs w:val="21"/>
+        </w:rPr>
+        <w:t xml:space="preserve"> -t utf-8 -f </w:t>
+      </w:r>
+      <w:proofErr w:type="spellStart"/>
+      <w:r>
+        <w:rPr>
+          <w:szCs w:val="21"/>
+        </w:rPr>
+        <w:t>gbk</w:t>
+      </w:r>
+      <w:proofErr w:type="spellEnd"/>
+      <w:r>
+        <w:rPr>
+          <w:szCs w:val="21"/>
+        </w:rPr>
+        <w:t xml:space="preserve"> -c </w:t>
+      </w:r>
+      <w:proofErr w:type="spellStart"/>
+      <w:r>
+        <w:rPr>
+          <w:szCs w:val="21"/>
+        </w:rPr>
+        <w:t>table_name.sql</w:t>
+      </w:r>
+      <w:proofErr w:type="spellEnd"/>
+      <w:r>
+        <w:rPr>
+          <w:szCs w:val="21"/>
+        </w:rPr>
+        <w:t xml:space="preserve"> &gt; table_name_u8.sql</w:t>
+      </w:r>
+    </w:p>
+    <w:p>
+      <w:pPr>
+        <w:ind w:firstLineChars="200" w:firstLine="420"/>
+        <w:rPr>
+          <w:szCs w:val="21"/>
+        </w:rPr>
+      </w:pPr>
+      <w:r>
+        <w:rPr>
+          <w:rFonts w:hint="eastAsia"/>
+          <w:szCs w:val="21"/>
+        </w:rPr>
+        <w:t>注意：用</w:t>
+      </w:r>
+      <w:r>
+        <w:rPr>
+          <w:rFonts w:hint="eastAsia"/>
+          <w:szCs w:val="21"/>
+        </w:rPr>
+        <w:t>latin1</w:t>
+      </w:r>
+      <w:r>
+        <w:rPr>
+          <w:rFonts w:hint="eastAsia"/>
+          <w:szCs w:val="21"/>
+        </w:rPr>
+        <w:t>保存中文本就是错误的，表中存储的是错误的</w:t>
+      </w:r>
+      <w:r>
+        <w:rPr>
+          <w:rFonts w:hint="eastAsia"/>
+          <w:szCs w:val="21"/>
+        </w:rPr>
+        <w:t>latin1</w:t>
+      </w:r>
+      <w:r>
+        <w:rPr>
+          <w:rFonts w:hint="eastAsia"/>
+          <w:szCs w:val="21"/>
+        </w:rPr>
+        <w:t>编码，但实际上是正确的</w:t>
+      </w:r>
+      <w:proofErr w:type="spellStart"/>
+      <w:r>
+        <w:rPr>
+          <w:rFonts w:hint="eastAsia"/>
+          <w:szCs w:val="21"/>
+        </w:rPr>
+        <w:t>gbk</w:t>
+      </w:r>
+      <w:proofErr w:type="spellEnd"/>
+      <w:r>
+        <w:rPr>
+          <w:rFonts w:hint="eastAsia"/>
+          <w:szCs w:val="21"/>
+        </w:rPr>
+        <w:t>编码，所以这里输入编码应为</w:t>
+      </w:r>
+      <w:proofErr w:type="spellStart"/>
+      <w:r>
+        <w:rPr>
+          <w:rFonts w:hint="eastAsia"/>
+          <w:szCs w:val="21"/>
+        </w:rPr>
+        <w:t>gbk</w:t>
+      </w:r>
+      <w:proofErr w:type="spellEnd"/>
+      <w:r>
+        <w:rPr>
+          <w:rFonts w:hint="eastAsia"/>
+          <w:szCs w:val="21"/>
+        </w:rPr>
+        <w:t>。</w:t>
+      </w:r>
+    </w:p>
+    <w:p>
+      <w:pPr>
+        <w:rPr>
+          <w:szCs w:val="21"/>
+        </w:rPr>
+      </w:pPr>
+      <w:r>
+        <w:rPr>
+          <w:rFonts w:hint="eastAsia"/>
+          <w:szCs w:val="21"/>
+        </w:rPr>
+        <w:t xml:space="preserve">3. </w:t>
+      </w:r>
+      <w:r>
+        <w:rPr>
+          <w:rFonts w:hint="eastAsia"/>
+          <w:szCs w:val="21"/>
+        </w:rPr>
+        <w:t>修改</w:t>
+      </w:r>
+      <w:r>
+        <w:rPr>
+          <w:rFonts w:hint="eastAsia"/>
+          <w:szCs w:val="21"/>
+        </w:rPr>
+        <w:t>table_name_u8.sql</w:t>
+      </w:r>
+      <w:r>
+        <w:rPr>
+          <w:rFonts w:hint="eastAsia"/>
+          <w:szCs w:val="21"/>
+        </w:rPr>
+        <w:t>，找到</w:t>
+      </w:r>
+      <w:r>
+        <w:rPr>
+          <w:rFonts w:hint="eastAsia"/>
+          <w:szCs w:val="21"/>
+        </w:rPr>
+        <w:t xml:space="preserve"> latin1 </w:t>
+      </w:r>
+      <w:r>
+        <w:rPr>
+          <w:rFonts w:hint="eastAsia"/>
+          <w:szCs w:val="21"/>
+        </w:rPr>
+        <w:t>都改为</w:t>
+      </w:r>
+      <w:r>
+        <w:rPr>
+          <w:rFonts w:hint="eastAsia"/>
+          <w:szCs w:val="21"/>
+        </w:rPr>
+        <w:t xml:space="preserve"> utf8</w:t>
+      </w:r>
+    </w:p>
+    <w:p>
+      <w:pPr>
+        <w:rPr>
+          <w:szCs w:val="21"/>
+        </w:rPr>
+      </w:pPr>
+      <w:r>
+        <w:rPr>
+          <w:rFonts w:hint="eastAsia"/>
+          <w:szCs w:val="21"/>
+        </w:rPr>
+        <w:t>4.</w:t>
+      </w:r>
+      <w:r>
+        <w:rPr>
+          <w:rFonts w:hint="eastAsia"/>
+          <w:szCs w:val="21"/>
+        </w:rPr>
+        <w:t>导入数据库</w:t>
+      </w:r>
+    </w:p>
+    <w:p>
+      <w:pPr>
+        <w:rPr>
+          <w:szCs w:val="21"/>
+        </w:rPr>
+      </w:pPr>
+      <w:proofErr w:type="spellStart"/>
+      <w:r>
+        <w:rPr>
+          <w:szCs w:val="21"/>
+        </w:rPr>
+        <w:t>mysql</w:t>
+      </w:r>
+      <w:proofErr w:type="spellEnd"/>
+      <w:r>
+        <w:rPr>
+          <w:szCs w:val="21"/>
+        </w:rPr>
+        <w:t xml:space="preserve"> -</w:t>
+      </w:r>
+      <w:proofErr w:type="spellStart"/>
+      <w:r>
+        <w:rPr>
+          <w:szCs w:val="21"/>
+        </w:rPr>
+        <w:t>uroot</w:t>
+      </w:r>
+      <w:proofErr w:type="spellEnd"/>
+      <w:r>
+        <w:rPr>
+          <w:szCs w:val="21"/>
+        </w:rPr>
+        <w:t xml:space="preserve"> -</w:t>
+      </w:r>
+      <w:proofErr w:type="spellStart"/>
+      <w:r>
+        <w:rPr>
+          <w:szCs w:val="21"/>
+        </w:rPr>
+        <w:t>pxxxxxxxx</w:t>
+      </w:r>
+      <w:proofErr w:type="spellEnd"/>
+      <w:r>
+        <w:rPr>
+          <w:szCs w:val="21"/>
+        </w:rPr>
+        <w:t xml:space="preserve">  </w:t>
+      </w:r>
+      <w:proofErr w:type="spellStart"/>
+      <w:r>
+        <w:rPr>
+          <w:szCs w:val="21"/>
+        </w:rPr>
+        <w:t>db_name</w:t>
+      </w:r>
+      <w:proofErr w:type="spellEnd"/>
+      <w:r>
+        <w:rPr>
+          <w:szCs w:val="21"/>
+        </w:rPr>
+        <w:t xml:space="preserve"> &lt; table_name_u8.sql</w:t>
+      </w:r>
+    </w:p>
+    <w:p>
+      <w:pPr>
+        <w:rPr>
+          <w:b/>
+          <w:szCs w:val="21"/>
+        </w:rPr>
+      </w:pPr>
+      <w:r>
+        <w:rPr>
+          <w:rFonts w:hint="eastAsia"/>
+          <w:b/>
+          <w:szCs w:val="21"/>
+        </w:rPr>
+        <w:t>2.2</w:t>
+      </w:r>
+      <w:r>
+        <w:rPr>
+          <w:rFonts w:hint="eastAsia"/>
+          <w:b/>
+          <w:szCs w:val="21"/>
+        </w:rPr>
+        <w:t>、</w:t>
+      </w:r>
+      <w:r>
+        <w:rPr>
+          <w:rFonts w:hint="eastAsia"/>
+          <w:b/>
+          <w:szCs w:val="21"/>
+        </w:rPr>
+        <w:t xml:space="preserve">latin1 </w:t>
+      </w:r>
+      <w:r>
+        <w:rPr>
+          <w:rFonts w:hint="eastAsia"/>
+          <w:b/>
+          <w:szCs w:val="21"/>
+        </w:rPr>
+        <w:t>转</w:t>
+      </w:r>
+      <w:r>
+        <w:rPr>
+          <w:rFonts w:hint="eastAsia"/>
+          <w:b/>
+          <w:szCs w:val="21"/>
+        </w:rPr>
+        <w:t xml:space="preserve"> </w:t>
+      </w:r>
+      <w:proofErr w:type="spellStart"/>
+      <w:r>
+        <w:rPr>
+          <w:rFonts w:hint="eastAsia"/>
+          <w:b/>
+          <w:szCs w:val="21"/>
+        </w:rPr>
+        <w:t>gbk</w:t>
+      </w:r>
+      <w:proofErr w:type="spellEnd"/>
+    </w:p>
+    <w:p>
+      <w:pPr>
+        <w:rPr>
+          <w:szCs w:val="21"/>
+        </w:rPr>
+      </w:pPr>
+      <w:r>
+        <w:rPr>
+          <w:rFonts w:hint="eastAsia"/>
+          <w:szCs w:val="21"/>
+        </w:rPr>
+        <w:t>1.</w:t>
+      </w:r>
+      <w:r>
+        <w:rPr>
+          <w:rFonts w:hint="eastAsia"/>
+          <w:szCs w:val="21"/>
+        </w:rPr>
+        <w:t>导出数据库</w:t>
+      </w:r>
+    </w:p>
+    <w:p>
+      <w:pPr>
+        <w:rPr>
+          <w:szCs w:val="21"/>
+        </w:rPr>
+      </w:pPr>
+      <w:proofErr w:type="spellStart"/>
+      <w:r>
+        <w:rPr>
+          <w:szCs w:val="21"/>
+        </w:rPr>
+        <w:t>mysqldump</w:t>
+      </w:r>
+      <w:proofErr w:type="spellEnd"/>
+      <w:r>
+        <w:rPr>
+          <w:szCs w:val="21"/>
+        </w:rPr>
+        <w:t xml:space="preserve"> --default-character-set=latin1 -h </w:t>
+      </w:r>
+      <w:proofErr w:type="spellStart"/>
+      <w:r>
+        <w:rPr>
+          <w:szCs w:val="21"/>
+        </w:rPr>
+        <w:t>xxx.xxx.xxx.xxx</w:t>
+      </w:r>
+      <w:proofErr w:type="spellEnd"/>
+      <w:r>
+        <w:rPr>
+          <w:szCs w:val="21"/>
+        </w:rPr>
+        <w:t xml:space="preserve"> -u xxx -P 3306 -</w:t>
+      </w:r>
+      <w:proofErr w:type="spellStart"/>
+      <w:r>
+        <w:rPr>
+          <w:szCs w:val="21"/>
+        </w:rPr>
+        <w:t>pxxxxxxxx</w:t>
+      </w:r>
+      <w:proofErr w:type="spellEnd"/>
+      <w:r>
+        <w:rPr>
+          <w:szCs w:val="21"/>
+        </w:rPr>
+        <w:t xml:space="preserve"> </w:t>
+      </w:r>
+      <w:proofErr w:type="spellStart"/>
+      <w:r>
+        <w:rPr>
+          <w:szCs w:val="21"/>
+        </w:rPr>
+        <w:t>db_name</w:t>
+      </w:r>
+      <w:proofErr w:type="spellEnd"/>
+      <w:r>
+        <w:rPr>
+          <w:szCs w:val="21"/>
+        </w:rPr>
+        <w:t xml:space="preserve"> </w:t>
+      </w:r>
+      <w:proofErr w:type="spellStart"/>
+      <w:r>
+        <w:rPr>
+          <w:szCs w:val="21"/>
+        </w:rPr>
+        <w:t>table_name</w:t>
+      </w:r>
+      <w:proofErr w:type="spellEnd"/>
+      <w:r>
+        <w:rPr>
+          <w:szCs w:val="21"/>
+        </w:rPr>
+        <w:t xml:space="preserve"> &gt; /</w:t>
       </w:r>
       <w:proofErr w:type="spellStart"/>
       <w:r>
@@ -5369,62 +6324,216 @@
         <w:rPr>
           <w:szCs w:val="21"/>
         </w:rPr>
-        <w:t>/bin/</w:t>
-      </w:r>
-      <w:proofErr w:type="spellStart"/>
-      <w:r>
-        <w:rPr>
-          <w:szCs w:val="21"/>
-        </w:rPr>
-        <w:t>mysqld_safe</w:t>
-      </w:r>
-      <w:proofErr w:type="spellEnd"/>
-      <w:r>
-        <w:rPr>
-          <w:szCs w:val="21"/>
-        </w:rPr>
-        <w:t xml:space="preserve"> --skip-grant-tables</w:t>
-      </w:r>
-    </w:p>
-    <w:bookmarkEnd w:id="0"/>
-    <w:p>
-      <w:pPr>
-        <w:rPr>
-          <w:szCs w:val="21"/>
-        </w:rPr>
-      </w:pPr>
-      <w:r>
-        <w:rPr>
-          <w:rFonts w:hint="eastAsia"/>
-          <w:szCs w:val="21"/>
-        </w:rPr>
-        <w:t xml:space="preserve">1.2 </w:t>
-      </w:r>
-      <w:r>
-        <w:rPr>
-          <w:rFonts w:hint="eastAsia"/>
-          <w:szCs w:val="21"/>
-        </w:rPr>
-        <w:t>使用</w:t>
-      </w:r>
-      <w:r>
-        <w:rPr>
-          <w:rFonts w:hint="eastAsia"/>
-          <w:szCs w:val="21"/>
-        </w:rPr>
-        <w:t>root</w:t>
-      </w:r>
-      <w:r>
-        <w:rPr>
-          <w:rFonts w:hint="eastAsia"/>
-          <w:szCs w:val="21"/>
-        </w:rPr>
-        <w:t>用户修改</w:t>
-      </w:r>
-      <w:proofErr w:type="spellStart"/>
-      <w:r>
-        <w:rPr>
-          <w:rFonts w:hint="eastAsia"/>
+        <w:t>/home/wanghui3/</w:t>
+      </w:r>
+      <w:proofErr w:type="spellStart"/>
+      <w:r>
+        <w:rPr>
+          <w:szCs w:val="21"/>
+        </w:rPr>
+        <w:t>table_name.sql</w:t>
+      </w:r>
+      <w:proofErr w:type="spellEnd"/>
+    </w:p>
+    <w:p>
+      <w:pPr>
+        <w:rPr>
+          <w:szCs w:val="21"/>
+        </w:rPr>
+      </w:pPr>
+      <w:r>
+        <w:rPr>
+          <w:rFonts w:hint="eastAsia"/>
+          <w:szCs w:val="21"/>
+        </w:rPr>
+        <w:t>2.</w:t>
+      </w:r>
+      <w:r>
+        <w:rPr>
+          <w:rFonts w:hint="eastAsia"/>
+          <w:szCs w:val="21"/>
+        </w:rPr>
+        <w:t>修改</w:t>
+      </w:r>
+      <w:r>
+        <w:rPr>
+          <w:rFonts w:hint="eastAsia"/>
+          <w:szCs w:val="21"/>
+        </w:rPr>
+        <w:t xml:space="preserve"> </w:t>
+      </w:r>
+      <w:proofErr w:type="spellStart"/>
+      <w:r>
+        <w:rPr>
+          <w:rFonts w:hint="eastAsia"/>
+          <w:szCs w:val="21"/>
+        </w:rPr>
+        <w:t>table_name.sql</w:t>
+      </w:r>
+      <w:proofErr w:type="spellEnd"/>
+    </w:p>
+    <w:p>
+      <w:pPr>
+        <w:rPr>
+          <w:szCs w:val="21"/>
+        </w:rPr>
+      </w:pPr>
+      <w:r>
+        <w:rPr>
+          <w:rFonts w:hint="eastAsia"/>
+          <w:szCs w:val="21"/>
+        </w:rPr>
+        <w:t xml:space="preserve">/*!40101 SET NAMES latin1 */;  </w:t>
+      </w:r>
+      <w:r>
+        <w:rPr>
+          <w:rFonts w:hint="eastAsia"/>
+          <w:szCs w:val="21"/>
+        </w:rPr>
+        <w:t>改为</w:t>
+      </w:r>
+      <w:r>
+        <w:rPr>
+          <w:rFonts w:hint="eastAsia"/>
+          <w:szCs w:val="21"/>
+        </w:rPr>
+        <w:t xml:space="preserve"> /*!40101 SET NAMES </w:t>
+      </w:r>
+      <w:proofErr w:type="spellStart"/>
+      <w:r>
+        <w:rPr>
+          <w:rFonts w:hint="eastAsia"/>
+          <w:szCs w:val="21"/>
+        </w:rPr>
+        <w:t>gbk</w:t>
+      </w:r>
+      <w:proofErr w:type="spellEnd"/>
+      <w:r>
+        <w:rPr>
+          <w:rFonts w:hint="eastAsia"/>
+          <w:szCs w:val="21"/>
+        </w:rPr>
+        <w:t xml:space="preserve"> */;</w:t>
+      </w:r>
+    </w:p>
+    <w:p>
+      <w:pPr>
+        <w:rPr>
+          <w:szCs w:val="21"/>
+        </w:rPr>
+      </w:pPr>
+      <w:r>
+        <w:rPr>
+          <w:rFonts w:hint="eastAsia"/>
+          <w:szCs w:val="21"/>
+        </w:rPr>
+        <w:t>建表语句中</w:t>
+      </w:r>
+    </w:p>
+    <w:p>
+      <w:pPr>
+        <w:rPr>
+          <w:szCs w:val="21"/>
+        </w:rPr>
+      </w:pPr>
+      <w:r>
+        <w:rPr>
+          <w:rFonts w:hint="eastAsia"/>
+          <w:szCs w:val="21"/>
+        </w:rPr>
+        <w:t xml:space="preserve">DEFAULT CHARSET=latin1;  </w:t>
+      </w:r>
+      <w:r>
+        <w:rPr>
+          <w:rFonts w:hint="eastAsia"/>
+          <w:szCs w:val="21"/>
+        </w:rPr>
+        <w:t>改为</w:t>
+      </w:r>
+      <w:r>
+        <w:rPr>
+          <w:rFonts w:hint="eastAsia"/>
+          <w:szCs w:val="21"/>
+        </w:rPr>
+        <w:t xml:space="preserve">  DEFAULT CHARSET=</w:t>
+      </w:r>
+      <w:proofErr w:type="spellStart"/>
+      <w:r>
+        <w:rPr>
+          <w:rFonts w:hint="eastAsia"/>
+          <w:szCs w:val="21"/>
+        </w:rPr>
+        <w:t>gbk</w:t>
+      </w:r>
+      <w:proofErr w:type="spellEnd"/>
+      <w:r>
+        <w:rPr>
+          <w:rFonts w:hint="eastAsia"/>
+          <w:szCs w:val="21"/>
+        </w:rPr>
+        <w:t>;</w:t>
+      </w:r>
+    </w:p>
+    <w:p>
+      <w:pPr>
+        <w:rPr>
+          <w:szCs w:val="21"/>
+        </w:rPr>
+      </w:pPr>
+      <w:r>
+        <w:rPr>
+          <w:rFonts w:hint="eastAsia"/>
+          <w:szCs w:val="21"/>
+        </w:rPr>
+        <w:t>注：不同版本的</w:t>
+      </w:r>
+      <w:proofErr w:type="spellStart"/>
+      <w:r>
+        <w:rPr>
+          <w:rFonts w:hint="eastAsia"/>
+          <w:szCs w:val="21"/>
+        </w:rPr>
+        <w:t>mysqldump</w:t>
+      </w:r>
+      <w:proofErr w:type="spellEnd"/>
+      <w:r>
+        <w:rPr>
+          <w:rFonts w:hint="eastAsia"/>
+          <w:szCs w:val="21"/>
+        </w:rPr>
+        <w:t>可能稍有出入</w:t>
+      </w:r>
+    </w:p>
+    <w:p>
+      <w:pPr>
+        <w:rPr>
+          <w:szCs w:val="21"/>
+        </w:rPr>
+      </w:pPr>
+      <w:r>
+        <w:rPr>
+          <w:rFonts w:hint="eastAsia"/>
+          <w:szCs w:val="21"/>
+        </w:rPr>
+        <w:t>3.</w:t>
+      </w:r>
+      <w:r>
+        <w:rPr>
+          <w:rFonts w:hint="eastAsia"/>
+          <w:szCs w:val="21"/>
+        </w:rPr>
+        <w:t>导入数据库</w:t>
+      </w:r>
+    </w:p>
+    <w:p>
+      <w:pPr>
+        <w:rPr>
+          <w:szCs w:val="21"/>
+        </w:rPr>
+      </w:pPr>
+      <w:proofErr w:type="spellStart"/>
+      <w:r>
+        <w:rPr>
           <w:szCs w:val="21"/>
         </w:rPr>
         <w:t>mysql</w:t>
@@ -5432,439 +6541,184 @@
       <w:proofErr w:type="spellEnd"/>
       <w:r>
         <w:rPr>
-          <w:rFonts w:hint="eastAsia"/>
-          <w:szCs w:val="21"/>
-        </w:rPr>
-        <w:t>的</w:t>
-      </w:r>
-      <w:r>
-        <w:rPr>
-          <w:rFonts w:hint="eastAsia"/>
-          <w:szCs w:val="21"/>
-        </w:rPr>
-        <w:t>root</w:t>
-      </w:r>
-      <w:r>
-        <w:rPr>
-          <w:rFonts w:hint="eastAsia"/>
-          <w:szCs w:val="21"/>
-        </w:rPr>
-        <w:t>密码</w:t>
-      </w:r>
-    </w:p>
-    <w:p>
-      <w:pPr>
-        <w:ind w:firstLineChars="200" w:firstLine="420"/>
-        <w:rPr>
-          <w:szCs w:val="21"/>
-        </w:rPr>
-      </w:pPr>
-      <w:r>
-        <w:rPr>
-          <w:rFonts w:hint="eastAsia"/>
-          <w:szCs w:val="21"/>
-        </w:rPr>
-        <w:t>另外开个</w:t>
-      </w:r>
-      <w:r>
-        <w:rPr>
-          <w:rFonts w:hint="eastAsia"/>
-          <w:szCs w:val="21"/>
-        </w:rPr>
-        <w:t>SSH</w:t>
-      </w:r>
-      <w:r>
-        <w:rPr>
-          <w:rFonts w:hint="eastAsia"/>
-          <w:szCs w:val="21"/>
-        </w:rPr>
-        <w:t>连接</w:t>
-      </w:r>
-    </w:p>
-    <w:p>
-      <w:pPr>
-        <w:ind w:firstLineChars="200" w:firstLine="420"/>
-        <w:rPr>
-          <w:szCs w:val="21"/>
-        </w:rPr>
-      </w:pPr>
-      <w:r>
-        <w:rPr>
-          <w:szCs w:val="21"/>
-        </w:rPr>
-        <w:t>[</w:t>
-      </w:r>
-      <w:proofErr w:type="spellStart"/>
-      <w:r>
-        <w:rPr>
-          <w:szCs w:val="21"/>
-        </w:rPr>
-        <w:t>root@localhost</w:t>
-      </w:r>
-      <w:proofErr w:type="spellEnd"/>
-      <w:r>
-        <w:rPr>
-          <w:szCs w:val="21"/>
-        </w:rPr>
-        <w:t xml:space="preserve"> ~]# </w:t>
-      </w:r>
-      <w:proofErr w:type="spellStart"/>
-      <w:proofErr w:type="gramStart"/>
-      <w:r>
-        <w:rPr>
-          <w:szCs w:val="21"/>
-        </w:rPr>
-        <w:t>mysql</w:t>
-      </w:r>
-      <w:proofErr w:type="spellEnd"/>
-      <w:proofErr w:type="gramEnd"/>
-    </w:p>
-    <w:p>
-      <w:pPr>
-        <w:ind w:firstLineChars="200" w:firstLine="420"/>
-        <w:rPr>
-          <w:szCs w:val="21"/>
-        </w:rPr>
-      </w:pPr>
-      <w:proofErr w:type="spellStart"/>
-      <w:proofErr w:type="gramStart"/>
-      <w:r>
-        <w:rPr>
-          <w:szCs w:val="21"/>
-        </w:rPr>
-        <w:t>mysql</w:t>
-      </w:r>
-      <w:proofErr w:type="spellEnd"/>
-      <w:r>
-        <w:rPr>
-          <w:szCs w:val="21"/>
-        </w:rPr>
-        <w:t>&gt;</w:t>
-      </w:r>
-      <w:proofErr w:type="gramEnd"/>
-      <w:r>
-        <w:rPr>
-          <w:szCs w:val="21"/>
-        </w:rPr>
-        <w:t xml:space="preserve">use </w:t>
-      </w:r>
-      <w:proofErr w:type="spellStart"/>
-      <w:r>
-        <w:rPr>
-          <w:szCs w:val="21"/>
-        </w:rPr>
-        <w:t>mysql</w:t>
-      </w:r>
-      <w:proofErr w:type="spellEnd"/>
-    </w:p>
-    <w:p>
-      <w:pPr>
-        <w:ind w:firstLineChars="200" w:firstLine="420"/>
-        <w:rPr>
-          <w:szCs w:val="21"/>
-        </w:rPr>
-      </w:pPr>
-      <w:proofErr w:type="spellStart"/>
-      <w:proofErr w:type="gramStart"/>
-      <w:r>
-        <w:rPr>
-          <w:szCs w:val="21"/>
-        </w:rPr>
-        <w:t>mysql</w:t>
-      </w:r>
-      <w:proofErr w:type="spellEnd"/>
-      <w:r>
-        <w:rPr>
-          <w:szCs w:val="21"/>
-        </w:rPr>
-        <w:t>&gt;</w:t>
-      </w:r>
-      <w:proofErr w:type="gramEnd"/>
-      <w:r>
-        <w:rPr>
-          <w:szCs w:val="21"/>
-        </w:rPr>
-        <w:t>update user set password=password("123456") where user="root";</w:t>
-      </w:r>
-    </w:p>
-    <w:p>
-      <w:pPr>
-        <w:ind w:firstLineChars="200" w:firstLine="420"/>
-        <w:rPr>
-          <w:szCs w:val="21"/>
-        </w:rPr>
-      </w:pPr>
-      <w:proofErr w:type="spellStart"/>
-      <w:proofErr w:type="gramStart"/>
-      <w:r>
-        <w:rPr>
-          <w:szCs w:val="21"/>
-        </w:rPr>
-        <w:t>mysql</w:t>
-      </w:r>
-      <w:proofErr w:type="spellEnd"/>
-      <w:r>
-        <w:rPr>
-          <w:szCs w:val="21"/>
-        </w:rPr>
-        <w:t>&gt;</w:t>
-      </w:r>
-      <w:proofErr w:type="gramEnd"/>
-      <w:r>
-        <w:rPr>
-          <w:szCs w:val="21"/>
-        </w:rPr>
-        <w:t>flush privileges;</w:t>
-      </w:r>
-    </w:p>
-    <w:p>
-      <w:pPr>
-        <w:ind w:firstLineChars="200" w:firstLine="420"/>
-        <w:rPr>
-          <w:szCs w:val="21"/>
-        </w:rPr>
-      </w:pPr>
-      <w:proofErr w:type="spellStart"/>
-      <w:proofErr w:type="gramStart"/>
-      <w:r>
-        <w:rPr>
-          <w:szCs w:val="21"/>
-        </w:rPr>
-        <w:t>mysql</w:t>
-      </w:r>
-      <w:proofErr w:type="spellEnd"/>
-      <w:r>
-        <w:rPr>
-          <w:szCs w:val="21"/>
-        </w:rPr>
-        <w:t>&gt;</w:t>
-      </w:r>
-      <w:proofErr w:type="gramEnd"/>
-      <w:r>
-        <w:rPr>
-          <w:szCs w:val="21"/>
-        </w:rPr>
-        <w:t>exit</w:t>
-      </w:r>
-    </w:p>
-    <w:p>
-      <w:pPr>
-        <w:rPr>
-          <w:szCs w:val="21"/>
-        </w:rPr>
-      </w:pPr>
-      <w:r>
-        <w:rPr>
-          <w:rFonts w:hint="eastAsia"/>
-          <w:szCs w:val="21"/>
-        </w:rPr>
-        <w:t xml:space="preserve">1.3 </w:t>
-      </w:r>
-      <w:r>
-        <w:rPr>
-          <w:rFonts w:hint="eastAsia"/>
-          <w:szCs w:val="21"/>
-        </w:rPr>
-        <w:t>关闭之前运行的窗口</w:t>
-      </w:r>
-    </w:p>
-    <w:p>
-      <w:pPr>
-        <w:ind w:firstLineChars="200" w:firstLine="420"/>
-        <w:rPr>
-          <w:szCs w:val="21"/>
-        </w:rPr>
-      </w:pPr>
-      <w:r>
-        <w:rPr>
-          <w:rFonts w:hint="eastAsia"/>
-          <w:szCs w:val="21"/>
-        </w:rPr>
-        <w:t>用</w:t>
-      </w:r>
-      <w:r>
-        <w:rPr>
-          <w:rFonts w:hint="eastAsia"/>
-          <w:szCs w:val="21"/>
-        </w:rPr>
-        <w:t>'</w:t>
-      </w:r>
-      <w:proofErr w:type="spellStart"/>
-      <w:r>
-        <w:rPr>
-          <w:rFonts w:hint="eastAsia"/>
-          <w:szCs w:val="21"/>
-        </w:rPr>
-        <w:t>ps</w:t>
-      </w:r>
-      <w:proofErr w:type="spellEnd"/>
-      <w:r>
-        <w:rPr>
-          <w:rFonts w:hint="eastAsia"/>
-          <w:szCs w:val="21"/>
-        </w:rPr>
-        <w:t xml:space="preserve"> aux | </w:t>
-      </w:r>
-      <w:proofErr w:type="spellStart"/>
-      <w:r>
-        <w:rPr>
-          <w:rFonts w:hint="eastAsia"/>
-          <w:szCs w:val="21"/>
-        </w:rPr>
-        <w:t>grep</w:t>
-      </w:r>
-      <w:proofErr w:type="spellEnd"/>
-      <w:r>
-        <w:rPr>
-          <w:rFonts w:hint="eastAsia"/>
-          <w:szCs w:val="21"/>
-        </w:rPr>
-        <w:t xml:space="preserve"> </w:t>
-      </w:r>
-      <w:proofErr w:type="spellStart"/>
-      <w:r>
-        <w:rPr>
-          <w:rFonts w:hint="eastAsia"/>
-          <w:szCs w:val="21"/>
-        </w:rPr>
-        <w:t>pts</w:t>
-      </w:r>
-      <w:proofErr w:type="spellEnd"/>
-      <w:r>
-        <w:rPr>
-          <w:rFonts w:hint="eastAsia"/>
-          <w:szCs w:val="21"/>
-        </w:rPr>
-        <w:t>'</w:t>
-      </w:r>
-      <w:r>
-        <w:rPr>
-          <w:rFonts w:hint="eastAsia"/>
-          <w:szCs w:val="21"/>
-        </w:rPr>
-        <w:t>查到你重置密码的</w:t>
-      </w:r>
-      <w:r>
-        <w:rPr>
-          <w:rFonts w:hint="eastAsia"/>
-          <w:szCs w:val="21"/>
-        </w:rPr>
-        <w:t>SSH</w:t>
-      </w:r>
-      <w:r>
-        <w:rPr>
-          <w:rFonts w:hint="eastAsia"/>
-          <w:szCs w:val="21"/>
-        </w:rPr>
-        <w:t>窗口。</w:t>
-      </w:r>
-    </w:p>
-    <w:p>
-      <w:pPr>
-        <w:ind w:firstLineChars="200" w:firstLine="420"/>
-        <w:rPr>
-          <w:szCs w:val="21"/>
-        </w:rPr>
-      </w:pPr>
-      <w:proofErr w:type="spellStart"/>
-      <w:r>
-        <w:rPr>
-          <w:rFonts w:hint="eastAsia"/>
-          <w:szCs w:val="21"/>
-        </w:rPr>
-        <w:t>pkill</w:t>
-      </w:r>
-      <w:proofErr w:type="spellEnd"/>
-      <w:r>
-        <w:rPr>
-          <w:rFonts w:hint="eastAsia"/>
-          <w:szCs w:val="21"/>
-        </w:rPr>
-        <w:t xml:space="preserve"> -KILL -t </w:t>
-      </w:r>
-      <w:proofErr w:type="spellStart"/>
-      <w:r>
-        <w:rPr>
-          <w:rFonts w:hint="eastAsia"/>
-          <w:szCs w:val="21"/>
-        </w:rPr>
-        <w:t>pts</w:t>
-      </w:r>
-      <w:proofErr w:type="spellEnd"/>
-      <w:r>
-        <w:rPr>
-          <w:rFonts w:hint="eastAsia"/>
-          <w:szCs w:val="21"/>
-        </w:rPr>
-        <w:t>/*</w:t>
-      </w:r>
-      <w:r>
-        <w:rPr>
-          <w:rFonts w:hint="eastAsia"/>
-          <w:szCs w:val="21"/>
-        </w:rPr>
-        <w:t>，其中</w:t>
-      </w:r>
-      <w:r>
-        <w:rPr>
-          <w:rFonts w:hint="eastAsia"/>
-          <w:szCs w:val="21"/>
-        </w:rPr>
-        <w:t>*</w:t>
-      </w:r>
-      <w:r>
-        <w:rPr>
-          <w:rFonts w:hint="eastAsia"/>
-          <w:szCs w:val="21"/>
-        </w:rPr>
-        <w:t>为上指令查到的</w:t>
-      </w:r>
-      <w:proofErr w:type="spellStart"/>
-      <w:r>
-        <w:rPr>
-          <w:rFonts w:hint="eastAsia"/>
-          <w:szCs w:val="21"/>
-        </w:rPr>
-        <w:t>pts</w:t>
-      </w:r>
-      <w:proofErr w:type="spellEnd"/>
-      <w:r>
-        <w:rPr>
-          <w:rFonts w:hint="eastAsia"/>
-          <w:szCs w:val="21"/>
-        </w:rPr>
-        <w:t>号</w:t>
-      </w:r>
-    </w:p>
-    <w:p>
-      <w:pPr>
-        <w:rPr>
-          <w:szCs w:val="21"/>
-        </w:rPr>
-      </w:pPr>
-      <w:r>
-        <w:rPr>
-          <w:rFonts w:hint="eastAsia"/>
-          <w:szCs w:val="21"/>
-        </w:rPr>
-        <w:t xml:space="preserve">1.4 </w:t>
-      </w:r>
-      <w:r>
-        <w:rPr>
-          <w:rFonts w:hint="eastAsia"/>
-          <w:szCs w:val="21"/>
-        </w:rPr>
-        <w:t>开启</w:t>
-      </w:r>
-      <w:proofErr w:type="spellStart"/>
-      <w:r>
-        <w:rPr>
-          <w:rFonts w:hint="eastAsia"/>
-          <w:szCs w:val="21"/>
-        </w:rPr>
-        <w:t>mysql</w:t>
-      </w:r>
-      <w:proofErr w:type="spellEnd"/>
+          <w:szCs w:val="21"/>
+        </w:rPr>
+        <w:t xml:space="preserve"> -</w:t>
+      </w:r>
+      <w:proofErr w:type="spellStart"/>
+      <w:r>
+        <w:rPr>
+          <w:szCs w:val="21"/>
+        </w:rPr>
+        <w:t>uroot</w:t>
+      </w:r>
+      <w:proofErr w:type="spellEnd"/>
+      <w:r>
+        <w:rPr>
+          <w:szCs w:val="21"/>
+        </w:rPr>
+        <w:t xml:space="preserve"> -</w:t>
+      </w:r>
+      <w:proofErr w:type="spellStart"/>
+      <w:r>
+        <w:rPr>
+          <w:szCs w:val="21"/>
+        </w:rPr>
+        <w:t>pxxxxxxxx</w:t>
+      </w:r>
+      <w:proofErr w:type="spellEnd"/>
+      <w:r>
+        <w:rPr>
+          <w:szCs w:val="21"/>
+        </w:rPr>
+        <w:t xml:space="preserve">  </w:t>
+      </w:r>
+      <w:proofErr w:type="spellStart"/>
+      <w:r>
+        <w:rPr>
+          <w:szCs w:val="21"/>
+        </w:rPr>
+        <w:t>db_name</w:t>
+      </w:r>
+      <w:proofErr w:type="spellEnd"/>
+      <w:r>
+        <w:rPr>
+          <w:szCs w:val="21"/>
+        </w:rPr>
+        <w:t xml:space="preserve"> &lt; </w:t>
+      </w:r>
+      <w:proofErr w:type="spellStart"/>
+      <w:r>
+        <w:rPr>
+          <w:szCs w:val="21"/>
+        </w:rPr>
+        <w:t>table_name.sql</w:t>
+      </w:r>
+      <w:proofErr w:type="spellEnd"/>
+    </w:p>
+    <w:p>
+      <w:pPr>
+        <w:pStyle w:val="3"/>
+      </w:pPr>
+      <w:r>
+        <w:rPr>
+          <w:rFonts w:hint="eastAsia"/>
+        </w:rPr>
+        <w:t>三、</w:t>
+      </w:r>
+      <w:r>
+        <w:t>修改</w:t>
+      </w:r>
+      <w:r>
+        <w:t>MYSQL</w:t>
+      </w:r>
+      <w:r>
+        <w:t>默认编码为</w:t>
+      </w:r>
+      <w:r>
+        <w:t>UTF8</w:t>
+      </w:r>
+    </w:p>
+    <w:p>
+      <w:pPr>
+        <w:rPr>
+          <w:szCs w:val="21"/>
+        </w:rPr>
+      </w:pPr>
+      <w:r>
+        <w:rPr>
+          <w:rFonts w:hint="eastAsia"/>
+          <w:szCs w:val="21"/>
+        </w:rPr>
+        <w:t>MySQL</w:t>
+      </w:r>
+      <w:r>
+        <w:rPr>
+          <w:rFonts w:hint="eastAsia"/>
+          <w:szCs w:val="21"/>
+        </w:rPr>
+        <w:t>的默认编码是</w:t>
+      </w:r>
+      <w:r>
+        <w:rPr>
+          <w:rFonts w:hint="eastAsia"/>
+          <w:szCs w:val="21"/>
+        </w:rPr>
+        <w:t>Latin1</w:t>
+      </w:r>
+      <w:r>
+        <w:rPr>
+          <w:rFonts w:hint="eastAsia"/>
+          <w:szCs w:val="21"/>
+        </w:rPr>
+        <w:t>，不支持中文，那么如何修改</w:t>
+      </w:r>
+      <w:r>
+        <w:rPr>
+          <w:rFonts w:hint="eastAsia"/>
+          <w:szCs w:val="21"/>
+        </w:rPr>
+        <w:t>MySQL</w:t>
+      </w:r>
+      <w:r>
+        <w:rPr>
+          <w:rFonts w:hint="eastAsia"/>
+          <w:szCs w:val="21"/>
+        </w:rPr>
+        <w:t>的默认编码呢</w:t>
+      </w:r>
+    </w:p>
+    <w:p>
+      <w:pPr>
+        <w:rPr>
+          <w:b/>
+          <w:szCs w:val="21"/>
+        </w:rPr>
+      </w:pPr>
+      <w:r>
+        <w:rPr>
+          <w:rFonts w:hint="eastAsia"/>
+          <w:b/>
+          <w:szCs w:val="21"/>
+        </w:rPr>
+        <w:t>一、</w:t>
+      </w:r>
+      <w:r>
+        <w:rPr>
+          <w:rFonts w:hint="eastAsia"/>
+          <w:b/>
+          <w:szCs w:val="21"/>
+        </w:rPr>
+        <w:t>Windows</w:t>
+      </w:r>
+    </w:p>
+    <w:p>
+      <w:pPr>
+        <w:rPr>
+          <w:szCs w:val="21"/>
+        </w:rPr>
+      </w:pPr>
+      <w:r>
+        <w:rPr>
+          <w:rFonts w:hint="eastAsia"/>
+          <w:szCs w:val="21"/>
+        </w:rPr>
+        <w:t>1</w:t>
+      </w:r>
+      <w:r>
+        <w:rPr>
+          <w:rFonts w:hint="eastAsia"/>
+          <w:szCs w:val="21"/>
+        </w:rPr>
+        <w:t>、中止</w:t>
+      </w:r>
+      <w:r>
+        <w:rPr>
+          <w:rFonts w:hint="eastAsia"/>
+          <w:szCs w:val="21"/>
+        </w:rPr>
+        <w:t>MySQL</w:t>
+      </w:r>
       <w:r>
         <w:rPr>
           <w:rFonts w:hint="eastAsia"/>
@@ -5875,1174 +6729,7 @@
     </w:p>
     <w:p>
       <w:pPr>
-        <w:ind w:firstLineChars="200" w:firstLine="420"/>
-        <w:rPr>
-          <w:szCs w:val="21"/>
-        </w:rPr>
-      </w:pPr>
-      <w:proofErr w:type="gramStart"/>
-      <w:r>
-        <w:rPr>
-          <w:szCs w:val="21"/>
-        </w:rPr>
-        <w:t>service</w:t>
-      </w:r>
-      <w:proofErr w:type="gramEnd"/>
-      <w:r>
-        <w:rPr>
-          <w:szCs w:val="21"/>
-        </w:rPr>
-        <w:t xml:space="preserve"> </w:t>
-      </w:r>
-      <w:proofErr w:type="spellStart"/>
-      <w:r>
-        <w:rPr>
-          <w:szCs w:val="21"/>
-        </w:rPr>
-        <w:t>mysql</w:t>
-      </w:r>
-      <w:proofErr w:type="spellEnd"/>
-      <w:r>
-        <w:rPr>
-          <w:szCs w:val="21"/>
-        </w:rPr>
-        <w:t xml:space="preserve"> start</w:t>
-      </w:r>
-    </w:p>
-    <w:p>
-      <w:pPr>
-        <w:pStyle w:val="3"/>
-        <w:rPr>
-          <w:rFonts w:hint="eastAsia"/>
-        </w:rPr>
-      </w:pPr>
-      <w:r>
-        <w:rPr>
-          <w:rFonts w:hint="eastAsia"/>
-        </w:rPr>
-        <w:t>二、</w:t>
-      </w:r>
-      <w:proofErr w:type="spellStart"/>
-      <w:r>
-        <w:rPr>
-          <w:rFonts w:hint="eastAsia"/>
-        </w:rPr>
-        <w:t>mysql</w:t>
-      </w:r>
-      <w:proofErr w:type="spellEnd"/>
-      <w:r>
-        <w:rPr>
-          <w:rFonts w:hint="eastAsia"/>
-        </w:rPr>
-        <w:t>中编码格式转换</w:t>
-      </w:r>
-    </w:p>
-    <w:p>
-      <w:pPr>
-        <w:rPr>
-          <w:rFonts w:hint="eastAsia"/>
-          <w:b/>
-          <w:szCs w:val="21"/>
-        </w:rPr>
-      </w:pPr>
-      <w:r>
-        <w:rPr>
-          <w:rFonts w:hint="eastAsia"/>
-          <w:b/>
-          <w:szCs w:val="21"/>
-        </w:rPr>
-        <w:t>2.1</w:t>
-      </w:r>
-      <w:r>
-        <w:rPr>
-          <w:rFonts w:hint="eastAsia"/>
-          <w:b/>
-          <w:szCs w:val="21"/>
-        </w:rPr>
-        <w:t>从</w:t>
-      </w:r>
-      <w:r>
-        <w:rPr>
-          <w:rFonts w:hint="eastAsia"/>
-          <w:b/>
-          <w:szCs w:val="21"/>
-        </w:rPr>
-        <w:t>latin1</w:t>
-      </w:r>
-      <w:r>
-        <w:rPr>
-          <w:rFonts w:hint="eastAsia"/>
-          <w:b/>
-          <w:szCs w:val="21"/>
-        </w:rPr>
-        <w:t>转为</w:t>
-      </w:r>
-      <w:r>
-        <w:rPr>
-          <w:rFonts w:hint="eastAsia"/>
-          <w:b/>
-          <w:szCs w:val="21"/>
-        </w:rPr>
-        <w:t>utf8</w:t>
-      </w:r>
-    </w:p>
-    <w:p>
-      <w:pPr>
-        <w:rPr>
-          <w:rFonts w:hint="eastAsia"/>
-          <w:szCs w:val="21"/>
-        </w:rPr>
-      </w:pPr>
-      <w:r>
-        <w:rPr>
-          <w:rFonts w:hint="eastAsia"/>
-          <w:szCs w:val="21"/>
-        </w:rPr>
-        <w:t>1.</w:t>
-      </w:r>
-      <w:r>
-        <w:rPr>
-          <w:rFonts w:hint="eastAsia"/>
-          <w:szCs w:val="21"/>
-        </w:rPr>
-        <w:t>导出数据库</w:t>
-      </w:r>
-    </w:p>
-    <w:p>
-      <w:pPr>
-        <w:rPr>
-          <w:rFonts w:hint="eastAsia"/>
-          <w:szCs w:val="21"/>
-        </w:rPr>
-      </w:pPr>
-      <w:proofErr w:type="spellStart"/>
-      <w:proofErr w:type="gramStart"/>
-      <w:r>
-        <w:rPr>
-          <w:szCs w:val="21"/>
-        </w:rPr>
-        <w:t>mysqldump</w:t>
-      </w:r>
-      <w:proofErr w:type="spellEnd"/>
-      <w:proofErr w:type="gramEnd"/>
-      <w:r>
-        <w:rPr>
-          <w:szCs w:val="21"/>
-        </w:rPr>
-        <w:t xml:space="preserve"> --default-character-set=latin1 -u xxx</w:t>
-      </w:r>
-      <w:r>
-        <w:rPr>
-          <w:rFonts w:hint="eastAsia"/>
-          <w:szCs w:val="21"/>
-        </w:rPr>
-        <w:t xml:space="preserve"> </w:t>
-      </w:r>
-      <w:r>
-        <w:rPr>
-          <w:szCs w:val="21"/>
-        </w:rPr>
-        <w:t>-</w:t>
-      </w:r>
-      <w:proofErr w:type="spellStart"/>
-      <w:r>
-        <w:rPr>
-          <w:szCs w:val="21"/>
-        </w:rPr>
-        <w:t>pxxxxxxxx</w:t>
-      </w:r>
-      <w:proofErr w:type="spellEnd"/>
-      <w:r>
-        <w:rPr>
-          <w:szCs w:val="21"/>
-        </w:rPr>
-        <w:t xml:space="preserve"> </w:t>
-      </w:r>
-      <w:proofErr w:type="spellStart"/>
-      <w:r>
-        <w:rPr>
-          <w:szCs w:val="21"/>
-        </w:rPr>
-        <w:t>db_name</w:t>
-      </w:r>
-      <w:proofErr w:type="spellEnd"/>
-      <w:r>
-        <w:rPr>
-          <w:szCs w:val="21"/>
-        </w:rPr>
-        <w:t xml:space="preserve"> </w:t>
-      </w:r>
-      <w:proofErr w:type="spellStart"/>
-      <w:r>
-        <w:rPr>
-          <w:szCs w:val="21"/>
-        </w:rPr>
-        <w:t>table_name</w:t>
-      </w:r>
-      <w:proofErr w:type="spellEnd"/>
-      <w:r>
-        <w:rPr>
-          <w:color w:val="C00000"/>
-          <w:szCs w:val="21"/>
-        </w:rPr>
-        <w:t xml:space="preserve"> </w:t>
-      </w:r>
-      <w:r>
-        <w:rPr>
-          <w:color w:val="C00000"/>
-          <w:szCs w:val="21"/>
-        </w:rPr>
-        <w:t xml:space="preserve">-h </w:t>
-      </w:r>
-      <w:proofErr w:type="spellStart"/>
-      <w:r>
-        <w:rPr>
-          <w:color w:val="C00000"/>
-          <w:szCs w:val="21"/>
-        </w:rPr>
-        <w:t>xxx.xxx.xxx.xxx</w:t>
-      </w:r>
-      <w:proofErr w:type="spellEnd"/>
-      <w:r>
-        <w:rPr>
-          <w:color w:val="C00000"/>
-          <w:szCs w:val="21"/>
-        </w:rPr>
-        <w:t xml:space="preserve"> -P 3306</w:t>
-      </w:r>
-      <w:r>
-        <w:rPr>
-          <w:szCs w:val="21"/>
-        </w:rPr>
-        <w:t xml:space="preserve"> &gt; </w:t>
-      </w:r>
-      <w:proofErr w:type="spellStart"/>
-      <w:r>
-        <w:rPr>
-          <w:szCs w:val="21"/>
-        </w:rPr>
-        <w:t>table_name.sql</w:t>
-      </w:r>
-      <w:proofErr w:type="spellEnd"/>
-    </w:p>
-    <w:p>
-      <w:pPr>
-        <w:rPr>
-          <w:rFonts w:hint="eastAsia"/>
-          <w:szCs w:val="21"/>
-        </w:rPr>
-      </w:pPr>
-      <w:r>
-        <w:rPr>
-          <w:rFonts w:hint="eastAsia"/>
-          <w:szCs w:val="21"/>
-        </w:rPr>
-        <w:t>2.</w:t>
-      </w:r>
-      <w:r>
-        <w:rPr>
-          <w:rFonts w:hint="eastAsia"/>
-          <w:szCs w:val="21"/>
-        </w:rPr>
-        <w:t>转换编码</w:t>
-      </w:r>
-    </w:p>
-    <w:p>
-      <w:pPr>
-        <w:rPr>
-          <w:szCs w:val="21"/>
-        </w:rPr>
-      </w:pPr>
-      <w:proofErr w:type="spellStart"/>
-      <w:proofErr w:type="gramStart"/>
-      <w:r>
-        <w:rPr>
-          <w:szCs w:val="21"/>
-        </w:rPr>
-        <w:t>iconv</w:t>
-      </w:r>
-      <w:proofErr w:type="spellEnd"/>
-      <w:proofErr w:type="gramEnd"/>
-      <w:r>
-        <w:rPr>
-          <w:szCs w:val="21"/>
-        </w:rPr>
-        <w:t xml:space="preserve"> -t utf-8 -f </w:t>
-      </w:r>
-      <w:proofErr w:type="spellStart"/>
-      <w:r>
-        <w:rPr>
-          <w:szCs w:val="21"/>
-        </w:rPr>
-        <w:t>gbk</w:t>
-      </w:r>
-      <w:proofErr w:type="spellEnd"/>
-      <w:r>
-        <w:rPr>
-          <w:szCs w:val="21"/>
-        </w:rPr>
-        <w:t xml:space="preserve"> -c </w:t>
-      </w:r>
-      <w:proofErr w:type="spellStart"/>
-      <w:r>
-        <w:rPr>
-          <w:szCs w:val="21"/>
-        </w:rPr>
-        <w:t>table_name.sql</w:t>
-      </w:r>
-      <w:proofErr w:type="spellEnd"/>
-      <w:r>
-        <w:rPr>
-          <w:szCs w:val="21"/>
-        </w:rPr>
-        <w:t xml:space="preserve"> &gt; table_name_u8.sql</w:t>
-      </w:r>
-    </w:p>
-    <w:p>
-      <w:pPr>
-        <w:ind w:firstLineChars="200" w:firstLine="420"/>
-        <w:rPr>
-          <w:rFonts w:hint="eastAsia"/>
-          <w:szCs w:val="21"/>
-        </w:rPr>
-      </w:pPr>
-      <w:r>
-        <w:rPr>
-          <w:rFonts w:hint="eastAsia"/>
-          <w:szCs w:val="21"/>
-        </w:rPr>
-        <w:t>注意：用</w:t>
-      </w:r>
-      <w:r>
-        <w:rPr>
-          <w:rFonts w:hint="eastAsia"/>
-          <w:szCs w:val="21"/>
-        </w:rPr>
-        <w:t>latin1</w:t>
-      </w:r>
-      <w:r>
-        <w:rPr>
-          <w:rFonts w:hint="eastAsia"/>
-          <w:szCs w:val="21"/>
-        </w:rPr>
-        <w:t>保存中文本就是错误的，表中存储的是错误的</w:t>
-      </w:r>
-      <w:r>
-        <w:rPr>
-          <w:rFonts w:hint="eastAsia"/>
-          <w:szCs w:val="21"/>
-        </w:rPr>
-        <w:t>latin1</w:t>
-      </w:r>
-      <w:r>
-        <w:rPr>
-          <w:rFonts w:hint="eastAsia"/>
-          <w:szCs w:val="21"/>
-        </w:rPr>
-        <w:t>编码，但实际上是正确的</w:t>
-      </w:r>
-      <w:proofErr w:type="spellStart"/>
-      <w:r>
-        <w:rPr>
-          <w:rFonts w:hint="eastAsia"/>
-          <w:szCs w:val="21"/>
-        </w:rPr>
-        <w:t>gbk</w:t>
-      </w:r>
-      <w:proofErr w:type="spellEnd"/>
-      <w:r>
-        <w:rPr>
-          <w:rFonts w:hint="eastAsia"/>
-          <w:szCs w:val="21"/>
-        </w:rPr>
-        <w:t>编码，所以这里输入编码应为</w:t>
-      </w:r>
-      <w:proofErr w:type="spellStart"/>
-      <w:r>
-        <w:rPr>
-          <w:rFonts w:hint="eastAsia"/>
-          <w:szCs w:val="21"/>
-        </w:rPr>
-        <w:t>gbk</w:t>
-      </w:r>
-      <w:proofErr w:type="spellEnd"/>
-      <w:r>
-        <w:rPr>
-          <w:rFonts w:hint="eastAsia"/>
-          <w:szCs w:val="21"/>
-        </w:rPr>
-        <w:t>。</w:t>
-      </w:r>
-    </w:p>
-    <w:p>
-      <w:pPr>
-        <w:rPr>
-          <w:rFonts w:hint="eastAsia"/>
-          <w:szCs w:val="21"/>
-        </w:rPr>
-      </w:pPr>
-      <w:r>
-        <w:rPr>
-          <w:rFonts w:hint="eastAsia"/>
-          <w:szCs w:val="21"/>
-        </w:rPr>
-        <w:t xml:space="preserve">3. </w:t>
-      </w:r>
-      <w:r>
-        <w:rPr>
-          <w:rFonts w:hint="eastAsia"/>
-          <w:szCs w:val="21"/>
-        </w:rPr>
-        <w:t>修改</w:t>
-      </w:r>
-      <w:r>
-        <w:rPr>
-          <w:rFonts w:hint="eastAsia"/>
-          <w:szCs w:val="21"/>
-        </w:rPr>
-        <w:t>table_name_u8.sql</w:t>
-      </w:r>
-      <w:r>
-        <w:rPr>
-          <w:rFonts w:hint="eastAsia"/>
-          <w:szCs w:val="21"/>
-        </w:rPr>
-        <w:t>，找到</w:t>
-      </w:r>
-      <w:r>
-        <w:rPr>
-          <w:rFonts w:hint="eastAsia"/>
-          <w:szCs w:val="21"/>
-        </w:rPr>
-        <w:t xml:space="preserve"> latin1 </w:t>
-      </w:r>
-      <w:r>
-        <w:rPr>
-          <w:rFonts w:hint="eastAsia"/>
-          <w:szCs w:val="21"/>
-        </w:rPr>
-        <w:t>都改为</w:t>
-      </w:r>
-      <w:r>
-        <w:rPr>
-          <w:rFonts w:hint="eastAsia"/>
-          <w:szCs w:val="21"/>
-        </w:rPr>
-        <w:t xml:space="preserve"> utf8</w:t>
-      </w:r>
-    </w:p>
-    <w:p>
-      <w:pPr>
-        <w:rPr>
-          <w:rFonts w:hint="eastAsia"/>
-          <w:szCs w:val="21"/>
-        </w:rPr>
-      </w:pPr>
-      <w:r>
-        <w:rPr>
-          <w:rFonts w:hint="eastAsia"/>
-          <w:szCs w:val="21"/>
-        </w:rPr>
-        <w:t>4.</w:t>
-      </w:r>
-      <w:r>
-        <w:rPr>
-          <w:rFonts w:hint="eastAsia"/>
-          <w:szCs w:val="21"/>
-        </w:rPr>
-        <w:t>导入数据库</w:t>
-      </w:r>
-    </w:p>
-    <w:p>
-      <w:pPr>
-        <w:rPr>
-          <w:rFonts w:hint="eastAsia"/>
-          <w:szCs w:val="21"/>
-        </w:rPr>
-      </w:pPr>
-      <w:proofErr w:type="spellStart"/>
-      <w:proofErr w:type="gramStart"/>
-      <w:r>
-        <w:rPr>
-          <w:szCs w:val="21"/>
-        </w:rPr>
-        <w:t>mysql</w:t>
-      </w:r>
-      <w:proofErr w:type="spellEnd"/>
-      <w:proofErr w:type="gramEnd"/>
-      <w:r>
-        <w:rPr>
-          <w:szCs w:val="21"/>
-        </w:rPr>
-        <w:t xml:space="preserve"> -</w:t>
-      </w:r>
-      <w:proofErr w:type="spellStart"/>
-      <w:r>
-        <w:rPr>
-          <w:szCs w:val="21"/>
-        </w:rPr>
-        <w:t>uroot</w:t>
-      </w:r>
-      <w:proofErr w:type="spellEnd"/>
-      <w:r>
-        <w:rPr>
-          <w:szCs w:val="21"/>
-        </w:rPr>
-        <w:t xml:space="preserve"> -</w:t>
-      </w:r>
-      <w:proofErr w:type="spellStart"/>
-      <w:r>
-        <w:rPr>
-          <w:szCs w:val="21"/>
-        </w:rPr>
-        <w:t>pxxxxxxxx</w:t>
-      </w:r>
-      <w:proofErr w:type="spellEnd"/>
-      <w:r>
-        <w:rPr>
-          <w:szCs w:val="21"/>
-        </w:rPr>
-        <w:t xml:space="preserve">  </w:t>
-      </w:r>
-      <w:proofErr w:type="spellStart"/>
-      <w:r>
-        <w:rPr>
-          <w:szCs w:val="21"/>
-        </w:rPr>
-        <w:t>db_name</w:t>
-      </w:r>
-      <w:proofErr w:type="spellEnd"/>
-      <w:r>
-        <w:rPr>
-          <w:szCs w:val="21"/>
-        </w:rPr>
-        <w:t xml:space="preserve"> &lt; table_name_u8.sql</w:t>
-      </w:r>
-    </w:p>
-    <w:p>
-      <w:pPr>
-        <w:rPr>
-          <w:rFonts w:hint="eastAsia"/>
-          <w:b/>
-          <w:szCs w:val="21"/>
-        </w:rPr>
-      </w:pPr>
-      <w:r>
-        <w:rPr>
-          <w:rFonts w:hint="eastAsia"/>
-          <w:b/>
-          <w:szCs w:val="21"/>
-        </w:rPr>
-        <w:t>2.2</w:t>
-      </w:r>
-      <w:r>
-        <w:rPr>
-          <w:rFonts w:hint="eastAsia"/>
-          <w:b/>
-          <w:szCs w:val="21"/>
-        </w:rPr>
-        <w:t>、</w:t>
-      </w:r>
-      <w:r>
-        <w:rPr>
-          <w:rFonts w:hint="eastAsia"/>
-          <w:b/>
-          <w:szCs w:val="21"/>
-        </w:rPr>
-        <w:t xml:space="preserve">latin1 </w:t>
-      </w:r>
-      <w:r>
-        <w:rPr>
-          <w:rFonts w:hint="eastAsia"/>
-          <w:b/>
-          <w:szCs w:val="21"/>
-        </w:rPr>
-        <w:t>转</w:t>
-      </w:r>
-      <w:r>
-        <w:rPr>
-          <w:rFonts w:hint="eastAsia"/>
-          <w:b/>
-          <w:szCs w:val="21"/>
-        </w:rPr>
-        <w:t xml:space="preserve"> </w:t>
-      </w:r>
-      <w:proofErr w:type="spellStart"/>
-      <w:r>
-        <w:rPr>
-          <w:rFonts w:hint="eastAsia"/>
-          <w:b/>
-          <w:szCs w:val="21"/>
-        </w:rPr>
-        <w:t>gbk</w:t>
-      </w:r>
-      <w:proofErr w:type="spellEnd"/>
-    </w:p>
-    <w:p>
-      <w:pPr>
-        <w:rPr>
-          <w:rFonts w:hint="eastAsia"/>
-          <w:szCs w:val="21"/>
-        </w:rPr>
-      </w:pPr>
-      <w:r>
-        <w:rPr>
-          <w:rFonts w:hint="eastAsia"/>
-          <w:szCs w:val="21"/>
-        </w:rPr>
-        <w:t>1.</w:t>
-      </w:r>
-      <w:r>
-        <w:rPr>
-          <w:rFonts w:hint="eastAsia"/>
-          <w:szCs w:val="21"/>
-        </w:rPr>
-        <w:t>导出数据库</w:t>
-      </w:r>
-    </w:p>
-    <w:p>
-      <w:pPr>
-        <w:rPr>
-          <w:szCs w:val="21"/>
-        </w:rPr>
-      </w:pPr>
-      <w:proofErr w:type="spellStart"/>
-      <w:proofErr w:type="gramStart"/>
-      <w:r>
-        <w:rPr>
-          <w:szCs w:val="21"/>
-        </w:rPr>
-        <w:t>mysqldump</w:t>
-      </w:r>
-      <w:proofErr w:type="spellEnd"/>
-      <w:proofErr w:type="gramEnd"/>
-      <w:r>
-        <w:rPr>
-          <w:szCs w:val="21"/>
-        </w:rPr>
-        <w:t xml:space="preserve"> --default-character-set=latin1 -h </w:t>
-      </w:r>
-      <w:proofErr w:type="spellStart"/>
-      <w:r>
-        <w:rPr>
-          <w:szCs w:val="21"/>
-        </w:rPr>
-        <w:t>xxx.xxx.xxx.xxx</w:t>
-      </w:r>
-      <w:proofErr w:type="spellEnd"/>
-      <w:r>
-        <w:rPr>
-          <w:szCs w:val="21"/>
-        </w:rPr>
-        <w:t xml:space="preserve"> -u xxx -P 3306 -</w:t>
-      </w:r>
-      <w:proofErr w:type="spellStart"/>
-      <w:r>
-        <w:rPr>
-          <w:szCs w:val="21"/>
-        </w:rPr>
-        <w:t>pxxxxxxxx</w:t>
-      </w:r>
-      <w:proofErr w:type="spellEnd"/>
-      <w:r>
-        <w:rPr>
-          <w:szCs w:val="21"/>
-        </w:rPr>
-        <w:t xml:space="preserve"> </w:t>
-      </w:r>
-      <w:proofErr w:type="spellStart"/>
-      <w:r>
-        <w:rPr>
-          <w:szCs w:val="21"/>
-        </w:rPr>
-        <w:t>db_name</w:t>
-      </w:r>
-      <w:proofErr w:type="spellEnd"/>
-      <w:r>
-        <w:rPr>
-          <w:szCs w:val="21"/>
-        </w:rPr>
-        <w:t xml:space="preserve"> </w:t>
-      </w:r>
-      <w:proofErr w:type="spellStart"/>
-      <w:r>
-        <w:rPr>
-          <w:szCs w:val="21"/>
-        </w:rPr>
-        <w:t>table_name</w:t>
-      </w:r>
-      <w:proofErr w:type="spellEnd"/>
-      <w:r>
-        <w:rPr>
-          <w:szCs w:val="21"/>
-        </w:rPr>
-        <w:t xml:space="preserve"> &gt; /</w:t>
-      </w:r>
-      <w:proofErr w:type="spellStart"/>
-      <w:r>
-        <w:rPr>
-          <w:szCs w:val="21"/>
-        </w:rPr>
-        <w:t>usr</w:t>
-      </w:r>
-      <w:proofErr w:type="spellEnd"/>
-      <w:r>
-        <w:rPr>
-          <w:szCs w:val="21"/>
-        </w:rPr>
-        <w:t>/home/wanghui3/</w:t>
-      </w:r>
-      <w:proofErr w:type="spellStart"/>
-      <w:r>
-        <w:rPr>
-          <w:szCs w:val="21"/>
-        </w:rPr>
-        <w:t>table_name.sql</w:t>
-      </w:r>
-      <w:proofErr w:type="spellEnd"/>
-    </w:p>
-    <w:p>
-      <w:pPr>
-        <w:rPr>
-          <w:rFonts w:hint="eastAsia"/>
-          <w:szCs w:val="21"/>
-        </w:rPr>
-      </w:pPr>
-      <w:r>
-        <w:rPr>
-          <w:rFonts w:hint="eastAsia"/>
-          <w:szCs w:val="21"/>
-        </w:rPr>
-        <w:t>2.</w:t>
-      </w:r>
-      <w:r>
-        <w:rPr>
-          <w:rFonts w:hint="eastAsia"/>
-          <w:szCs w:val="21"/>
-        </w:rPr>
-        <w:t>修改</w:t>
-      </w:r>
-      <w:r>
-        <w:rPr>
-          <w:rFonts w:hint="eastAsia"/>
-          <w:szCs w:val="21"/>
-        </w:rPr>
-        <w:t xml:space="preserve"> </w:t>
-      </w:r>
-      <w:proofErr w:type="spellStart"/>
-      <w:r>
-        <w:rPr>
-          <w:rFonts w:hint="eastAsia"/>
-          <w:szCs w:val="21"/>
-        </w:rPr>
-        <w:t>table_name.</w:t>
-      </w:r>
-      <w:proofErr w:type="gramStart"/>
-      <w:r>
-        <w:rPr>
-          <w:rFonts w:hint="eastAsia"/>
-          <w:szCs w:val="21"/>
-        </w:rPr>
-        <w:t>sql</w:t>
-      </w:r>
-      <w:proofErr w:type="spellEnd"/>
-      <w:proofErr w:type="gramEnd"/>
-    </w:p>
-    <w:p>
-      <w:pPr>
-        <w:rPr>
-          <w:rFonts w:hint="eastAsia"/>
-          <w:szCs w:val="21"/>
-        </w:rPr>
-      </w:pPr>
-      <w:r>
-        <w:rPr>
-          <w:rFonts w:hint="eastAsia"/>
-          <w:szCs w:val="21"/>
-        </w:rPr>
-        <w:t>/*</w:t>
-      </w:r>
-      <w:proofErr w:type="gramStart"/>
-      <w:r>
-        <w:rPr>
-          <w:rFonts w:hint="eastAsia"/>
-          <w:szCs w:val="21"/>
-        </w:rPr>
-        <w:t>!40101</w:t>
-      </w:r>
-      <w:proofErr w:type="gramEnd"/>
-      <w:r>
-        <w:rPr>
-          <w:rFonts w:hint="eastAsia"/>
-          <w:szCs w:val="21"/>
-        </w:rPr>
-        <w:t xml:space="preserve"> SET NAMES latin1 */;  </w:t>
-      </w:r>
-      <w:r>
-        <w:rPr>
-          <w:rFonts w:hint="eastAsia"/>
-          <w:szCs w:val="21"/>
-        </w:rPr>
-        <w:t>改为</w:t>
-      </w:r>
-      <w:r>
-        <w:rPr>
-          <w:rFonts w:hint="eastAsia"/>
-          <w:szCs w:val="21"/>
-        </w:rPr>
-        <w:t xml:space="preserve"> /*!40101 SET NAMES </w:t>
-      </w:r>
-      <w:proofErr w:type="spellStart"/>
-      <w:r>
-        <w:rPr>
-          <w:rFonts w:hint="eastAsia"/>
-          <w:szCs w:val="21"/>
-        </w:rPr>
-        <w:t>gbk</w:t>
-      </w:r>
-      <w:proofErr w:type="spellEnd"/>
-      <w:r>
-        <w:rPr>
-          <w:rFonts w:hint="eastAsia"/>
-          <w:szCs w:val="21"/>
-        </w:rPr>
-        <w:t xml:space="preserve"> */;</w:t>
-      </w:r>
-    </w:p>
-    <w:p>
-      <w:pPr>
-        <w:rPr>
-          <w:rFonts w:hint="eastAsia"/>
-          <w:szCs w:val="21"/>
-        </w:rPr>
-      </w:pPr>
-      <w:proofErr w:type="gramStart"/>
-      <w:r>
-        <w:rPr>
-          <w:rFonts w:hint="eastAsia"/>
-          <w:szCs w:val="21"/>
-        </w:rPr>
-        <w:t>建表语句</w:t>
-      </w:r>
-      <w:proofErr w:type="gramEnd"/>
-      <w:r>
-        <w:rPr>
-          <w:rFonts w:hint="eastAsia"/>
-          <w:szCs w:val="21"/>
-        </w:rPr>
-        <w:t>中</w:t>
-      </w:r>
-    </w:p>
-    <w:p>
-      <w:pPr>
-        <w:rPr>
-          <w:rFonts w:hint="eastAsia"/>
-          <w:szCs w:val="21"/>
-        </w:rPr>
-      </w:pPr>
-      <w:r>
-        <w:rPr>
-          <w:rFonts w:hint="eastAsia"/>
-          <w:szCs w:val="21"/>
-        </w:rPr>
-        <w:t xml:space="preserve">DEFAULT CHARSET=latin1;  </w:t>
-      </w:r>
-      <w:r>
-        <w:rPr>
-          <w:rFonts w:hint="eastAsia"/>
-          <w:szCs w:val="21"/>
-        </w:rPr>
-        <w:t>改为</w:t>
-      </w:r>
-      <w:r>
-        <w:rPr>
-          <w:rFonts w:hint="eastAsia"/>
-          <w:szCs w:val="21"/>
-        </w:rPr>
-        <w:t xml:space="preserve">  DEFAULT CHARSET=</w:t>
-      </w:r>
-      <w:proofErr w:type="spellStart"/>
-      <w:r>
-        <w:rPr>
-          <w:rFonts w:hint="eastAsia"/>
-          <w:szCs w:val="21"/>
-        </w:rPr>
-        <w:t>gbk</w:t>
-      </w:r>
-      <w:proofErr w:type="spellEnd"/>
-      <w:r>
-        <w:rPr>
-          <w:rFonts w:hint="eastAsia"/>
-          <w:szCs w:val="21"/>
-        </w:rPr>
-        <w:t>;</w:t>
-      </w:r>
-    </w:p>
-    <w:p>
-      <w:pPr>
-        <w:rPr>
-          <w:rFonts w:hint="eastAsia"/>
-          <w:szCs w:val="21"/>
-        </w:rPr>
-      </w:pPr>
-      <w:r>
-        <w:rPr>
-          <w:rFonts w:hint="eastAsia"/>
-          <w:szCs w:val="21"/>
-        </w:rPr>
-        <w:t>注：不同版本的</w:t>
-      </w:r>
-      <w:proofErr w:type="spellStart"/>
-      <w:r>
-        <w:rPr>
-          <w:rFonts w:hint="eastAsia"/>
-          <w:szCs w:val="21"/>
-        </w:rPr>
-        <w:t>mysqldump</w:t>
-      </w:r>
-      <w:proofErr w:type="spellEnd"/>
-      <w:r>
-        <w:rPr>
-          <w:rFonts w:hint="eastAsia"/>
-          <w:szCs w:val="21"/>
-        </w:rPr>
-        <w:t>可能稍有出入</w:t>
-      </w:r>
-    </w:p>
-    <w:p>
-      <w:pPr>
-        <w:rPr>
-          <w:rFonts w:hint="eastAsia"/>
-          <w:szCs w:val="21"/>
-        </w:rPr>
-      </w:pPr>
-      <w:r>
-        <w:rPr>
-          <w:rFonts w:hint="eastAsia"/>
-          <w:szCs w:val="21"/>
-        </w:rPr>
-        <w:t>3.</w:t>
-      </w:r>
-      <w:r>
-        <w:rPr>
-          <w:rFonts w:hint="eastAsia"/>
-          <w:szCs w:val="21"/>
-        </w:rPr>
-        <w:t>导入数据库</w:t>
-      </w:r>
-    </w:p>
-    <w:p>
-      <w:pPr>
-        <w:rPr>
-          <w:rFonts w:hint="eastAsia"/>
-          <w:szCs w:val="21"/>
-        </w:rPr>
-      </w:pPr>
-      <w:proofErr w:type="spellStart"/>
-      <w:proofErr w:type="gramStart"/>
-      <w:r>
-        <w:rPr>
-          <w:szCs w:val="21"/>
-        </w:rPr>
-        <w:t>mysql</w:t>
-      </w:r>
-      <w:proofErr w:type="spellEnd"/>
-      <w:proofErr w:type="gramEnd"/>
-      <w:r>
-        <w:rPr>
-          <w:szCs w:val="21"/>
-        </w:rPr>
-        <w:t xml:space="preserve"> -</w:t>
-      </w:r>
-      <w:proofErr w:type="spellStart"/>
-      <w:r>
-        <w:rPr>
-          <w:szCs w:val="21"/>
-        </w:rPr>
-        <w:t>uroot</w:t>
-      </w:r>
-      <w:proofErr w:type="spellEnd"/>
-      <w:r>
-        <w:rPr>
-          <w:szCs w:val="21"/>
-        </w:rPr>
-        <w:t xml:space="preserve"> -</w:t>
-      </w:r>
-      <w:proofErr w:type="spellStart"/>
-      <w:r>
-        <w:rPr>
-          <w:szCs w:val="21"/>
-        </w:rPr>
-        <w:t>pxxxxxxxx</w:t>
-      </w:r>
-      <w:proofErr w:type="spellEnd"/>
-      <w:r>
-        <w:rPr>
-          <w:szCs w:val="21"/>
-        </w:rPr>
-        <w:t xml:space="preserve">  </w:t>
-      </w:r>
-      <w:proofErr w:type="spellStart"/>
-      <w:r>
-        <w:rPr>
-          <w:szCs w:val="21"/>
-        </w:rPr>
-        <w:t>db_name</w:t>
-      </w:r>
-      <w:proofErr w:type="spellEnd"/>
-      <w:r>
-        <w:rPr>
-          <w:szCs w:val="21"/>
-        </w:rPr>
-        <w:t xml:space="preserve"> &lt; </w:t>
-      </w:r>
-      <w:proofErr w:type="spellStart"/>
-      <w:r>
-        <w:rPr>
-          <w:szCs w:val="21"/>
-        </w:rPr>
-        <w:t>table_name.sql</w:t>
-      </w:r>
-      <w:proofErr w:type="spellEnd"/>
-    </w:p>
-    <w:p>
-      <w:pPr>
-        <w:pStyle w:val="3"/>
-      </w:pPr>
-      <w:r>
-        <w:rPr>
-          <w:rFonts w:hint="eastAsia"/>
-        </w:rPr>
-        <w:t>三、</w:t>
-      </w:r>
-      <w:r>
-        <w:t>修改</w:t>
-      </w:r>
-      <w:r>
-        <w:t>MYSQL</w:t>
-      </w:r>
-      <w:r>
-        <w:t>默认编码为</w:t>
-      </w:r>
-      <w:r>
-        <w:t>UTF8</w:t>
-      </w:r>
-    </w:p>
-    <w:p>
-      <w:pPr>
-        <w:rPr>
-          <w:rFonts w:hint="eastAsia"/>
-          <w:szCs w:val="21"/>
-        </w:rPr>
-      </w:pPr>
-      <w:r>
-        <w:rPr>
-          <w:rFonts w:hint="eastAsia"/>
-          <w:szCs w:val="21"/>
-        </w:rPr>
-        <w:t>MySQL</w:t>
-      </w:r>
-      <w:r>
-        <w:rPr>
-          <w:rFonts w:hint="eastAsia"/>
-          <w:szCs w:val="21"/>
-        </w:rPr>
-        <w:t>的默认编码是</w:t>
-      </w:r>
-      <w:r>
-        <w:rPr>
-          <w:rFonts w:hint="eastAsia"/>
-          <w:szCs w:val="21"/>
-        </w:rPr>
-        <w:t>Latin1</w:t>
-      </w:r>
-      <w:r>
-        <w:rPr>
-          <w:rFonts w:hint="eastAsia"/>
-          <w:szCs w:val="21"/>
-        </w:rPr>
-        <w:t>，不支持中文，那么如何修改</w:t>
-      </w:r>
-      <w:r>
-        <w:rPr>
-          <w:rFonts w:hint="eastAsia"/>
-          <w:szCs w:val="21"/>
-        </w:rPr>
-        <w:t>MySQL</w:t>
-      </w:r>
-      <w:r>
-        <w:rPr>
-          <w:rFonts w:hint="eastAsia"/>
-          <w:szCs w:val="21"/>
-        </w:rPr>
-        <w:t>的默认编码呢</w:t>
-      </w:r>
-    </w:p>
-    <w:p>
-      <w:pPr>
-        <w:rPr>
-          <w:rFonts w:hint="eastAsia"/>
-          <w:b/>
-          <w:szCs w:val="21"/>
-        </w:rPr>
-      </w:pPr>
-      <w:r>
-        <w:rPr>
-          <w:rFonts w:hint="eastAsia"/>
-          <w:b/>
-          <w:szCs w:val="21"/>
-        </w:rPr>
-        <w:t>一、</w:t>
-      </w:r>
-      <w:r>
-        <w:rPr>
-          <w:rFonts w:hint="eastAsia"/>
-          <w:b/>
-          <w:szCs w:val="21"/>
-        </w:rPr>
-        <w:t>Windows</w:t>
-      </w:r>
-    </w:p>
-    <w:p>
-      <w:pPr>
-        <w:rPr>
-          <w:rFonts w:hint="eastAsia"/>
-          <w:szCs w:val="21"/>
-        </w:rPr>
-      </w:pPr>
-      <w:r>
-        <w:rPr>
-          <w:rFonts w:hint="eastAsia"/>
-          <w:szCs w:val="21"/>
-        </w:rPr>
-        <w:t>1</w:t>
-      </w:r>
-      <w:r>
-        <w:rPr>
-          <w:rFonts w:hint="eastAsia"/>
-          <w:szCs w:val="21"/>
-        </w:rPr>
-        <w:t>、中止</w:t>
-      </w:r>
-      <w:r>
-        <w:rPr>
-          <w:rFonts w:hint="eastAsia"/>
-          <w:szCs w:val="21"/>
-        </w:rPr>
-        <w:t>MySQL</w:t>
-      </w:r>
-      <w:r>
-        <w:rPr>
-          <w:rFonts w:hint="eastAsia"/>
-          <w:szCs w:val="21"/>
-        </w:rPr>
-        <w:t>服务</w:t>
-      </w:r>
-    </w:p>
-    <w:p>
-      <w:pPr>
-        <w:rPr>
-          <w:rFonts w:hint="eastAsia"/>
+        <w:rPr>
           <w:szCs w:val="21"/>
         </w:rPr>
       </w:pPr>
@@ -7121,7 +6808,6 @@
     <w:p>
       <w:pPr>
         <w:rPr>
-          <w:rFonts w:hint="eastAsia"/>
           <w:szCs w:val="21"/>
         </w:rPr>
       </w:pPr>
@@ -7250,7 +6936,6 @@
     <w:p>
       <w:pPr>
         <w:rPr>
-          <w:rFonts w:hint="eastAsia"/>
           <w:b/>
           <w:szCs w:val="21"/>
         </w:rPr>
@@ -7275,7 +6960,6 @@
     <w:p>
       <w:pPr>
         <w:rPr>
-          <w:rFonts w:hint="eastAsia"/>
           <w:szCs w:val="21"/>
         </w:rPr>
       </w:pPr>
@@ -7341,7 +7025,6 @@
     <w:p>
       <w:pPr>
         <w:rPr>
-          <w:rFonts w:hint="eastAsia"/>
           <w:szCs w:val="21"/>
         </w:rPr>
       </w:pPr>
@@ -7506,7 +7189,6 @@
     <w:p>
       <w:pPr>
         <w:rPr>
-          <w:rFonts w:hint="eastAsia"/>
           <w:szCs w:val="21"/>
         </w:rPr>
       </w:pPr>
@@ -7602,7 +7284,6 @@
     <w:p>
       <w:pPr>
         <w:rPr>
-          <w:rFonts w:hint="eastAsia"/>
           <w:szCs w:val="21"/>
         </w:rPr>
       </w:pPr>
@@ -7669,7 +7350,6 @@
       <w:pPr>
         <w:ind w:firstLineChars="200" w:firstLine="420"/>
         <w:rPr>
-          <w:rFonts w:hint="eastAsia"/>
           <w:szCs w:val="21"/>
         </w:rPr>
       </w:pPr>
@@ -7742,15 +7422,187 @@
     <w:p>
       <w:pPr>
         <w:pStyle w:val="3"/>
-        <w:rPr>
-          <w:rFonts w:hint="eastAsia"/>
-        </w:rPr>
-      </w:pPr>
-      <w:r>
-        <w:rPr>
-          <w:rFonts w:hint="eastAsia"/>
-        </w:rPr>
-        <w:t>四</w:t>
+      </w:pPr>
+      <w:r>
+        <w:rPr>
+          <w:rFonts w:hint="eastAsia"/>
+        </w:rPr>
+        <w:t>四、</w:t>
+      </w:r>
+      <w:r>
+        <w:t xml:space="preserve">Install PHP IMAP on </w:t>
+      </w:r>
+      <w:proofErr w:type="spellStart"/>
+      <w:r>
+        <w:t>CentOS</w:t>
+      </w:r>
+      <w:proofErr w:type="spellEnd"/>
+    </w:p>
+    <w:p>
+      <w:pPr>
+        <w:ind w:firstLineChars="200" w:firstLine="420"/>
+        <w:rPr>
+          <w:szCs w:val="21"/>
+        </w:rPr>
+      </w:pPr>
+      <w:bookmarkStart w:id="0" w:name="_GoBack"/>
+      <w:bookmarkEnd w:id="0"/>
+      <w:r>
+        <w:rPr>
+          <w:szCs w:val="21"/>
+        </w:rPr>
+        <w:t xml:space="preserve">To install PHP IMAP on </w:t>
+      </w:r>
+      <w:proofErr w:type="spellStart"/>
+      <w:r>
+        <w:rPr>
+          <w:szCs w:val="21"/>
+        </w:rPr>
+        <w:t>CentOS</w:t>
+      </w:r>
+      <w:proofErr w:type="spellEnd"/>
+      <w:r>
+        <w:rPr>
+          <w:szCs w:val="21"/>
+        </w:rPr>
+        <w:t xml:space="preserve"> run the following from the command line:</w:t>
+      </w:r>
+    </w:p>
+    <w:p>
+      <w:pPr>
+        <w:ind w:firstLineChars="200" w:firstLine="420"/>
+        <w:rPr>
+          <w:szCs w:val="21"/>
+        </w:rPr>
+      </w:pPr>
+      <w:proofErr w:type="spellStart"/>
+      <w:proofErr w:type="gramStart"/>
+      <w:r>
+        <w:rPr>
+          <w:szCs w:val="21"/>
+        </w:rPr>
+        <w:t>sudo</w:t>
+      </w:r>
+      <w:proofErr w:type="spellEnd"/>
+      <w:proofErr w:type="gramEnd"/>
+      <w:r>
+        <w:rPr>
+          <w:szCs w:val="21"/>
+        </w:rPr>
+        <w:t xml:space="preserve"> yum install </w:t>
+      </w:r>
+      <w:proofErr w:type="spellStart"/>
+      <w:r>
+        <w:rPr>
+          <w:szCs w:val="21"/>
+        </w:rPr>
+        <w:t>php-imap</w:t>
+      </w:r>
+      <w:proofErr w:type="spellEnd"/>
+    </w:p>
+    <w:p>
+      <w:pPr>
+        <w:ind w:firstLineChars="200" w:firstLine="420"/>
+        <w:rPr>
+          <w:szCs w:val="21"/>
+        </w:rPr>
+      </w:pPr>
+      <w:r>
+        <w:rPr>
+          <w:szCs w:val="21"/>
+        </w:rPr>
+        <w:t>You'll be able to immediately access the IMAP functions from the command line interface but will need to gracefully restart Apache to access the functions in your web based scripts:</w:t>
+      </w:r>
+    </w:p>
+    <w:p>
+      <w:pPr>
+        <w:ind w:firstLineChars="200" w:firstLine="420"/>
+        <w:rPr>
+          <w:szCs w:val="21"/>
+        </w:rPr>
+      </w:pPr>
+      <w:proofErr w:type="spellStart"/>
+      <w:proofErr w:type="gramStart"/>
+      <w:r>
+        <w:rPr>
+          <w:szCs w:val="21"/>
+        </w:rPr>
+        <w:t>sudo</w:t>
+      </w:r>
+      <w:proofErr w:type="spellEnd"/>
+      <w:proofErr w:type="gramEnd"/>
+      <w:r>
+        <w:rPr>
+          <w:szCs w:val="21"/>
+        </w:rPr>
+        <w:t xml:space="preserve"> /</w:t>
+      </w:r>
+      <w:proofErr w:type="spellStart"/>
+      <w:r>
+        <w:rPr>
+          <w:szCs w:val="21"/>
+        </w:rPr>
+        <w:t>etc</w:t>
+      </w:r>
+      <w:proofErr w:type="spellEnd"/>
+      <w:r>
+        <w:rPr>
+          <w:szCs w:val="21"/>
+        </w:rPr>
+        <w:t>/</w:t>
+      </w:r>
+      <w:proofErr w:type="spellStart"/>
+      <w:r>
+        <w:rPr>
+          <w:szCs w:val="21"/>
+        </w:rPr>
+        <w:t>init.d</w:t>
+      </w:r>
+      <w:proofErr w:type="spellEnd"/>
+      <w:r>
+        <w:rPr>
+          <w:szCs w:val="21"/>
+        </w:rPr>
+        <w:t>/</w:t>
+      </w:r>
+      <w:proofErr w:type="spellStart"/>
+      <w:r>
+        <w:rPr>
+          <w:szCs w:val="21"/>
+        </w:rPr>
+        <w:t>httpd</w:t>
+      </w:r>
+      <w:proofErr w:type="spellEnd"/>
+      <w:r>
+        <w:rPr>
+          <w:szCs w:val="21"/>
+        </w:rPr>
+        <w:t xml:space="preserve"> graceful</w:t>
+      </w:r>
+    </w:p>
+    <w:p>
+      <w:pPr>
+        <w:ind w:firstLineChars="200" w:firstLine="420"/>
+        <w:rPr>
+          <w:szCs w:val="21"/>
+        </w:rPr>
+      </w:pPr>
+      <w:r>
+        <w:rPr>
+          <w:szCs w:val="21"/>
+        </w:rPr>
+        <w:t>Now you should be able to use the PHP IMAP functions.</w:t>
+      </w:r>
+    </w:p>
+    <w:p>
+      <w:pPr>
+        <w:pStyle w:val="3"/>
+      </w:pPr>
+      <w:r>
+        <w:rPr>
+          <w:rFonts w:hint="eastAsia"/>
+        </w:rPr>
+        <w:t>五</w:t>
       </w:r>
       <w:r>
         <w:rPr>
@@ -8200,6 +8052,7 @@
     </w:p>
     <w:p>
       <w:r>
+        <w:lastRenderedPageBreak/>
         <w:t>MENU COLOR help         37</w:t>
       </w:r>
       <w:proofErr w:type="gramStart"/>
@@ -8329,7 +8182,6 @@
     </w:p>
     <w:p>
       <w:r>
-        <w:lastRenderedPageBreak/>
         <w:t>MENU MARGIN 15</w:t>
       </w:r>
     </w:p>
@@ -9259,6 +9111,7 @@
           <w:b/>
           <w:sz w:val="24"/>
         </w:rPr>
+        <w:lastRenderedPageBreak/>
         <w:t>COS</w:t>
       </w:r>
       <w:r>
@@ -9480,7 +9333,6 @@
         <w:rPr>
           <w:rFonts w:hint="eastAsia"/>
         </w:rPr>
-        <w:lastRenderedPageBreak/>
         <w:t xml:space="preserve"># </w:t>
       </w:r>
       <w:r>
@@ -10504,7 +10356,6 @@
           <w:sz w:val="20"/>
           <w:szCs w:val="20"/>
         </w:rPr>
-        <w:lastRenderedPageBreak/>
         <w:t>基于现有</w:t>
       </w:r>
       <w:r>
@@ -11986,6 +11837,7 @@
           <w:sz w:val="20"/>
           <w:szCs w:val="20"/>
         </w:rPr>
+        <w:lastRenderedPageBreak/>
         <w:t>cos</w:t>
       </w:r>
       <w:proofErr w:type="gramEnd"/>
@@ -12326,7 +12178,6 @@
           <w:sz w:val="20"/>
           <w:szCs w:val="20"/>
         </w:rPr>
-        <w:lastRenderedPageBreak/>
         <w:t>============</w:t>
       </w:r>
     </w:p>

</xml_diff>

<commit_message>
add website.conf in Mint Custom doc
</commit_message>
<xml_diff>
--- a/doc/Mint定制记录文档.docx
+++ b/doc/Mint定制记录文档.docx
@@ -4025,194 +4025,305 @@
         <w:rPr>
           <w:rFonts w:hint="eastAsia"/>
         </w:rPr>
-        <w:t>可以将[mysqld]下的 default-character-set=utf8改成character_s</w:t>
+        <w:t>可以将[mysqld]下的 default-character-set=utf8改成character_set_server=utf8</w:t>
+      </w:r>
+    </w:p>
+    <w:p>
+      <w:pPr>
+        <w:pStyle w:val="7"/>
+      </w:pPr>
+      <w:r>
+        <w:rPr>
+          <w:rFonts w:hint="eastAsia"/>
+        </w:rPr>
+        <w:t>四、</w:t>
+      </w:r>
+      <w:r>
+        <w:t>Install PHP IMAP on CentOS</w:t>
+      </w:r>
+    </w:p>
+    <w:p>
+      <w:pPr>
+        <w:ind w:firstLine="420" w:firstLineChars="200"/>
+        <w:rPr>
+          <w:szCs w:val="21"/>
+        </w:rPr>
+      </w:pPr>
+      <w:r>
+        <w:rPr>
+          <w:szCs w:val="21"/>
+        </w:rPr>
+        <w:t>To install PHP IMAP on CentOS run the following from the command line:</w:t>
+      </w:r>
+    </w:p>
+    <w:p>
+      <w:pPr>
+        <w:ind w:firstLine="420" w:firstLineChars="200"/>
+        <w:rPr>
+          <w:szCs w:val="21"/>
+        </w:rPr>
+      </w:pPr>
+      <w:r>
+        <w:rPr>
+          <w:szCs w:val="21"/>
+        </w:rPr>
+        <w:t>sudo yum install php-imap</w:t>
+      </w:r>
+    </w:p>
+    <w:p>
+      <w:pPr>
+        <w:ind w:firstLine="420" w:firstLineChars="200"/>
+        <w:rPr>
+          <w:szCs w:val="21"/>
+        </w:rPr>
+      </w:pPr>
+      <w:r>
+        <w:rPr>
+          <w:szCs w:val="21"/>
+        </w:rPr>
+        <w:t>You'll be able to immediately access the IMAP functions from the command line interface but will need to gracefully restart Apache to access the functions in your web based scripts:</w:t>
+      </w:r>
+    </w:p>
+    <w:p>
+      <w:pPr>
+        <w:ind w:firstLine="420" w:firstLineChars="200"/>
+        <w:rPr>
+          <w:szCs w:val="21"/>
+        </w:rPr>
+      </w:pPr>
+      <w:r>
+        <w:rPr>
+          <w:szCs w:val="21"/>
+        </w:rPr>
+        <w:t>sudo /etc/init.d/httpd graceful</w:t>
+      </w:r>
+    </w:p>
+    <w:p>
+      <w:pPr>
+        <w:ind w:firstLine="420" w:firstLineChars="200"/>
+        <w:rPr>
+          <w:szCs w:val="21"/>
+        </w:rPr>
+      </w:pPr>
+      <w:r>
+        <w:rPr>
+          <w:szCs w:val="21"/>
+        </w:rPr>
+        <w:t>Now you should be able to use the PHP IMAP functions.</w:t>
+      </w:r>
+    </w:p>
+    <w:p>
+      <w:pPr>
+        <w:pStyle w:val="7"/>
+      </w:pPr>
+      <w:r>
+        <w:rPr>
+          <w:rFonts w:hint="eastAsia"/>
+        </w:rPr>
+        <w:t>五、在CentOS上出现的问题</w:t>
+      </w:r>
+    </w:p>
+    <w:p>
+      <w:pPr>
+        <w:rPr>
+          <w:szCs w:val="21"/>
+        </w:rPr>
+      </w:pPr>
+      <w:r>
+        <w:rPr>
+          <w:rFonts w:hint="eastAsia"/>
+          <w:szCs w:val="21"/>
+        </w:rPr>
+        <w:t>5.1、PHP Fatal error: Class 'DOMDocument' not found in wiki/includes/cache/LocalisationCache.php on line 587, referer: http://124.16.141.172/wiki/</w:t>
+      </w:r>
+    </w:p>
+    <w:p>
+      <w:pPr>
+        <w:rPr>
+          <w:szCs w:val="21"/>
+        </w:rPr>
+      </w:pPr>
+      <w:r>
+        <w:rPr>
+          <w:rFonts w:hint="eastAsia"/>
+          <w:szCs w:val="21"/>
+        </w:rPr>
+        <w:t>解决方案：</w:t>
+      </w:r>
+    </w:p>
+    <w:p>
+      <w:pPr>
+        <w:rPr>
+          <w:szCs w:val="21"/>
+        </w:rPr>
+      </w:pPr>
+      <w:r>
+        <w:rPr>
+          <w:szCs w:val="21"/>
+        </w:rPr>
+        <w:t>yum install php-xml</w:t>
+      </w:r>
+    </w:p>
+    <w:p>
+      <w:pPr>
+        <w:rPr>
+          <w:rFonts w:hint="eastAsia"/>
+          <w:szCs w:val="21"/>
+        </w:rPr>
+      </w:pPr>
+      <w:r>
+        <w:rPr>
+          <w:szCs w:val="21"/>
+        </w:rPr>
+        <w:t>service httpd restart</w:t>
+      </w:r>
+    </w:p>
+    <w:p>
+      <w:pPr>
+        <w:rPr>
+          <w:rFonts w:hint="eastAsia"/>
+          <w:szCs w:val="21"/>
+        </w:rPr>
+      </w:pPr>
+      <w:r>
+        <w:rPr>
+          <w:rFonts w:hint="eastAsia"/>
+          <w:szCs w:val="21"/>
+        </w:rPr>
+        <w:t>5.2、mbstring处理中文字符。包括mb_strlen, mb_substring等。</w:t>
+      </w:r>
+    </w:p>
+    <w:p>
+      <w:pPr>
+        <w:rPr>
+          <w:szCs w:val="21"/>
+        </w:rPr>
+      </w:pPr>
+      <w:r>
+        <w:rPr>
+          <w:szCs w:val="21"/>
+        </w:rPr>
+        <w:t>yum install php-mbstring</w:t>
+      </w:r>
+    </w:p>
+    <w:p>
+      <w:pPr>
+        <w:rPr>
+          <w:szCs w:val="21"/>
+        </w:rPr>
+      </w:pPr>
+      <w:r>
+        <w:rPr>
+          <w:szCs w:val="21"/>
+        </w:rPr>
+        <w:t>Website.conf配置：</w:t>
+      </w:r>
+    </w:p>
+    <w:p>
+      <w:pPr>
+        <w:rPr>
+          <w:rFonts w:hint="eastAsia"/>
+        </w:rPr>
+      </w:pPr>
+      <w:r>
+        <w:rPr>
+          <w:rFonts w:hint="eastAsia"/>
+        </w:rPr>
+        <w:t>Alias /exam-parser "/home/cos/Templates/website/exam-parser"</w:t>
+      </w:r>
+    </w:p>
+    <w:p>
+      <w:pPr>
+        <w:rPr>
+          <w:rFonts w:hint="eastAsia"/>
+        </w:rPr>
+      </w:pPr>
+      <w:r>
+        <w:rPr>
+          <w:rFonts w:hint="eastAsia"/>
+        </w:rPr>
+        <w:t>&lt;Directory "/home/cos/Templates/website/exam-parser"&gt;</w:t>
+      </w:r>
+    </w:p>
+    <w:p>
+      <w:pPr>
+        <w:rPr>
+          <w:rFonts w:hint="eastAsia"/>
+        </w:rPr>
+      </w:pPr>
+      <w:r>
+        <w:rPr>
+          <w:rFonts w:hint="eastAsia"/>
+        </w:rPr>
+        <w:t xml:space="preserve">    Options all</w:t>
+      </w:r>
+    </w:p>
+    <w:p>
+      <w:pPr>
+        <w:rPr>
+          <w:rFonts w:hint="eastAsia"/>
+        </w:rPr>
+      </w:pPr>
+      <w:r>
+        <w:rPr>
+          <w:rFonts w:hint="eastAsia"/>
+        </w:rPr>
+        <w:t>&lt;/Directory&gt;</w:t>
+      </w:r>
+    </w:p>
+    <w:p>
+      <w:pPr>
+        <w:rPr>
+          <w:rFonts w:hint="eastAsia"/>
+        </w:rPr>
+      </w:pPr>
+      <w:r>
+        <w:rPr>
+          <w:rFonts w:hint="eastAsia"/>
+        </w:rPr>
+        <w:t>Alias /kyy-new "/home/cos/Templates/website/kyy-new"</w:t>
+      </w:r>
+    </w:p>
+    <w:p>
+      <w:pPr>
+        <w:rPr>
+          <w:rFonts w:hint="eastAsia"/>
+        </w:rPr>
+      </w:pPr>
+      <w:r>
+        <w:rPr>
+          <w:rFonts w:hint="eastAsia"/>
+        </w:rPr>
+        <w:t>&lt;Directory "/home/cos/Templates/website/kyy-new"&gt;</w:t>
+      </w:r>
+    </w:p>
+    <w:p>
+      <w:pPr>
+        <w:rPr>
+          <w:rFonts w:hint="eastAsia"/>
+        </w:rPr>
+      </w:pPr>
+      <w:r>
+        <w:rPr>
+          <w:rFonts w:hint="eastAsia"/>
+        </w:rPr>
+        <w:t xml:space="preserve">    Options all</w:t>
+      </w:r>
+    </w:p>
+    <w:p>
+      <w:pPr>
+        <w:rPr>
+          <w:szCs w:val="21"/>
+        </w:rPr>
+      </w:pPr>
+      <w:r>
+        <w:rPr>
+          <w:rFonts w:hint="eastAsia"/>
+        </w:rPr>
+        <w:t>&lt;/Directory&gt;</w:t>
       </w:r>
       <w:bookmarkStart w:id="0" w:name="_GoBack"/>
       <w:bookmarkEnd w:id="0"/>
-      <w:r>
-        <w:rPr>
-          <w:rFonts w:hint="eastAsia"/>
-        </w:rPr>
-        <w:t>et_server=utf8</w:t>
-      </w:r>
-    </w:p>
-    <w:p>
-      <w:pPr>
-        <w:pStyle w:val="7"/>
-      </w:pPr>
-      <w:r>
-        <w:rPr>
-          <w:rFonts w:hint="eastAsia"/>
-        </w:rPr>
-        <w:t>四、</w:t>
-      </w:r>
-      <w:r>
-        <w:t>Install PHP IMAP on CentOS</w:t>
-      </w:r>
-    </w:p>
-    <w:p>
-      <w:pPr>
-        <w:ind w:firstLine="420" w:firstLineChars="200"/>
-        <w:rPr>
-          <w:szCs w:val="21"/>
-        </w:rPr>
-      </w:pPr>
-      <w:r>
-        <w:rPr>
-          <w:szCs w:val="21"/>
-        </w:rPr>
-        <w:t>To install PHP IMAP on CentOS run the following from the command line:</w:t>
-      </w:r>
-    </w:p>
-    <w:p>
-      <w:pPr>
-        <w:ind w:firstLine="420" w:firstLineChars="200"/>
-        <w:rPr>
-          <w:szCs w:val="21"/>
-        </w:rPr>
-      </w:pPr>
-      <w:r>
-        <w:rPr>
-          <w:szCs w:val="21"/>
-        </w:rPr>
-        <w:t>sudo yum install php-imap</w:t>
-      </w:r>
-    </w:p>
-    <w:p>
-      <w:pPr>
-        <w:ind w:firstLine="420" w:firstLineChars="200"/>
-        <w:rPr>
-          <w:szCs w:val="21"/>
-        </w:rPr>
-      </w:pPr>
-      <w:r>
-        <w:rPr>
-          <w:szCs w:val="21"/>
-        </w:rPr>
-        <w:t>You'll be able to immediately access the IMAP functions from the command line interface but will need to gracefully restart Apache to access the functions in your web based scripts:</w:t>
-      </w:r>
-    </w:p>
-    <w:p>
-      <w:pPr>
-        <w:ind w:firstLine="420" w:firstLineChars="200"/>
-        <w:rPr>
-          <w:szCs w:val="21"/>
-        </w:rPr>
-      </w:pPr>
-      <w:r>
-        <w:rPr>
-          <w:szCs w:val="21"/>
-        </w:rPr>
-        <w:t>sudo /etc/init.d/httpd graceful</w:t>
-      </w:r>
-    </w:p>
-    <w:p>
-      <w:pPr>
-        <w:ind w:firstLine="420" w:firstLineChars="200"/>
-        <w:rPr>
-          <w:szCs w:val="21"/>
-        </w:rPr>
-      </w:pPr>
-      <w:r>
-        <w:rPr>
-          <w:szCs w:val="21"/>
-        </w:rPr>
-        <w:t>Now you should be able to use the PHP IMAP functions.</w:t>
-      </w:r>
-    </w:p>
-    <w:p>
-      <w:pPr>
-        <w:pStyle w:val="7"/>
-      </w:pPr>
-      <w:r>
-        <w:rPr>
-          <w:rFonts w:hint="eastAsia"/>
-        </w:rPr>
-        <w:t>五、在CentOS上出现的问题</w:t>
-      </w:r>
-    </w:p>
-    <w:p>
-      <w:pPr>
-        <w:rPr>
-          <w:szCs w:val="21"/>
-        </w:rPr>
-      </w:pPr>
-      <w:r>
-        <w:rPr>
-          <w:rFonts w:hint="eastAsia"/>
-          <w:szCs w:val="21"/>
-        </w:rPr>
-        <w:t>5.1、PHP Fatal error: Class 'DOMDocument' not found in wiki/includes/cache/LocalisationCache.php on line 587, referer: http://124.16.141.172/wiki/</w:t>
-      </w:r>
-    </w:p>
-    <w:p>
-      <w:pPr>
-        <w:rPr>
-          <w:szCs w:val="21"/>
-        </w:rPr>
-      </w:pPr>
-      <w:r>
-        <w:rPr>
-          <w:rFonts w:hint="eastAsia"/>
-          <w:szCs w:val="21"/>
-        </w:rPr>
-        <w:t>解决方案：</w:t>
-      </w:r>
-    </w:p>
-    <w:p>
-      <w:pPr>
-        <w:rPr>
-          <w:szCs w:val="21"/>
-        </w:rPr>
-      </w:pPr>
-      <w:r>
-        <w:rPr>
-          <w:szCs w:val="21"/>
-        </w:rPr>
-        <w:t>yum install php-xml</w:t>
-      </w:r>
-    </w:p>
-    <w:p>
-      <w:pPr>
-        <w:rPr>
-          <w:rFonts w:hint="eastAsia"/>
-          <w:szCs w:val="21"/>
-        </w:rPr>
-      </w:pPr>
-      <w:r>
-        <w:rPr>
-          <w:szCs w:val="21"/>
-        </w:rPr>
-        <w:t>service httpd restart</w:t>
-      </w:r>
-    </w:p>
-    <w:p>
-      <w:pPr>
-        <w:rPr>
-          <w:rFonts w:hint="eastAsia"/>
-          <w:szCs w:val="21"/>
-        </w:rPr>
-      </w:pPr>
-      <w:r>
-        <w:rPr>
-          <w:rFonts w:hint="eastAsia"/>
-          <w:szCs w:val="21"/>
-        </w:rPr>
-        <w:t>5.2、mbstring处理中文字符。包括mb_strlen, mb_substring等。</w:t>
-      </w:r>
-    </w:p>
-    <w:p>
-      <w:pPr>
-        <w:rPr>
-          <w:szCs w:val="21"/>
-        </w:rPr>
-      </w:pPr>
-      <w:r>
-        <w:rPr>
-          <w:szCs w:val="21"/>
-        </w:rPr>
-        <w:t>yum install php-mbstring</w:t>
-      </w:r>
     </w:p>
     <w:p>
       <w:pPr>
@@ -6371,7 +6482,7 @@
     <w:sectPr>
       <w:pgSz w:w="11906" w:h="16838"/>
       <w:pgMar w:top="1440" w:right="1080" w:bottom="1440" w:left="1080" w:header="851" w:footer="992" w:gutter="0"/>
-      <w:cols w:space="425" w:num="1"/>
+      <w:cols w:space="720" w:num="1"/>
       <w:docGrid w:type="lines" w:linePitch="312"/>
     </w:sectPr>
   </w:body>
@@ -6395,7 +6506,7 @@
       <w:jc w:val="both"/>
     </w:pPr>
     <w:rPr>
-      <w:rFonts w:ascii="Calibri" w:hAnsi="Calibri" w:eastAsia="宋体"/>
+      <w:rFonts w:ascii="Calibri" w:hAnsi="Calibri" w:eastAsia="宋体" w:cs="Times New Roman"/>
       <w:kern w:val="2"/>
       <w:sz w:val="21"/>
       <w:szCs w:val="22"/>
@@ -6626,7 +6737,7 @@
     <w:link w:val="18"/>
     <w:pPr>
       <w:pBdr>
-        <w:bottom w:val="single" w:color="auto" w:sz="6" w:space="1"/>
+        <w:bottom w:val="single" w:color="auto" w:sz="0" w:space="1"/>
       </w:pBdr>
       <w:tabs>
         <w:tab w:val="center" w:pos="4153"/>

</xml_diff>

<commit_message>
add route custom in MintCustom
</commit_message>
<xml_diff>
--- a/doc/Mint定制记录文档.docx
+++ b/doc/Mint定制记录文档.docx
@@ -5023,8 +5023,6 @@
       <w:pPr>
         <w:pStyle w:val="2"/>
       </w:pPr>
-      <w:bookmarkStart w:id="0" w:name="_GoBack"/>
-      <w:bookmarkEnd w:id="0"/>
       <w:r>
         <w:rPr>
           <w:rFonts w:hint="eastAsia"/>
@@ -8529,11 +8527,6 @@
       </w:r>
     </w:p>
     <w:p>
-      <w:pPr>
-        <w:rPr>
-          <w:rFonts w:hint="eastAsia"/>
-        </w:rPr>
-      </w:pPr>
       <w:r>
         <w:t>6217220200003733924</w:t>
       </w:r>
@@ -8541,9 +8534,6 @@
     <w:p>
       <w:pPr>
         <w:pStyle w:val="1"/>
-        <w:rPr>
-          <w:rFonts w:hint="eastAsia"/>
-        </w:rPr>
       </w:pPr>
       <w:r>
         <w:rPr>
@@ -8553,11 +8543,6 @@
       </w:r>
     </w:p>
     <w:p>
-      <w:pPr>
-        <w:rPr>
-          <w:rFonts w:hint="eastAsia"/>
-        </w:rPr>
-      </w:pPr>
       <w:r>
         <w:rPr>
           <w:rFonts w:hint="eastAsia"/>
@@ -8578,11 +8563,6 @@
       </w:r>
     </w:p>
     <w:p>
-      <w:pPr>
-        <w:rPr>
-          <w:rFonts w:hint="eastAsia"/>
-        </w:rPr>
-      </w:pPr>
       <w:r>
         <w:rPr>
           <w:rFonts w:hint="eastAsia"/>
@@ -8600,6 +8580,11 @@
       </w:r>
     </w:p>
     <w:p>
+      <w:pPr>
+        <w:rPr>
+          <w:rFonts w:hint="eastAsia"/>
+        </w:rPr>
+      </w:pPr>
       <w:r>
         <w:rPr>
           <w:rFonts w:hint="eastAsia"/>
@@ -8607,6 +8592,437 @@
         <w:t>chown cos.cos /home/cos/project</w:t>
       </w:r>
     </w:p>
+    <w:p>
+      <w:pPr>
+        <w:pStyle w:val="1"/>
+        <w:rPr>
+          <w:rFonts w:hint="eastAsia"/>
+        </w:rPr>
+      </w:pPr>
+      <w:r>
+        <w:rPr>
+          <w:rFonts w:hint="eastAsia"/>
+        </w:rPr>
+        <w:t>路由器级联</w:t>
+      </w:r>
+    </w:p>
+    <w:p>
+      <w:pPr>
+        <w:ind w:firstLine="420"/>
+        <w:rPr>
+          <w:color w:val="000000"/>
+        </w:rPr>
+      </w:pPr>
+      <w:r>
+        <w:rPr>
+          <w:rFonts w:hint="eastAsia"/>
+          <w:color w:val="000000"/>
+        </w:rPr>
+        <w:t>下面是路由器级联的操作步骤，两种方式都可以达到级联共享上网的效果，您可以选择其中一种方式进行设置。</w:t>
+      </w:r>
+    </w:p>
+    <w:p>
+      <w:pPr>
+        <w:rPr>
+          <w:b/>
+          <w:color w:val="000000"/>
+        </w:rPr>
+      </w:pPr>
+      <w:r>
+        <w:rPr>
+          <w:rFonts w:hint="eastAsia"/>
+          <w:b/>
+          <w:color w:val="000000"/>
+        </w:rPr>
+        <w:t>（一）</w:t>
+      </w:r>
+      <w:r>
+        <w:rPr>
+          <w:b/>
+          <w:color w:val="000000"/>
+        </w:rPr>
+        <w:t>Lan-wan</w:t>
+      </w:r>
+      <w:r>
+        <w:rPr>
+          <w:rFonts w:hint="eastAsia"/>
+          <w:b/>
+          <w:color w:val="000000"/>
+        </w:rPr>
+        <w:t>级联</w:t>
+      </w:r>
+    </w:p>
+    <w:p>
+      <w:pPr>
+        <w:ind w:firstLine="420"/>
+        <w:rPr>
+          <w:color w:val="000000"/>
+        </w:rPr>
+      </w:pPr>
+      <w:r>
+        <w:rPr>
+          <w:rFonts w:hint="eastAsia"/>
+          <w:color w:val="000000"/>
+        </w:rPr>
+        <w:t>第二个路由器与电脑单独相连，进入路由器管理界面，在“网络参数</w:t>
+      </w:r>
+      <w:r>
+        <w:rPr>
+          <w:color w:val="000000"/>
+        </w:rPr>
+        <w:t>-LAN</w:t>
+      </w:r>
+      <w:r>
+        <w:rPr>
+          <w:rFonts w:hint="eastAsia"/>
+          <w:color w:val="000000"/>
+        </w:rPr>
+        <w:t>口设置”中，修改第二个路由器</w:t>
+      </w:r>
+      <w:r>
+        <w:rPr>
+          <w:color w:val="000000"/>
+        </w:rPr>
+        <w:t>lan</w:t>
+      </w:r>
+      <w:r>
+        <w:rPr>
+          <w:rFonts w:hint="eastAsia"/>
+          <w:color w:val="000000"/>
+        </w:rPr>
+        <w:t>口</w:t>
+      </w:r>
+      <w:r>
+        <w:rPr>
+          <w:color w:val="000000"/>
+        </w:rPr>
+        <w:t>ip</w:t>
+      </w:r>
+      <w:r>
+        <w:rPr>
+          <w:rFonts w:hint="eastAsia"/>
+          <w:color w:val="000000"/>
+        </w:rPr>
+        <w:t>为</w:t>
+      </w:r>
+      <w:r>
+        <w:rPr>
+          <w:color w:val="000000"/>
+        </w:rPr>
+        <w:t>192.168.X.1(</w:t>
+      </w:r>
+      <w:r>
+        <w:rPr>
+          <w:rFonts w:hint="eastAsia"/>
+          <w:color w:val="000000"/>
+        </w:rPr>
+        <w:t>不要和前端路由在同一网段</w:t>
+      </w:r>
+      <w:r>
+        <w:rPr>
+          <w:color w:val="000000"/>
+        </w:rPr>
+        <w:t>)</w:t>
+      </w:r>
+      <w:r>
+        <w:rPr>
+          <w:rFonts w:hint="eastAsia"/>
+          <w:color w:val="000000"/>
+        </w:rPr>
+        <w:t>；</w:t>
+      </w:r>
+    </w:p>
+    <w:p>
+      <w:pPr>
+        <w:ind w:firstLine="420"/>
+        <w:rPr>
+          <w:color w:val="000000"/>
+        </w:rPr>
+      </w:pPr>
+      <w:r>
+        <w:rPr>
+          <w:rFonts w:hint="eastAsia"/>
+          <w:color w:val="000000"/>
+        </w:rPr>
+        <w:t>第一个路由器与第二个路由器</w:t>
+      </w:r>
+      <w:r>
+        <w:rPr>
+          <w:color w:val="000000"/>
+        </w:rPr>
+        <w:t>wan</w:t>
+      </w:r>
+      <w:r>
+        <w:rPr>
+          <w:rFonts w:hint="eastAsia"/>
+          <w:color w:val="000000"/>
+        </w:rPr>
+        <w:t>口相连。</w:t>
+      </w:r>
+    </w:p>
+    <w:p>
+      <w:pPr>
+        <w:ind w:firstLine="420"/>
+        <w:rPr>
+          <w:color w:val="000000"/>
+        </w:rPr>
+      </w:pPr>
+      <w:r>
+        <w:rPr>
+          <w:rFonts w:hint="eastAsia"/>
+          <w:color w:val="000000"/>
+        </w:rPr>
+        <w:t>如果此时您已经可以正常上网则</w:t>
+      </w:r>
+      <w:r>
+        <w:rPr>
+          <w:color w:val="000000"/>
+        </w:rPr>
+        <w:t>OK</w:t>
+      </w:r>
+      <w:r>
+        <w:rPr>
+          <w:rFonts w:hint="eastAsia"/>
+          <w:color w:val="000000"/>
+        </w:rPr>
+        <w:t>，如果还是不能请进</w:t>
+      </w:r>
+      <w:r>
+        <w:rPr>
+          <w:color w:val="000000"/>
+        </w:rPr>
+        <w:t>192.168.X.1</w:t>
+      </w:r>
+      <w:r>
+        <w:rPr>
+          <w:rFonts w:hint="eastAsia"/>
+          <w:color w:val="000000"/>
+        </w:rPr>
+        <w:t>的界面，点击左侧“网络参数”</w:t>
+      </w:r>
+      <w:r>
+        <w:rPr>
+          <w:color w:val="000000"/>
+        </w:rPr>
+        <w:t>—</w:t>
+      </w:r>
+      <w:r>
+        <w:rPr>
+          <w:rFonts w:hint="eastAsia"/>
+          <w:color w:val="000000"/>
+        </w:rPr>
+        <w:t>“</w:t>
+      </w:r>
+      <w:r>
+        <w:rPr>
+          <w:color w:val="000000"/>
+        </w:rPr>
+        <w:t>MAC</w:t>
+      </w:r>
+      <w:r>
+        <w:rPr>
+          <w:rFonts w:hint="eastAsia"/>
+          <w:color w:val="000000"/>
+        </w:rPr>
+        <w:t>地址克隆”</w:t>
+      </w:r>
+      <w:r>
+        <w:rPr>
+          <w:color w:val="000000"/>
+        </w:rPr>
+        <w:t>--</w:t>
+      </w:r>
+      <w:r>
+        <w:rPr>
+          <w:rFonts w:hint="eastAsia"/>
+          <w:color w:val="000000"/>
+        </w:rPr>
+        <w:t>在右侧出现的界面中点击“克隆</w:t>
+      </w:r>
+      <w:r>
+        <w:rPr>
+          <w:color w:val="000000"/>
+        </w:rPr>
+        <w:t>MAC</w:t>
+      </w:r>
+      <w:r>
+        <w:rPr>
+          <w:rFonts w:hint="eastAsia"/>
+          <w:color w:val="000000"/>
+        </w:rPr>
+        <w:t>地址”，然后保存。</w:t>
+      </w:r>
+    </w:p>
+    <w:p>
+      <w:pPr>
+        <w:rPr>
+          <w:b/>
+          <w:color w:val="000000"/>
+        </w:rPr>
+      </w:pPr>
+      <w:r>
+        <w:rPr>
+          <w:rFonts w:hint="eastAsia"/>
+          <w:b/>
+          <w:color w:val="000000"/>
+        </w:rPr>
+        <w:t>（二）</w:t>
+      </w:r>
+      <w:r>
+        <w:rPr>
+          <w:b/>
+          <w:color w:val="000000"/>
+        </w:rPr>
+        <w:t>Lan-lan</w:t>
+      </w:r>
+      <w:r>
+        <w:rPr>
+          <w:rFonts w:hint="eastAsia"/>
+          <w:b/>
+          <w:color w:val="000000"/>
+        </w:rPr>
+        <w:t>级联</w:t>
+      </w:r>
+    </w:p>
+    <w:p>
+      <w:pPr>
+        <w:ind w:firstLine="420"/>
+        <w:rPr>
+          <w:color w:val="000000"/>
+        </w:rPr>
+      </w:pPr>
+      <w:r>
+        <w:rPr>
+          <w:rFonts w:hint="eastAsia"/>
+          <w:color w:val="000000"/>
+        </w:rPr>
+        <w:t>第二个路由器与电脑单独相连，进入路由器管理界面在“网络参数</w:t>
+      </w:r>
+      <w:r>
+        <w:rPr>
+          <w:color w:val="000000"/>
+        </w:rPr>
+        <w:t>-LAN</w:t>
+      </w:r>
+      <w:r>
+        <w:rPr>
+          <w:rFonts w:hint="eastAsia"/>
+          <w:color w:val="000000"/>
+        </w:rPr>
+        <w:t>口设置”中，修改第二个路由器</w:t>
+      </w:r>
+      <w:r>
+        <w:rPr>
+          <w:color w:val="000000"/>
+        </w:rPr>
+        <w:t>lan</w:t>
+      </w:r>
+      <w:r>
+        <w:rPr>
+          <w:rFonts w:hint="eastAsia"/>
+          <w:color w:val="000000"/>
+        </w:rPr>
+        <w:t>口</w:t>
+      </w:r>
+      <w:r>
+        <w:rPr>
+          <w:color w:val="000000"/>
+        </w:rPr>
+        <w:t>ip</w:t>
+      </w:r>
+      <w:r>
+        <w:rPr>
+          <w:rFonts w:hint="eastAsia"/>
+          <w:color w:val="000000"/>
+        </w:rPr>
+        <w:t>为</w:t>
+      </w:r>
+      <w:r>
+        <w:rPr>
+          <w:color w:val="000000"/>
+        </w:rPr>
+        <w:t>192.168.1.X</w:t>
+      </w:r>
+      <w:r>
+        <w:rPr>
+          <w:rFonts w:hint="eastAsia"/>
+          <w:color w:val="000000"/>
+        </w:rPr>
+        <w:t>，（可以再同一网段，</w:t>
+      </w:r>
+      <w:r>
+        <w:rPr>
+          <w:color w:val="000000"/>
+        </w:rPr>
+        <w:t>ip</w:t>
+      </w:r>
+      <w:r>
+        <w:rPr>
+          <w:rFonts w:hint="eastAsia"/>
+          <w:color w:val="000000"/>
+        </w:rPr>
+        <w:t>地址不同）；</w:t>
+      </w:r>
+    </w:p>
+    <w:p>
+      <w:pPr>
+        <w:ind w:firstLine="420"/>
+        <w:rPr>
+          <w:color w:val="000000"/>
+        </w:rPr>
+      </w:pPr>
+      <w:r>
+        <w:rPr>
+          <w:rFonts w:hint="eastAsia"/>
+          <w:color w:val="000000"/>
+        </w:rPr>
+        <w:t>在路由器</w:t>
+      </w:r>
+      <w:r>
+        <w:rPr>
+          <w:color w:val="000000"/>
+        </w:rPr>
+        <w:t>DHCP</w:t>
+      </w:r>
+      <w:r>
+        <w:rPr>
+          <w:rFonts w:hint="eastAsia"/>
+          <w:color w:val="000000"/>
+        </w:rPr>
+        <w:t>服务器中，选择“不启用”；</w:t>
+      </w:r>
+    </w:p>
+    <w:p>
+      <w:pPr>
+        <w:ind w:firstLine="420"/>
+        <w:rPr>
+          <w:color w:val="000000"/>
+        </w:rPr>
+      </w:pPr>
+      <w:bookmarkStart w:id="0" w:name="_GoBack"/>
+      <w:bookmarkEnd w:id="0"/>
+      <w:r>
+        <w:rPr>
+          <w:rFonts w:hint="eastAsia"/>
+          <w:color w:val="000000"/>
+        </w:rPr>
+        <w:t>第一个路由器与第二个路由器</w:t>
+      </w:r>
+      <w:r>
+        <w:rPr>
+          <w:color w:val="000000"/>
+        </w:rPr>
+        <w:t>lan</w:t>
+      </w:r>
+      <w:r>
+        <w:rPr>
+          <w:rFonts w:hint="eastAsia"/>
+          <w:color w:val="000000"/>
+        </w:rPr>
+        <w:t>口相连。</w:t>
+      </w:r>
+    </w:p>
+    <w:p/>
     <w:sectPr>
       <w:pgSz w:w="11906" w:h="16838"/>
       <w:pgMar w:top="1440" w:right="1080" w:bottom="1440" w:left="1080" w:header="851" w:footer="992" w:gutter="0"/>
@@ -8658,6 +9074,178 @@
 <file path=word/numbering.xml><?xml version="1.0" encoding="utf-8"?>
 <w:numbering xmlns:wpc="http://schemas.microsoft.com/office/word/2010/wordprocessingCanvas" xmlns:mc="http://schemas.openxmlformats.org/markup-compatibility/2006" xmlns:o="urn:schemas-microsoft-com:office:office" xmlns:r="http://schemas.openxmlformats.org/officeDocument/2006/relationships" xmlns:m="http://schemas.openxmlformats.org/officeDocument/2006/math" xmlns:v="urn:schemas-microsoft-com:vml" xmlns:wp14="http://schemas.microsoft.com/office/word/2010/wordprocessingDrawing" xmlns:wp="http://schemas.openxmlformats.org/drawingml/2006/wordprocessingDrawing" xmlns:w10="urn:schemas-microsoft-com:office:word" xmlns:w="http://schemas.openxmlformats.org/wordprocessingml/2006/main" xmlns:w14="http://schemas.microsoft.com/office/word/2010/wordml" xmlns:wpg="http://schemas.microsoft.com/office/word/2010/wordprocessingGroup" xmlns:wpi="http://schemas.microsoft.com/office/word/2010/wordprocessingInk" xmlns:wne="http://schemas.microsoft.com/office/word/2006/wordml" xmlns:wps="http://schemas.microsoft.com/office/word/2010/wordprocessingShape" mc:Ignorable="w14 wp14">
   <w:abstractNum w:abstractNumId="0">
+    <w:nsid w:val="0822233C"/>
+    <w:multiLevelType w:val="hybridMultilevel"/>
+    <w:tmpl w:val="2A9059D2"/>
+    <w:lvl w:ilvl="0" w:tplc="CE16A7CE">
+      <w:start w:val="1"/>
+      <w:numFmt w:val="decimal"/>
+      <w:lvlText w:val="（%1）"/>
+      <w:lvlJc w:val="left"/>
+      <w:pPr>
+        <w:ind w:left="720" w:hanging="720"/>
+      </w:pPr>
+    </w:lvl>
+    <w:lvl w:ilvl="1" w:tplc="04090019">
+      <w:start w:val="1"/>
+      <w:numFmt w:val="lowerLetter"/>
+      <w:lvlText w:val="%2)"/>
+      <w:lvlJc w:val="left"/>
+      <w:pPr>
+        <w:ind w:left="840" w:hanging="420"/>
+      </w:pPr>
+    </w:lvl>
+    <w:lvl w:ilvl="2" w:tplc="0409001B">
+      <w:start w:val="1"/>
+      <w:numFmt w:val="lowerRoman"/>
+      <w:lvlText w:val="%3."/>
+      <w:lvlJc w:val="right"/>
+      <w:pPr>
+        <w:ind w:left="1260" w:hanging="420"/>
+      </w:pPr>
+    </w:lvl>
+    <w:lvl w:ilvl="3" w:tplc="0409000F">
+      <w:start w:val="1"/>
+      <w:numFmt w:val="decimal"/>
+      <w:lvlText w:val="%4."/>
+      <w:lvlJc w:val="left"/>
+      <w:pPr>
+        <w:ind w:left="1680" w:hanging="420"/>
+      </w:pPr>
+    </w:lvl>
+    <w:lvl w:ilvl="4" w:tplc="04090019">
+      <w:start w:val="1"/>
+      <w:numFmt w:val="lowerLetter"/>
+      <w:lvlText w:val="%5)"/>
+      <w:lvlJc w:val="left"/>
+      <w:pPr>
+        <w:ind w:left="2100" w:hanging="420"/>
+      </w:pPr>
+    </w:lvl>
+    <w:lvl w:ilvl="5" w:tplc="0409001B">
+      <w:start w:val="1"/>
+      <w:numFmt w:val="lowerRoman"/>
+      <w:lvlText w:val="%6."/>
+      <w:lvlJc w:val="right"/>
+      <w:pPr>
+        <w:ind w:left="2520" w:hanging="420"/>
+      </w:pPr>
+    </w:lvl>
+    <w:lvl w:ilvl="6" w:tplc="0409000F">
+      <w:start w:val="1"/>
+      <w:numFmt w:val="decimal"/>
+      <w:lvlText w:val="%7."/>
+      <w:lvlJc w:val="left"/>
+      <w:pPr>
+        <w:ind w:left="2940" w:hanging="420"/>
+      </w:pPr>
+    </w:lvl>
+    <w:lvl w:ilvl="7" w:tplc="04090019">
+      <w:start w:val="1"/>
+      <w:numFmt w:val="lowerLetter"/>
+      <w:lvlText w:val="%8)"/>
+      <w:lvlJc w:val="left"/>
+      <w:pPr>
+        <w:ind w:left="3360" w:hanging="420"/>
+      </w:pPr>
+    </w:lvl>
+    <w:lvl w:ilvl="8" w:tplc="0409001B">
+      <w:start w:val="1"/>
+      <w:numFmt w:val="lowerRoman"/>
+      <w:lvlText w:val="%9."/>
+      <w:lvlJc w:val="right"/>
+      <w:pPr>
+        <w:ind w:left="3780" w:hanging="420"/>
+      </w:pPr>
+    </w:lvl>
+  </w:abstractNum>
+  <w:abstractNum w:abstractNumId="1">
+    <w:nsid w:val="1DFB69A6"/>
+    <w:multiLevelType w:val="hybridMultilevel"/>
+    <w:tmpl w:val="98160BA0"/>
+    <w:lvl w:ilvl="0" w:tplc="6C22CC00">
+      <w:start w:val="1"/>
+      <w:numFmt w:val="decimal"/>
+      <w:lvlText w:val="（%1）"/>
+      <w:lvlJc w:val="left"/>
+      <w:pPr>
+        <w:ind w:left="720" w:hanging="720"/>
+      </w:pPr>
+    </w:lvl>
+    <w:lvl w:ilvl="1" w:tplc="04090019">
+      <w:start w:val="1"/>
+      <w:numFmt w:val="lowerLetter"/>
+      <w:lvlText w:val="%2)"/>
+      <w:lvlJc w:val="left"/>
+      <w:pPr>
+        <w:ind w:left="840" w:hanging="420"/>
+      </w:pPr>
+    </w:lvl>
+    <w:lvl w:ilvl="2" w:tplc="0409001B">
+      <w:start w:val="1"/>
+      <w:numFmt w:val="lowerRoman"/>
+      <w:lvlText w:val="%3."/>
+      <w:lvlJc w:val="right"/>
+      <w:pPr>
+        <w:ind w:left="1260" w:hanging="420"/>
+      </w:pPr>
+    </w:lvl>
+    <w:lvl w:ilvl="3" w:tplc="0409000F">
+      <w:start w:val="1"/>
+      <w:numFmt w:val="decimal"/>
+      <w:lvlText w:val="%4."/>
+      <w:lvlJc w:val="left"/>
+      <w:pPr>
+        <w:ind w:left="1680" w:hanging="420"/>
+      </w:pPr>
+    </w:lvl>
+    <w:lvl w:ilvl="4" w:tplc="04090019">
+      <w:start w:val="1"/>
+      <w:numFmt w:val="lowerLetter"/>
+      <w:lvlText w:val="%5)"/>
+      <w:lvlJc w:val="left"/>
+      <w:pPr>
+        <w:ind w:left="2100" w:hanging="420"/>
+      </w:pPr>
+    </w:lvl>
+    <w:lvl w:ilvl="5" w:tplc="0409001B">
+      <w:start w:val="1"/>
+      <w:numFmt w:val="lowerRoman"/>
+      <w:lvlText w:val="%6."/>
+      <w:lvlJc w:val="right"/>
+      <w:pPr>
+        <w:ind w:left="2520" w:hanging="420"/>
+      </w:pPr>
+    </w:lvl>
+    <w:lvl w:ilvl="6" w:tplc="0409000F">
+      <w:start w:val="1"/>
+      <w:numFmt w:val="decimal"/>
+      <w:lvlText w:val="%7."/>
+      <w:lvlJc w:val="left"/>
+      <w:pPr>
+        <w:ind w:left="2940" w:hanging="420"/>
+      </w:pPr>
+    </w:lvl>
+    <w:lvl w:ilvl="7" w:tplc="04090019">
+      <w:start w:val="1"/>
+      <w:numFmt w:val="lowerLetter"/>
+      <w:lvlText w:val="%8)"/>
+      <w:lvlJc w:val="left"/>
+      <w:pPr>
+        <w:ind w:left="3360" w:hanging="420"/>
+      </w:pPr>
+    </w:lvl>
+    <w:lvl w:ilvl="8" w:tplc="0409001B">
+      <w:start w:val="1"/>
+      <w:numFmt w:val="lowerRoman"/>
+      <w:lvlText w:val="%9."/>
+      <w:lvlJc w:val="right"/>
+      <w:pPr>
+        <w:ind w:left="3780" w:hanging="420"/>
+      </w:pPr>
+    </w:lvl>
+  </w:abstractNum>
+  <w:abstractNum w:abstractNumId="2">
     <w:nsid w:val="219510AE"/>
     <w:multiLevelType w:val="hybridMultilevel"/>
     <w:tmpl w:val="48565AD2"/>
@@ -8744,7 +9332,7 @@
       </w:pPr>
     </w:lvl>
   </w:abstractNum>
-  <w:abstractNum w:abstractNumId="1">
+  <w:abstractNum w:abstractNumId="3">
     <w:nsid w:val="22D62BEF"/>
     <w:multiLevelType w:val="hybridMultilevel"/>
     <w:tmpl w:val="57720C9C"/>
@@ -8832,10 +9420,73 @@
     </w:lvl>
   </w:abstractNum>
   <w:num w:numId="1">
-    <w:abstractNumId w:val="1"/>
+    <w:abstractNumId w:val="3"/>
   </w:num>
   <w:num w:numId="2">
+    <w:abstractNumId w:val="2"/>
+  </w:num>
+  <w:num w:numId="3">
+    <w:abstractNumId w:val="3"/>
+  </w:num>
+  <w:num w:numId="4">
     <w:abstractNumId w:val="0"/>
+    <w:lvlOverride w:ilvl="0">
+      <w:startOverride w:val="1"/>
+    </w:lvlOverride>
+    <w:lvlOverride w:ilvl="1">
+      <w:startOverride w:val="1"/>
+    </w:lvlOverride>
+    <w:lvlOverride w:ilvl="2">
+      <w:startOverride w:val="1"/>
+    </w:lvlOverride>
+    <w:lvlOverride w:ilvl="3">
+      <w:startOverride w:val="1"/>
+    </w:lvlOverride>
+    <w:lvlOverride w:ilvl="4">
+      <w:startOverride w:val="1"/>
+    </w:lvlOverride>
+    <w:lvlOverride w:ilvl="5">
+      <w:startOverride w:val="1"/>
+    </w:lvlOverride>
+    <w:lvlOverride w:ilvl="6">
+      <w:startOverride w:val="1"/>
+    </w:lvlOverride>
+    <w:lvlOverride w:ilvl="7">
+      <w:startOverride w:val="1"/>
+    </w:lvlOverride>
+    <w:lvlOverride w:ilvl="8">
+      <w:startOverride w:val="1"/>
+    </w:lvlOverride>
+  </w:num>
+  <w:num w:numId="5">
+    <w:abstractNumId w:val="1"/>
+    <w:lvlOverride w:ilvl="0">
+      <w:startOverride w:val="1"/>
+    </w:lvlOverride>
+    <w:lvlOverride w:ilvl="1">
+      <w:startOverride w:val="1"/>
+    </w:lvlOverride>
+    <w:lvlOverride w:ilvl="2">
+      <w:startOverride w:val="1"/>
+    </w:lvlOverride>
+    <w:lvlOverride w:ilvl="3">
+      <w:startOverride w:val="1"/>
+    </w:lvlOverride>
+    <w:lvlOverride w:ilvl="4">
+      <w:startOverride w:val="1"/>
+    </w:lvlOverride>
+    <w:lvlOverride w:ilvl="5">
+      <w:startOverride w:val="1"/>
+    </w:lvlOverride>
+    <w:lvlOverride w:ilvl="6">
+      <w:startOverride w:val="1"/>
+    </w:lvlOverride>
+    <w:lvlOverride w:ilvl="7">
+      <w:startOverride w:val="1"/>
+    </w:lvlOverride>
+    <w:lvlOverride w:ilvl="8">
+      <w:startOverride w:val="1"/>
+    </w:lvlOverride>
   </w:num>
 </w:numbering>
 </file>
@@ -8853,7 +9504,7 @@
   </w:docDefaults>
   <w:latentStyles w:defLockedState="0" w:defUIPriority="99" w:defSemiHidden="1" w:defUnhideWhenUsed="1" w:defQFormat="0" w:count="267">
     <w:lsdException w:name="Normal" w:semiHidden="0" w:uiPriority="0" w:unhideWhenUsed="0" w:qFormat="1"/>
-    <w:lsdException w:name="heading 1" w:semiHidden="0" w:uiPriority="9" w:unhideWhenUsed="0" w:qFormat="1"/>
+    <w:lsdException w:name="heading 1" w:semiHidden="0" w:uiPriority="0" w:unhideWhenUsed="0" w:qFormat="1"/>
     <w:lsdException w:name="heading 2" w:uiPriority="0" w:qFormat="1"/>
     <w:lsdException w:name="heading 3" w:uiPriority="9" w:qFormat="1"/>
     <w:lsdException w:name="heading 4" w:uiPriority="9" w:qFormat="1"/>
@@ -9334,6 +9985,16 @@
       <w:sz w:val="24"/>
       <w:szCs w:val="24"/>
     </w:rPr>
+  </w:style>
+  <w:style w:type="paragraph" w:styleId="a6">
+    <w:name w:val="List Paragraph"/>
+    <w:basedOn w:val="a"/>
+    <w:uiPriority w:val="34"/>
+    <w:qFormat/>
+    <w:rsid w:val="006C2329"/>
+    <w:pPr>
+      <w:ind w:firstLineChars="200" w:firstLine="420"/>
+    </w:pPr>
   </w:style>
 </w:styles>
 </file>

</xml_diff>